<commit_message>
change the information in the document
</commit_message>
<xml_diff>
--- a/ТЗ.docx
+++ b/ТЗ.docx
@@ -1,6 +1,6 @@
 
 <file path=word/document.xml><?xml version="1.0" encoding="utf-8"?>
-<w:document xmlns:wpc="http://schemas.microsoft.com/office/word/2010/wordprocessingCanvas" xmlns:cx="http://schemas.microsoft.com/office/drawing/2014/chartex" xmlns:cx1="http://schemas.microsoft.com/office/drawing/2015/9/8/chartex" xmlns:cx2="http://schemas.microsoft.com/office/drawing/2015/10/21/chartex" xmlns:cx3="http://schemas.microsoft.com/office/drawing/2016/5/9/chartex" xmlns:cx4="http://schemas.microsoft.com/office/drawing/2016/5/10/chartex" xmlns:cx5="http://schemas.microsoft.com/office/drawing/2016/5/11/chartex" xmlns:cx6="http://schemas.microsoft.com/office/drawing/2016/5/12/chartex" xmlns:cx7="http://schemas.microsoft.com/office/drawing/2016/5/13/chartex" xmlns:cx8="http://schemas.microsoft.com/office/drawing/2016/5/14/chartex" xmlns:mc="http://schemas.openxmlformats.org/markup-compatibility/2006" xmlns:aink="http://schemas.microsoft.com/office/drawing/2016/ink" xmlns:am3d="http://schemas.microsoft.com/office/drawing/2017/model3d" xmlns:o="urn:schemas-microsoft-com:office:office" xmlns:r="http://schemas.openxmlformats.org/officeDocument/2006/relationships" xmlns:m="http://schemas.openxmlformats.org/officeDocument/2006/math" xmlns:v="urn:schemas-microsoft-com:vml" xmlns:wp14="http://schemas.microsoft.com/office/word/2010/wordprocessingDrawing" xmlns:wp="http://schemas.openxmlformats.org/drawingml/2006/wordprocessingDrawing" xmlns:w10="urn:schemas-microsoft-com:office:word" xmlns:w="http://schemas.openxmlformats.org/wordprocessingml/2006/main" xmlns:w14="http://schemas.microsoft.com/office/word/2010/wordml" xmlns:w15="http://schemas.microsoft.com/office/word/2012/wordml" xmlns:w16cid="http://schemas.microsoft.com/office/word/2016/wordml/cid" xmlns:w16se="http://schemas.microsoft.com/office/word/2015/wordml/symex" xmlns:wpg="http://schemas.microsoft.com/office/word/2010/wordprocessingGroup" xmlns:wpi="http://schemas.microsoft.com/office/word/2010/wordprocessingInk" xmlns:wne="http://schemas.microsoft.com/office/word/2006/wordml" xmlns:wps="http://schemas.microsoft.com/office/word/2010/wordprocessingShape" mc:Ignorable="w14 w15 w16se w16cid wp14">
+<w:document xmlns:wpc="http://schemas.microsoft.com/office/word/2010/wordprocessingCanvas" xmlns:cx="http://schemas.microsoft.com/office/drawing/2014/chartex" xmlns:cx1="http://schemas.microsoft.com/office/drawing/2015/9/8/chartex" xmlns:cx2="http://schemas.microsoft.com/office/drawing/2015/10/21/chartex" xmlns:cx3="http://schemas.microsoft.com/office/drawing/2016/5/9/chartex" xmlns:cx4="http://schemas.microsoft.com/office/drawing/2016/5/10/chartex" xmlns:cx5="http://schemas.microsoft.com/office/drawing/2016/5/11/chartex" xmlns:cx6="http://schemas.microsoft.com/office/drawing/2016/5/12/chartex" xmlns:cx7="http://schemas.microsoft.com/office/drawing/2016/5/13/chartex" xmlns:cx8="http://schemas.microsoft.com/office/drawing/2016/5/14/chartex" xmlns:mc="http://schemas.openxmlformats.org/markup-compatibility/2006" xmlns:aink="http://schemas.microsoft.com/office/drawing/2016/ink" xmlns:am3d="http://schemas.microsoft.com/office/drawing/2017/model3d" xmlns:o="urn:schemas-microsoft-com:office:office" xmlns:oel="http://schemas.microsoft.com/office/2019/extlst" xmlns:r="http://schemas.openxmlformats.org/officeDocument/2006/relationships" xmlns:m="http://schemas.openxmlformats.org/officeDocument/2006/math" xmlns:v="urn:schemas-microsoft-com:vml" xmlns:wp14="http://schemas.microsoft.com/office/word/2010/wordprocessingDrawing" xmlns:wp="http://schemas.openxmlformats.org/drawingml/2006/wordprocessingDrawing" xmlns:w10="urn:schemas-microsoft-com:office:word" xmlns:w="http://schemas.openxmlformats.org/wordprocessingml/2006/main" xmlns:w14="http://schemas.microsoft.com/office/word/2010/wordml" xmlns:w15="http://schemas.microsoft.com/office/word/2012/wordml" xmlns:w16cex="http://schemas.microsoft.com/office/word/2018/wordml/cex" xmlns:w16cid="http://schemas.microsoft.com/office/word/2016/wordml/cid" xmlns:w16="http://schemas.microsoft.com/office/word/2018/wordml" xmlns:w16sdtdh="http://schemas.microsoft.com/office/word/2020/wordml/sdtdatahash" xmlns:w16se="http://schemas.microsoft.com/office/word/2015/wordml/symex" xmlns:wpg="http://schemas.microsoft.com/office/word/2010/wordprocessingGroup" xmlns:wpi="http://schemas.microsoft.com/office/word/2010/wordprocessingInk" xmlns:wne="http://schemas.microsoft.com/office/word/2006/wordml" xmlns:wps="http://schemas.microsoft.com/office/word/2010/wordprocessingShape" mc:Ignorable="w14 w15 w16se w16cid w16 w16cex w16sdtdh wp14">
   <w:body>
     <w:p>
       <w:pPr>
@@ -12,7 +12,6 @@
           <w:color w:val="000000" w:themeColor="text1"/>
         </w:rPr>
       </w:pPr>
-      <w:bookmarkStart w:id="0" w:name="_GoBack"/>
       <w:r>
         <w:rPr>
           <w:rFonts w:ascii="Times New Roman" w:eastAsia="Times New Roman" w:hAnsi="Times New Roman" w:cs="Times New Roman"/>
@@ -23,7 +22,6 @@
         <w:t>НАИМЕНОВАНИЕ ОРГАНИЗАЦИИ</w:t>
       </w:r>
     </w:p>
-    <w:bookmarkEnd w:id="0"/>
     <w:p>
       <w:pPr>
         <w:ind w:left="4248" w:firstLine="708"/>
@@ -344,6 +342,11 @@
     </w:p>
     <w:p>
       <w:pPr>
+        <w:pStyle w:val="a3"/>
+        <w:numPr>
+          <w:ilvl w:val="0"/>
+          <w:numId w:val="27"/>
+        </w:numPr>
         <w:spacing w:line="276" w:lineRule="auto"/>
         <w:rPr>
           <w:rFonts w:ascii="Times New Roman" w:eastAsia="Times New Roman" w:hAnsi="Times New Roman" w:cs="Times New Roman"/>
@@ -351,6 +354,7 @@
           <w:szCs w:val="28"/>
         </w:rPr>
       </w:pPr>
+      <w:bookmarkStart w:id="0" w:name="_Toc35881157"/>
       <w:r>
         <w:rPr>
           <w:rFonts w:ascii="Times New Roman" w:eastAsia="Times New Roman" w:hAnsi="Times New Roman" w:cs="Times New Roman"/>
@@ -358,16 +362,16 @@
           <w:szCs w:val="28"/>
         </w:rPr>
         <w:lastRenderedPageBreak/>
-        <w:t xml:space="preserve">1) </w:t>
-      </w:r>
-      <w:r>
-        <w:rPr>
-          <w:rFonts w:ascii="Times New Roman" w:eastAsia="Times New Roman" w:hAnsi="Times New Roman" w:cs="Times New Roman"/>
-          <w:sz w:val="28"/>
-          <w:szCs w:val="28"/>
-          <w:u w:val="single"/>
-        </w:rPr>
-        <w:t>Описание основных функций</w:t>
+        <w:t xml:space="preserve">Цели разработки </w:t>
+      </w:r>
+      <w:bookmarkEnd w:id="0"/>
+      <w:r>
+        <w:rPr>
+          <w:rFonts w:ascii="Times New Roman" w:eastAsia="Times New Roman" w:hAnsi="Times New Roman" w:cs="Times New Roman"/>
+          <w:sz w:val="28"/>
+          <w:szCs w:val="28"/>
+        </w:rPr>
+        <w:t>интернет-магазина</w:t>
       </w:r>
       <w:r>
         <w:rPr>
@@ -376,6 +380,234 @@
           <w:szCs w:val="28"/>
         </w:rPr>
         <w:t>:</w:t>
+      </w:r>
+    </w:p>
+    <w:p>
+      <w:pPr>
+        <w:pStyle w:val="a3"/>
+        <w:spacing w:line="276" w:lineRule="auto"/>
+        <w:ind w:left="643"/>
+        <w:rPr>
+          <w:rFonts w:ascii="Times New Roman" w:eastAsia="Times New Roman" w:hAnsi="Times New Roman" w:cs="Times New Roman"/>
+          <w:sz w:val="28"/>
+          <w:szCs w:val="28"/>
+        </w:rPr>
+      </w:pPr>
+    </w:p>
+    <w:p>
+      <w:pPr>
+        <w:pStyle w:val="a3"/>
+        <w:numPr>
+          <w:ilvl w:val="0"/>
+          <w:numId w:val="31"/>
+        </w:numPr>
+        <w:spacing w:line="276" w:lineRule="auto"/>
+        <w:rPr>
+          <w:rFonts w:ascii="Times New Roman" w:eastAsia="Times New Roman" w:hAnsi="Times New Roman" w:cs="Times New Roman"/>
+          <w:sz w:val="28"/>
+          <w:szCs w:val="28"/>
+        </w:rPr>
+      </w:pPr>
+      <w:bookmarkStart w:id="1" w:name="_Hlk507753144"/>
+      <w:r>
+        <w:rPr>
+          <w:rFonts w:ascii="Times New Roman" w:eastAsia="Times New Roman" w:hAnsi="Times New Roman" w:cs="Times New Roman"/>
+          <w:sz w:val="28"/>
+          <w:szCs w:val="28"/>
+        </w:rPr>
+        <w:t>развитие имиджа компании за счет наличия полезных инструментов взаимодействия с клиентом;</w:t>
+      </w:r>
+    </w:p>
+    <w:p>
+      <w:pPr>
+        <w:pStyle w:val="a3"/>
+        <w:numPr>
+          <w:ilvl w:val="0"/>
+          <w:numId w:val="31"/>
+        </w:numPr>
+        <w:spacing w:line="276" w:lineRule="auto"/>
+        <w:rPr>
+          <w:rFonts w:ascii="Times New Roman" w:eastAsia="Times New Roman" w:hAnsi="Times New Roman" w:cs="Times New Roman"/>
+          <w:sz w:val="28"/>
+          <w:szCs w:val="28"/>
+        </w:rPr>
+      </w:pPr>
+      <w:r>
+        <w:rPr>
+          <w:rFonts w:ascii="Times New Roman" w:eastAsia="Times New Roman" w:hAnsi="Times New Roman" w:cs="Times New Roman"/>
+          <w:sz w:val="28"/>
+          <w:szCs w:val="28"/>
+        </w:rPr>
+        <w:t>привлечение новых клиентов компании;</w:t>
+      </w:r>
+    </w:p>
+    <w:p>
+      <w:pPr>
+        <w:pStyle w:val="a3"/>
+        <w:numPr>
+          <w:ilvl w:val="0"/>
+          <w:numId w:val="31"/>
+        </w:numPr>
+        <w:spacing w:line="276" w:lineRule="auto"/>
+        <w:rPr>
+          <w:rFonts w:ascii="Times New Roman" w:eastAsia="Times New Roman" w:hAnsi="Times New Roman" w:cs="Times New Roman"/>
+          <w:sz w:val="28"/>
+          <w:szCs w:val="28"/>
+        </w:rPr>
+      </w:pPr>
+      <w:r>
+        <w:rPr>
+          <w:rFonts w:ascii="Times New Roman" w:eastAsia="Times New Roman" w:hAnsi="Times New Roman" w:cs="Times New Roman"/>
+          <w:sz w:val="28"/>
+          <w:szCs w:val="28"/>
+        </w:rPr>
+        <w:t>предоставление информации по всем направлениям деятельности компании;</w:t>
+      </w:r>
+    </w:p>
+    <w:p>
+      <w:pPr>
+        <w:pStyle w:val="a3"/>
+        <w:numPr>
+          <w:ilvl w:val="0"/>
+          <w:numId w:val="31"/>
+        </w:numPr>
+        <w:spacing w:line="276" w:lineRule="auto"/>
+        <w:rPr>
+          <w:rFonts w:ascii="Times New Roman" w:eastAsia="Times New Roman" w:hAnsi="Times New Roman" w:cs="Times New Roman"/>
+          <w:sz w:val="28"/>
+          <w:szCs w:val="28"/>
+        </w:rPr>
+      </w:pPr>
+      <w:r>
+        <w:rPr>
+          <w:rFonts w:ascii="Times New Roman" w:eastAsia="Times New Roman" w:hAnsi="Times New Roman" w:cs="Times New Roman"/>
+          <w:sz w:val="28"/>
+          <w:szCs w:val="28"/>
+        </w:rPr>
+        <w:t>осуществление обратной связи с клиентами и партнерами;</w:t>
+      </w:r>
+    </w:p>
+    <w:p>
+      <w:pPr>
+        <w:pStyle w:val="a3"/>
+        <w:numPr>
+          <w:ilvl w:val="0"/>
+          <w:numId w:val="31"/>
+        </w:numPr>
+        <w:spacing w:line="276" w:lineRule="auto"/>
+        <w:rPr>
+          <w:rFonts w:ascii="Times New Roman" w:eastAsia="Times New Roman" w:hAnsi="Times New Roman" w:cs="Times New Roman"/>
+          <w:sz w:val="28"/>
+          <w:szCs w:val="28"/>
+        </w:rPr>
+      </w:pPr>
+      <w:r>
+        <w:rPr>
+          <w:rFonts w:ascii="Times New Roman" w:eastAsia="Times New Roman" w:hAnsi="Times New Roman" w:cs="Times New Roman"/>
+          <w:sz w:val="28"/>
+          <w:szCs w:val="28"/>
+        </w:rPr>
+        <w:t xml:space="preserve">повышение лояльности к бренду; </w:t>
+      </w:r>
+    </w:p>
+    <w:p>
+      <w:pPr>
+        <w:pStyle w:val="a3"/>
+        <w:numPr>
+          <w:ilvl w:val="0"/>
+          <w:numId w:val="31"/>
+        </w:numPr>
+        <w:spacing w:line="276" w:lineRule="auto"/>
+        <w:rPr>
+          <w:rFonts w:ascii="Times New Roman" w:eastAsia="Times New Roman" w:hAnsi="Times New Roman" w:cs="Times New Roman"/>
+          <w:sz w:val="28"/>
+          <w:szCs w:val="28"/>
+        </w:rPr>
+      </w:pPr>
+      <w:r>
+        <w:rPr>
+          <w:rFonts w:ascii="Times New Roman" w:eastAsia="Times New Roman" w:hAnsi="Times New Roman" w:cs="Times New Roman"/>
+          <w:sz w:val="28"/>
+          <w:szCs w:val="28"/>
+        </w:rPr>
+        <w:t>привлечение сотрудников;</w:t>
+      </w:r>
+    </w:p>
+    <w:bookmarkEnd w:id="1"/>
+    <w:p>
+      <w:pPr>
+        <w:pStyle w:val="a3"/>
+        <w:numPr>
+          <w:ilvl w:val="0"/>
+          <w:numId w:val="31"/>
+        </w:numPr>
+        <w:spacing w:line="276" w:lineRule="auto"/>
+        <w:rPr>
+          <w:rFonts w:ascii="Times New Roman" w:eastAsia="Times New Roman" w:hAnsi="Times New Roman" w:cs="Times New Roman"/>
+          <w:sz w:val="28"/>
+          <w:szCs w:val="28"/>
+        </w:rPr>
+      </w:pPr>
+      <w:r>
+        <w:rPr>
+          <w:rFonts w:ascii="Times New Roman" w:eastAsia="Times New Roman" w:hAnsi="Times New Roman" w:cs="Times New Roman"/>
+          <w:sz w:val="28"/>
+          <w:szCs w:val="28"/>
+        </w:rPr>
+        <w:t>предоставление клиентам возможности быстро заказать интересующий их продукт.</w:t>
+      </w:r>
+    </w:p>
+    <w:p>
+      <w:pPr>
+        <w:spacing w:line="276" w:lineRule="auto"/>
+        <w:rPr>
+          <w:rFonts w:ascii="Times New Roman" w:eastAsia="Times New Roman" w:hAnsi="Times New Roman" w:cs="Times New Roman"/>
+          <w:sz w:val="28"/>
+          <w:szCs w:val="28"/>
+        </w:rPr>
+      </w:pPr>
+    </w:p>
+    <w:p>
+      <w:pPr>
+        <w:pStyle w:val="a3"/>
+        <w:numPr>
+          <w:ilvl w:val="0"/>
+          <w:numId w:val="27"/>
+        </w:numPr>
+        <w:spacing w:line="276" w:lineRule="auto"/>
+        <w:rPr>
+          <w:rFonts w:ascii="Times New Roman" w:eastAsia="Times New Roman" w:hAnsi="Times New Roman" w:cs="Times New Roman"/>
+          <w:sz w:val="28"/>
+          <w:szCs w:val="28"/>
+        </w:rPr>
+      </w:pPr>
+      <w:r>
+        <w:rPr>
+          <w:rFonts w:ascii="Times New Roman" w:eastAsia="Times New Roman" w:hAnsi="Times New Roman" w:cs="Times New Roman"/>
+          <w:sz w:val="28"/>
+          <w:szCs w:val="28"/>
+        </w:rPr>
+        <w:t>Описание основных функций:</w:t>
+      </w:r>
+    </w:p>
+    <w:p>
+      <w:pPr>
+        <w:pStyle w:val="a3"/>
+        <w:spacing w:line="276" w:lineRule="auto"/>
+        <w:ind w:left="643"/>
+        <w:rPr>
+          <w:rFonts w:ascii="Times New Roman" w:eastAsia="Times New Roman" w:hAnsi="Times New Roman" w:cs="Times New Roman"/>
+          <w:sz w:val="28"/>
+          <w:szCs w:val="28"/>
+        </w:rPr>
+      </w:pPr>
+      <w:r>
+        <w:rPr>
+          <w:rFonts w:ascii="Times New Roman" w:eastAsia="Times New Roman" w:hAnsi="Times New Roman" w:cs="Times New Roman"/>
+          <w:sz w:val="28"/>
+          <w:szCs w:val="28"/>
+        </w:rPr>
+        <w:tab/>
       </w:r>
     </w:p>
     <w:p>
@@ -487,71 +719,71 @@
     <w:p>
       <w:pPr>
         <w:spacing w:before="120" w:after="120" w:line="276" w:lineRule="auto"/>
-        <w:rPr>
-          <w:rFonts w:ascii="Times New Roman" w:eastAsia="Times New Roman" w:hAnsi="Times New Roman" w:cs="Times New Roman"/>
-          <w:sz w:val="28"/>
-          <w:szCs w:val="28"/>
-        </w:rPr>
-      </w:pPr>
-      <w:r>
-        <w:rPr>
-          <w:rFonts w:ascii="Times New Roman" w:eastAsia="Times New Roman" w:hAnsi="Times New Roman" w:cs="Times New Roman"/>
-          <w:sz w:val="28"/>
-          <w:szCs w:val="28"/>
-        </w:rPr>
-        <w:t xml:space="preserve">2) </w:t>
-      </w:r>
-      <w:r>
-        <w:rPr>
-          <w:rFonts w:ascii="Times New Roman" w:eastAsia="Times New Roman" w:hAnsi="Times New Roman" w:cs="Times New Roman"/>
-          <w:sz w:val="28"/>
-          <w:szCs w:val="28"/>
-        </w:rPr>
-        <w:t xml:space="preserve">Общая </w:t>
-      </w:r>
-      <w:r>
-        <w:rPr>
-          <w:rFonts w:ascii="Times New Roman" w:eastAsia="Times New Roman" w:hAnsi="Times New Roman" w:cs="Times New Roman"/>
-          <w:sz w:val="28"/>
-          <w:szCs w:val="28"/>
-          <w:u w:val="single"/>
-        </w:rPr>
-        <w:t>с</w:t>
-      </w:r>
-      <w:r>
-        <w:rPr>
-          <w:rFonts w:ascii="Times New Roman" w:eastAsia="Times New Roman" w:hAnsi="Times New Roman" w:cs="Times New Roman"/>
-          <w:sz w:val="28"/>
-          <w:szCs w:val="28"/>
-          <w:u w:val="single"/>
-        </w:rPr>
-        <w:t>труктура сайта и функционал</w:t>
-      </w:r>
-      <w:r>
-        <w:rPr>
-          <w:rFonts w:ascii="Times New Roman" w:eastAsia="Times New Roman" w:hAnsi="Times New Roman" w:cs="Times New Roman"/>
-          <w:sz w:val="28"/>
-          <w:szCs w:val="28"/>
-        </w:rPr>
-        <w:t>:</w:t>
+        <w:ind w:firstLine="288"/>
+        <w:rPr>
+          <w:rFonts w:ascii="Times New Roman" w:eastAsia="Times New Roman" w:hAnsi="Times New Roman" w:cs="Times New Roman"/>
+          <w:sz w:val="28"/>
+          <w:szCs w:val="28"/>
+        </w:rPr>
+      </w:pPr>
+      <w:r>
+        <w:rPr>
+          <w:rFonts w:ascii="Times New Roman" w:eastAsia="Times New Roman" w:hAnsi="Times New Roman" w:cs="Times New Roman"/>
+          <w:sz w:val="28"/>
+          <w:szCs w:val="28"/>
+        </w:rPr>
+        <w:t>3</w:t>
+      </w:r>
+      <w:r>
+        <w:rPr>
+          <w:rFonts w:ascii="Times New Roman" w:eastAsia="Times New Roman" w:hAnsi="Times New Roman" w:cs="Times New Roman"/>
+          <w:sz w:val="28"/>
+          <w:szCs w:val="28"/>
+        </w:rPr>
+        <w:t xml:space="preserve">) </w:t>
+      </w:r>
+      <w:r>
+        <w:rPr>
+          <w:rFonts w:ascii="Times New Roman" w:eastAsia="Times New Roman" w:hAnsi="Times New Roman" w:cs="Times New Roman"/>
+          <w:sz w:val="28"/>
+          <w:szCs w:val="28"/>
+        </w:rPr>
+        <w:t>Общая с</w:t>
+      </w:r>
+      <w:r>
+        <w:rPr>
+          <w:rFonts w:ascii="Times New Roman" w:eastAsia="Times New Roman" w:hAnsi="Times New Roman" w:cs="Times New Roman"/>
+          <w:sz w:val="28"/>
+          <w:szCs w:val="28"/>
+        </w:rPr>
+        <w:t>труктура сайта и функционал:</w:t>
       </w:r>
     </w:p>
     <w:p>
       <w:pPr>
         <w:spacing w:before="120" w:after="120" w:line="276" w:lineRule="auto"/>
-        <w:rPr>
-          <w:rFonts w:ascii="Times New Roman" w:eastAsia="Times New Roman" w:hAnsi="Times New Roman" w:cs="Times New Roman"/>
-          <w:sz w:val="28"/>
-          <w:szCs w:val="28"/>
-        </w:rPr>
-      </w:pPr>
-      <w:r>
-        <w:rPr>
-          <w:rFonts w:ascii="Times New Roman" w:eastAsia="Times New Roman" w:hAnsi="Times New Roman" w:cs="Times New Roman"/>
-          <w:sz w:val="28"/>
-          <w:szCs w:val="28"/>
-        </w:rPr>
-        <w:t>2.1. Главная страница сайта:</w:t>
+        <w:ind w:firstLine="360"/>
+        <w:rPr>
+          <w:rFonts w:ascii="Times New Roman" w:eastAsia="Times New Roman" w:hAnsi="Times New Roman" w:cs="Times New Roman"/>
+          <w:sz w:val="28"/>
+          <w:szCs w:val="28"/>
+        </w:rPr>
+      </w:pPr>
+      <w:r>
+        <w:rPr>
+          <w:rFonts w:ascii="Times New Roman" w:eastAsia="Times New Roman" w:hAnsi="Times New Roman" w:cs="Times New Roman"/>
+          <w:sz w:val="28"/>
+          <w:szCs w:val="28"/>
+        </w:rPr>
+        <w:t xml:space="preserve">3.1 </w:t>
+      </w:r>
+      <w:r>
+        <w:rPr>
+          <w:rFonts w:ascii="Times New Roman" w:eastAsia="Times New Roman" w:hAnsi="Times New Roman" w:cs="Times New Roman"/>
+          <w:sz w:val="28"/>
+          <w:szCs w:val="28"/>
+        </w:rPr>
+        <w:t>Главная страница сайта:</w:t>
       </w:r>
     </w:p>
     <w:p>
@@ -654,7 +886,7 @@
         <w:pStyle w:val="a3"/>
         <w:numPr>
           <w:ilvl w:val="0"/>
-          <w:numId w:val="1"/>
+          <w:numId w:val="32"/>
         </w:numPr>
         <w:spacing w:before="120" w:after="120" w:line="276" w:lineRule="auto"/>
         <w:rPr>
@@ -677,7 +909,7 @@
         <w:pStyle w:val="a3"/>
         <w:numPr>
           <w:ilvl w:val="0"/>
-          <w:numId w:val="1"/>
+          <w:numId w:val="32"/>
         </w:numPr>
         <w:spacing w:before="120" w:after="120" w:line="276" w:lineRule="auto"/>
         <w:rPr>
@@ -700,7 +932,7 @@
         <w:pStyle w:val="a3"/>
         <w:numPr>
           <w:ilvl w:val="0"/>
-          <w:numId w:val="1"/>
+          <w:numId w:val="32"/>
         </w:numPr>
         <w:spacing w:before="120" w:after="120" w:line="276" w:lineRule="auto"/>
         <w:rPr>
@@ -715,6 +947,7 @@
           <w:sz w:val="28"/>
           <w:szCs w:val="28"/>
         </w:rPr>
+        <w:lastRenderedPageBreak/>
         <w:t xml:space="preserve">“Отзывы” - показывает </w:t>
       </w:r>
       <w:r>
@@ -758,7 +991,7 @@
         <w:pStyle w:val="a3"/>
         <w:numPr>
           <w:ilvl w:val="0"/>
-          <w:numId w:val="1"/>
+          <w:numId w:val="32"/>
         </w:numPr>
         <w:spacing w:before="120" w:after="120" w:line="276" w:lineRule="auto"/>
         <w:rPr>
@@ -781,7 +1014,7 @@
         <w:pStyle w:val="a3"/>
         <w:numPr>
           <w:ilvl w:val="0"/>
-          <w:numId w:val="1"/>
+          <w:numId w:val="32"/>
         </w:numPr>
         <w:spacing w:before="120" w:after="120" w:line="276" w:lineRule="auto"/>
         <w:rPr>
@@ -813,19 +1046,36 @@
     <w:p>
       <w:pPr>
         <w:spacing w:before="120" w:after="120" w:line="276" w:lineRule="auto"/>
-        <w:rPr>
-          <w:rFonts w:ascii="Times New Roman" w:eastAsia="Times New Roman" w:hAnsi="Times New Roman" w:cs="Times New Roman"/>
-          <w:sz w:val="28"/>
-          <w:szCs w:val="28"/>
-        </w:rPr>
-      </w:pPr>
-      <w:r>
-        <w:rPr>
-          <w:rFonts w:ascii="Times New Roman" w:eastAsia="Times New Roman" w:hAnsi="Times New Roman" w:cs="Times New Roman"/>
-          <w:sz w:val="28"/>
-          <w:szCs w:val="28"/>
-        </w:rPr>
-        <w:t>2.2. Личный кабинет пользователя:</w:t>
+        <w:ind w:firstLine="360"/>
+        <w:rPr>
+          <w:rFonts w:ascii="Times New Roman" w:eastAsia="Times New Roman" w:hAnsi="Times New Roman" w:cs="Times New Roman"/>
+          <w:sz w:val="28"/>
+          <w:szCs w:val="28"/>
+        </w:rPr>
+      </w:pPr>
+      <w:r>
+        <w:rPr>
+          <w:rFonts w:ascii="Times New Roman" w:eastAsia="Times New Roman" w:hAnsi="Times New Roman" w:cs="Times New Roman"/>
+          <w:sz w:val="28"/>
+          <w:szCs w:val="28"/>
+        </w:rPr>
+        <w:t xml:space="preserve"> </w:t>
+      </w:r>
+      <w:r>
+        <w:rPr>
+          <w:rFonts w:ascii="Times New Roman" w:eastAsia="Times New Roman" w:hAnsi="Times New Roman" w:cs="Times New Roman"/>
+          <w:sz w:val="28"/>
+          <w:szCs w:val="28"/>
+        </w:rPr>
+        <w:t xml:space="preserve">3.2 </w:t>
+      </w:r>
+      <w:r>
+        <w:rPr>
+          <w:rFonts w:ascii="Times New Roman" w:eastAsia="Times New Roman" w:hAnsi="Times New Roman" w:cs="Times New Roman"/>
+          <w:sz w:val="28"/>
+          <w:szCs w:val="28"/>
+        </w:rPr>
+        <w:t>Личный кабинет пользователя:</w:t>
       </w:r>
     </w:p>
     <w:p>
@@ -897,7 +1147,7 @@
         </w:rPr>
         <w:t>” Удалить”</w:t>
       </w:r>
-      <w:bookmarkStart w:id="1" w:name="_Hlk106566794"/>
+      <w:bookmarkStart w:id="2" w:name="_Hlk106566794"/>
       <w:r>
         <w:rPr>
           <w:rFonts w:ascii="Times New Roman" w:eastAsia="Times New Roman" w:hAnsi="Times New Roman" w:cs="Times New Roman"/>
@@ -988,7 +1238,7 @@
         <w:t>.</w:t>
       </w:r>
     </w:p>
-    <w:bookmarkEnd w:id="1"/>
+    <w:bookmarkEnd w:id="2"/>
     <w:p>
       <w:pPr>
         <w:spacing w:before="120" w:after="120" w:line="276" w:lineRule="auto"/>
@@ -1014,7 +1264,31 @@
           <w:sz w:val="28"/>
           <w:szCs w:val="28"/>
         </w:rPr>
-        <w:t>2.3. Отображение полной информации о товаре при переходе на него:</w:t>
+        <w:t xml:space="preserve"> </w:t>
+      </w:r>
+      <w:r>
+        <w:rPr>
+          <w:rFonts w:ascii="Times New Roman" w:eastAsia="Times New Roman" w:hAnsi="Times New Roman" w:cs="Times New Roman"/>
+          <w:sz w:val="28"/>
+          <w:szCs w:val="28"/>
+        </w:rPr>
+        <w:t xml:space="preserve">     </w:t>
+      </w:r>
+      <w:r>
+        <w:rPr>
+          <w:rFonts w:ascii="Times New Roman" w:eastAsia="Times New Roman" w:hAnsi="Times New Roman" w:cs="Times New Roman"/>
+          <w:sz w:val="28"/>
+          <w:szCs w:val="28"/>
+        </w:rPr>
+        <w:t xml:space="preserve">3.3 </w:t>
+      </w:r>
+      <w:r>
+        <w:rPr>
+          <w:rFonts w:ascii="Times New Roman" w:eastAsia="Times New Roman" w:hAnsi="Times New Roman" w:cs="Times New Roman"/>
+          <w:sz w:val="28"/>
+          <w:szCs w:val="28"/>
+        </w:rPr>
+        <w:t>Отображение полной информации о товаре при переходе на него:</w:t>
       </w:r>
     </w:p>
     <w:p>
@@ -1086,14 +1360,13 @@
           <w:szCs w:val="28"/>
         </w:rPr>
       </w:pPr>
-      <w:bookmarkStart w:id="2" w:name="_Hlk106567651"/>
-      <w:r>
-        <w:rPr>
-          <w:rFonts w:ascii="Times New Roman" w:eastAsia="Times New Roman" w:hAnsi="Times New Roman" w:cs="Times New Roman"/>
-          <w:sz w:val="28"/>
-          <w:szCs w:val="28"/>
-        </w:rPr>
-        <w:lastRenderedPageBreak/>
+      <w:bookmarkStart w:id="3" w:name="_Hlk106567651"/>
+      <w:r>
+        <w:rPr>
+          <w:rFonts w:ascii="Times New Roman" w:eastAsia="Times New Roman" w:hAnsi="Times New Roman" w:cs="Times New Roman"/>
+          <w:sz w:val="28"/>
+          <w:szCs w:val="28"/>
+        </w:rPr>
         <w:t xml:space="preserve">Функция “Оставить отзыв” </w:t>
       </w:r>
     </w:p>
@@ -1135,7 +1408,7 @@
         </w:rPr>
         <w:t>обавить в корзину”.</w:t>
       </w:r>
-      <w:bookmarkEnd w:id="2"/>
+      <w:bookmarkEnd w:id="3"/>
     </w:p>
     <w:p>
       <w:pPr>
@@ -1198,36 +1471,63 @@
     <w:p>
       <w:pPr>
         <w:spacing w:before="120" w:after="120" w:line="276" w:lineRule="auto"/>
-        <w:rPr>
-          <w:rFonts w:ascii="Times New Roman" w:eastAsia="Times New Roman" w:hAnsi="Times New Roman" w:cs="Times New Roman"/>
-          <w:sz w:val="28"/>
-          <w:szCs w:val="28"/>
-        </w:rPr>
-      </w:pPr>
-      <w:r>
-        <w:rPr>
-          <w:rFonts w:ascii="Times New Roman" w:eastAsia="Times New Roman" w:hAnsi="Times New Roman" w:cs="Times New Roman"/>
-          <w:sz w:val="28"/>
-          <w:szCs w:val="28"/>
-        </w:rPr>
-        <w:t xml:space="preserve">3) </w:t>
-      </w:r>
-      <w:r>
-        <w:rPr>
-          <w:rFonts w:ascii="Times New Roman" w:eastAsia="Times New Roman" w:hAnsi="Times New Roman" w:cs="Times New Roman"/>
-          <w:sz w:val="28"/>
-          <w:szCs w:val="28"/>
-          <w:u w:val="single"/>
-        </w:rPr>
-        <w:t>Подробное описание разделов(страниц) сайта</w:t>
-      </w:r>
-      <w:r>
-        <w:rPr>
-          <w:rFonts w:ascii="Times New Roman" w:eastAsia="Times New Roman" w:hAnsi="Times New Roman" w:cs="Times New Roman"/>
-          <w:sz w:val="28"/>
-          <w:szCs w:val="28"/>
-        </w:rPr>
-        <w:t>:</w:t>
+        <w:ind w:firstLine="360"/>
+        <w:rPr>
+          <w:rFonts w:ascii="Times New Roman" w:eastAsia="Times New Roman" w:hAnsi="Times New Roman" w:cs="Times New Roman"/>
+          <w:sz w:val="28"/>
+          <w:szCs w:val="28"/>
+        </w:rPr>
+      </w:pPr>
+      <w:r>
+        <w:rPr>
+          <w:rFonts w:ascii="Times New Roman" w:eastAsia="Times New Roman" w:hAnsi="Times New Roman" w:cs="Times New Roman"/>
+          <w:sz w:val="28"/>
+          <w:szCs w:val="28"/>
+        </w:rPr>
+        <w:t>4</w:t>
+      </w:r>
+      <w:r>
+        <w:rPr>
+          <w:rFonts w:ascii="Times New Roman" w:eastAsia="Times New Roman" w:hAnsi="Times New Roman" w:cs="Times New Roman"/>
+          <w:sz w:val="28"/>
+          <w:szCs w:val="28"/>
+        </w:rPr>
+        <w:t xml:space="preserve">) </w:t>
+      </w:r>
+      <w:r>
+        <w:rPr>
+          <w:rFonts w:ascii="Times New Roman" w:eastAsia="Times New Roman" w:hAnsi="Times New Roman" w:cs="Times New Roman"/>
+          <w:sz w:val="28"/>
+          <w:szCs w:val="28"/>
+        </w:rPr>
+        <w:t>Подробное описание разделов(страниц) сайта:</w:t>
+      </w:r>
+    </w:p>
+    <w:p>
+      <w:pPr>
+        <w:spacing w:before="120" w:after="120" w:line="276" w:lineRule="auto"/>
+        <w:ind w:left="360"/>
+        <w:rPr>
+          <w:rFonts w:ascii="Times New Roman" w:eastAsia="Times New Roman" w:hAnsi="Times New Roman" w:cs="Times New Roman"/>
+          <w:sz w:val="28"/>
+          <w:szCs w:val="28"/>
+        </w:rPr>
+      </w:pPr>
+      <w:r>
+        <w:rPr>
+          <w:rFonts w:ascii="Times New Roman" w:eastAsia="Times New Roman" w:hAnsi="Times New Roman" w:cs="Times New Roman"/>
+          <w:sz w:val="28"/>
+          <w:szCs w:val="28"/>
+        </w:rPr>
+        <w:t xml:space="preserve"> 4.1 </w:t>
+      </w:r>
+      <w:r>
+        <w:rPr>
+          <w:rFonts w:ascii="Times New Roman" w:eastAsia="Times New Roman" w:hAnsi="Times New Roman" w:cs="Times New Roman"/>
+          <w:sz w:val="28"/>
+          <w:szCs w:val="28"/>
+        </w:rPr>
+        <w:t>Главная страница обеспечивает доступ ко всем основным разделам сайта и содержит основные элементы:</w:t>
       </w:r>
     </w:p>
     <w:p>
@@ -1235,7 +1535,7 @@
         <w:pStyle w:val="a3"/>
         <w:numPr>
           <w:ilvl w:val="0"/>
-          <w:numId w:val="13"/>
+          <w:numId w:val="28"/>
         </w:numPr>
         <w:spacing w:before="120" w:after="120" w:line="276" w:lineRule="auto"/>
         <w:rPr>
@@ -1250,15 +1550,17 @@
           <w:sz w:val="28"/>
           <w:szCs w:val="28"/>
         </w:rPr>
-        <w:t>Главная страница обеспечивает доступ ко всем основным разделам сайта и содержит основные элементы:</w:t>
-      </w:r>
-    </w:p>
+        <w:t xml:space="preserve">Краткую информацию о компании, контактные данные магазина, время работы. </w:t>
+      </w:r>
+      <w:bookmarkStart w:id="4" w:name="_Hlk106526887"/>
+    </w:p>
+    <w:bookmarkEnd w:id="4"/>
     <w:p>
       <w:pPr>
         <w:pStyle w:val="a3"/>
         <w:numPr>
           <w:ilvl w:val="0"/>
-          <w:numId w:val="14"/>
+          <w:numId w:val="28"/>
         </w:numPr>
         <w:spacing w:before="120" w:after="120" w:line="276" w:lineRule="auto"/>
         <w:rPr>
@@ -1273,17 +1575,15 @@
           <w:sz w:val="28"/>
           <w:szCs w:val="28"/>
         </w:rPr>
-        <w:t xml:space="preserve">Краткую информацию о компании, контактные данные магазина, время работы. </w:t>
-      </w:r>
-      <w:bookmarkStart w:id="3" w:name="_Hlk106526887"/>
-    </w:p>
-    <w:bookmarkEnd w:id="3"/>
+        <w:t>Возможность редактирования информации на сайте через Администратора.</w:t>
+      </w:r>
+    </w:p>
     <w:p>
       <w:pPr>
         <w:pStyle w:val="a3"/>
         <w:numPr>
           <w:ilvl w:val="0"/>
-          <w:numId w:val="14"/>
+          <w:numId w:val="28"/>
         </w:numPr>
         <w:spacing w:before="120" w:after="120" w:line="276" w:lineRule="auto"/>
         <w:rPr>
@@ -1298,7 +1598,7 @@
           <w:sz w:val="28"/>
           <w:szCs w:val="28"/>
         </w:rPr>
-        <w:t>Возможность редактирования информации на сайте через Администратора.</w:t>
+        <w:t>Кнопки на главной странице должны располагаться в следующем порядке:</w:t>
       </w:r>
     </w:p>
     <w:p>
@@ -1306,7 +1606,7 @@
         <w:pStyle w:val="a3"/>
         <w:numPr>
           <w:ilvl w:val="0"/>
-          <w:numId w:val="14"/>
+          <w:numId w:val="33"/>
         </w:numPr>
         <w:spacing w:before="120" w:after="120" w:line="276" w:lineRule="auto"/>
         <w:rPr>
@@ -1321,7 +1621,79 @@
           <w:sz w:val="28"/>
           <w:szCs w:val="28"/>
         </w:rPr>
-        <w:t>Кнопки на главной странице должны располагаться в следующем порядке:</w:t>
+        <w:t>Панель поиска товара</w:t>
+      </w:r>
+      <w:r>
+        <w:rPr>
+          <w:rFonts w:ascii="Times New Roman" w:eastAsia="Times New Roman" w:hAnsi="Times New Roman" w:cs="Times New Roman"/>
+          <w:sz w:val="28"/>
+          <w:szCs w:val="28"/>
+        </w:rPr>
+        <w:t xml:space="preserve"> </w:t>
+      </w:r>
+      <w:r>
+        <w:rPr>
+          <w:rFonts w:ascii="Times New Roman" w:eastAsia="Times New Roman" w:hAnsi="Times New Roman" w:cs="Times New Roman"/>
+          <w:sz w:val="28"/>
+          <w:szCs w:val="28"/>
+        </w:rPr>
+        <w:t>(</w:t>
+      </w:r>
+      <w:r>
+        <w:rPr>
+          <w:rFonts w:ascii="Times New Roman" w:eastAsia="Times New Roman" w:hAnsi="Times New Roman" w:cs="Times New Roman"/>
+          <w:sz w:val="28"/>
+          <w:szCs w:val="28"/>
+        </w:rPr>
+        <w:t>р</w:t>
+      </w:r>
+      <w:r>
+        <w:rPr>
+          <w:rFonts w:ascii="Times New Roman" w:eastAsia="Times New Roman" w:hAnsi="Times New Roman" w:cs="Times New Roman"/>
+          <w:sz w:val="28"/>
+          <w:szCs w:val="28"/>
+        </w:rPr>
+        <w:t>асполагается вверху)</w:t>
+      </w:r>
+      <w:r>
+        <w:rPr>
+          <w:rFonts w:ascii="Times New Roman" w:eastAsia="Times New Roman" w:hAnsi="Times New Roman" w:cs="Times New Roman"/>
+          <w:sz w:val="28"/>
+          <w:szCs w:val="28"/>
+        </w:rPr>
+        <w:t>.</w:t>
+      </w:r>
+      <w:r>
+        <w:rPr>
+          <w:rFonts w:ascii="Times New Roman" w:eastAsia="Times New Roman" w:hAnsi="Times New Roman" w:cs="Times New Roman"/>
+          <w:sz w:val="28"/>
+          <w:szCs w:val="28"/>
+        </w:rPr>
+        <w:t xml:space="preserve"> </w:t>
+      </w:r>
+      <w:r>
+        <w:rPr>
+          <w:rFonts w:ascii="Times New Roman" w:eastAsia="Times New Roman" w:hAnsi="Times New Roman" w:cs="Times New Roman"/>
+          <w:sz w:val="28"/>
+          <w:szCs w:val="28"/>
+        </w:rPr>
+        <w:t>В</w:t>
+      </w:r>
+      <w:r>
+        <w:rPr>
+          <w:rFonts w:ascii="Times New Roman" w:eastAsia="Times New Roman" w:hAnsi="Times New Roman" w:cs="Times New Roman"/>
+          <w:sz w:val="28"/>
+          <w:szCs w:val="28"/>
+        </w:rPr>
+        <w:t xml:space="preserve"> случае неудачи поиска всплывает сообщение о том, что такого товара нет</w:t>
+      </w:r>
+      <w:r>
+        <w:rPr>
+          <w:rFonts w:ascii="Times New Roman" w:eastAsia="Times New Roman" w:hAnsi="Times New Roman" w:cs="Times New Roman"/>
+          <w:sz w:val="28"/>
+          <w:szCs w:val="28"/>
+        </w:rPr>
+        <w:t>;</w:t>
       </w:r>
     </w:p>
     <w:p>
@@ -1329,7 +1701,7 @@
         <w:pStyle w:val="a3"/>
         <w:numPr>
           <w:ilvl w:val="0"/>
-          <w:numId w:val="15"/>
+          <w:numId w:val="33"/>
         </w:numPr>
         <w:spacing w:before="120" w:after="120" w:line="276" w:lineRule="auto"/>
         <w:rPr>
@@ -1344,7 +1716,7 @@
           <w:sz w:val="28"/>
           <w:szCs w:val="28"/>
         </w:rPr>
-        <w:t>Панель поиска товара</w:t>
+        <w:t>Под панелью поиска – ряд из кнопок «Бренды»,</w:t>
       </w:r>
       <w:r>
         <w:rPr>
@@ -1360,49 +1732,119 @@
           <w:sz w:val="28"/>
           <w:szCs w:val="28"/>
         </w:rPr>
-        <w:t>(</w:t>
-      </w:r>
-      <w:r>
-        <w:rPr>
-          <w:rFonts w:ascii="Times New Roman" w:eastAsia="Times New Roman" w:hAnsi="Times New Roman" w:cs="Times New Roman"/>
-          <w:sz w:val="28"/>
-          <w:szCs w:val="28"/>
-        </w:rPr>
-        <w:t>р</w:t>
-      </w:r>
-      <w:r>
-        <w:rPr>
-          <w:rFonts w:ascii="Times New Roman" w:eastAsia="Times New Roman" w:hAnsi="Times New Roman" w:cs="Times New Roman"/>
-          <w:sz w:val="28"/>
-          <w:szCs w:val="28"/>
-        </w:rPr>
-        <w:t>асполагается вверху</w:t>
-      </w:r>
-      <w:proofErr w:type="gramStart"/>
-      <w:r>
-        <w:rPr>
-          <w:rFonts w:ascii="Times New Roman" w:eastAsia="Times New Roman" w:hAnsi="Times New Roman" w:cs="Times New Roman"/>
-          <w:sz w:val="28"/>
-          <w:szCs w:val="28"/>
-        </w:rPr>
-        <w:t>)</w:t>
-      </w:r>
-      <w:r>
-        <w:rPr>
-          <w:rFonts w:ascii="Times New Roman" w:eastAsia="Times New Roman" w:hAnsi="Times New Roman" w:cs="Times New Roman"/>
-          <w:sz w:val="28"/>
-          <w:szCs w:val="28"/>
-        </w:rPr>
-        <w:t>.В</w:t>
-      </w:r>
-      <w:proofErr w:type="gramEnd"/>
-      <w:r>
-        <w:rPr>
-          <w:rFonts w:ascii="Times New Roman" w:eastAsia="Times New Roman" w:hAnsi="Times New Roman" w:cs="Times New Roman"/>
-          <w:sz w:val="28"/>
-          <w:szCs w:val="28"/>
-        </w:rPr>
-        <w:t xml:space="preserve"> случае неудачи поиска всплывает сообщение о том, что такого товара нет</w:t>
+        <w:t>«</w:t>
+      </w:r>
+      <w:r>
+        <w:rPr>
+          <w:rFonts w:ascii="Times New Roman" w:eastAsia="Times New Roman" w:hAnsi="Times New Roman" w:cs="Times New Roman"/>
+          <w:sz w:val="28"/>
+          <w:szCs w:val="28"/>
+        </w:rPr>
+        <w:t>Гурманские</w:t>
+      </w:r>
+      <w:r>
+        <w:rPr>
+          <w:rFonts w:ascii="Times New Roman" w:eastAsia="Times New Roman" w:hAnsi="Times New Roman" w:cs="Times New Roman"/>
+          <w:sz w:val="28"/>
+          <w:szCs w:val="28"/>
+        </w:rPr>
+        <w:t>»</w:t>
+      </w:r>
+      <w:r>
+        <w:rPr>
+          <w:rFonts w:ascii="Times New Roman" w:eastAsia="Times New Roman" w:hAnsi="Times New Roman" w:cs="Times New Roman"/>
+          <w:sz w:val="28"/>
+          <w:szCs w:val="28"/>
+        </w:rPr>
+        <w:t>,</w:t>
+      </w:r>
+      <w:r>
+        <w:rPr>
+          <w:rFonts w:ascii="Times New Roman" w:eastAsia="Times New Roman" w:hAnsi="Times New Roman" w:cs="Times New Roman"/>
+          <w:sz w:val="28"/>
+          <w:szCs w:val="28"/>
+        </w:rPr>
+        <w:t xml:space="preserve"> «</w:t>
+      </w:r>
+      <w:r>
+        <w:rPr>
+          <w:rFonts w:ascii="Times New Roman" w:eastAsia="Times New Roman" w:hAnsi="Times New Roman" w:cs="Times New Roman"/>
+          <w:sz w:val="28"/>
+          <w:szCs w:val="28"/>
+        </w:rPr>
+        <w:t>Цветочные</w:t>
+      </w:r>
+      <w:r>
+        <w:rPr>
+          <w:rFonts w:ascii="Times New Roman" w:eastAsia="Times New Roman" w:hAnsi="Times New Roman" w:cs="Times New Roman"/>
+          <w:sz w:val="28"/>
+          <w:szCs w:val="28"/>
+        </w:rPr>
+        <w:t>»</w:t>
+      </w:r>
+      <w:r>
+        <w:rPr>
+          <w:rFonts w:ascii="Times New Roman" w:eastAsia="Times New Roman" w:hAnsi="Times New Roman" w:cs="Times New Roman"/>
+          <w:sz w:val="28"/>
+          <w:szCs w:val="28"/>
+        </w:rPr>
+        <w:t xml:space="preserve">, </w:t>
+      </w:r>
+      <w:r>
+        <w:rPr>
+          <w:rFonts w:ascii="Times New Roman" w:eastAsia="Times New Roman" w:hAnsi="Times New Roman" w:cs="Times New Roman"/>
+          <w:sz w:val="28"/>
+          <w:szCs w:val="28"/>
+        </w:rPr>
+        <w:t>«</w:t>
+      </w:r>
+      <w:r>
+        <w:rPr>
+          <w:rFonts w:ascii="Times New Roman" w:eastAsia="Times New Roman" w:hAnsi="Times New Roman" w:cs="Times New Roman"/>
+          <w:sz w:val="28"/>
+          <w:szCs w:val="28"/>
+        </w:rPr>
+        <w:t>Древесные</w:t>
+      </w:r>
+      <w:r>
+        <w:rPr>
+          <w:rFonts w:ascii="Times New Roman" w:eastAsia="Times New Roman" w:hAnsi="Times New Roman" w:cs="Times New Roman"/>
+          <w:sz w:val="28"/>
+          <w:szCs w:val="28"/>
+        </w:rPr>
+        <w:t>»</w:t>
+      </w:r>
+      <w:r>
+        <w:rPr>
+          <w:rFonts w:ascii="Times New Roman" w:eastAsia="Times New Roman" w:hAnsi="Times New Roman" w:cs="Times New Roman"/>
+          <w:sz w:val="28"/>
+          <w:szCs w:val="28"/>
+        </w:rPr>
+        <w:t xml:space="preserve">, </w:t>
+      </w:r>
+      <w:r>
+        <w:rPr>
+          <w:rFonts w:ascii="Times New Roman" w:eastAsia="Times New Roman" w:hAnsi="Times New Roman" w:cs="Times New Roman"/>
+          <w:sz w:val="28"/>
+          <w:szCs w:val="28"/>
+        </w:rPr>
+        <w:t>«</w:t>
+      </w:r>
+      <w:r>
+        <w:rPr>
+          <w:rFonts w:ascii="Times New Roman" w:eastAsia="Times New Roman" w:hAnsi="Times New Roman" w:cs="Times New Roman"/>
+          <w:sz w:val="28"/>
+          <w:szCs w:val="28"/>
+        </w:rPr>
+        <w:t>Восточные</w:t>
+      </w:r>
+      <w:r>
+        <w:rPr>
+          <w:rFonts w:ascii="Times New Roman" w:eastAsia="Times New Roman" w:hAnsi="Times New Roman" w:cs="Times New Roman"/>
+          <w:sz w:val="28"/>
+          <w:szCs w:val="28"/>
+        </w:rPr>
+        <w:t>»</w:t>
       </w:r>
       <w:r>
         <w:rPr>
@@ -1418,7 +1860,7 @@
         <w:pStyle w:val="a3"/>
         <w:numPr>
           <w:ilvl w:val="0"/>
-          <w:numId w:val="15"/>
+          <w:numId w:val="33"/>
         </w:numPr>
         <w:spacing w:before="120" w:after="120" w:line="276" w:lineRule="auto"/>
         <w:rPr>
@@ -1433,135 +1875,15 @@
           <w:sz w:val="28"/>
           <w:szCs w:val="28"/>
         </w:rPr>
-        <w:t>Под панелью поиска – ряд из кнопок «Бренды»,</w:t>
-      </w:r>
-      <w:r>
-        <w:rPr>
-          <w:rFonts w:ascii="Times New Roman" w:eastAsia="Times New Roman" w:hAnsi="Times New Roman" w:cs="Times New Roman"/>
-          <w:sz w:val="28"/>
-          <w:szCs w:val="28"/>
-        </w:rPr>
-        <w:t xml:space="preserve"> </w:t>
-      </w:r>
-      <w:r>
-        <w:rPr>
-          <w:rFonts w:ascii="Times New Roman" w:eastAsia="Times New Roman" w:hAnsi="Times New Roman" w:cs="Times New Roman"/>
-          <w:sz w:val="28"/>
-          <w:szCs w:val="28"/>
-        </w:rPr>
-        <w:t>«</w:t>
-      </w:r>
-      <w:r>
-        <w:rPr>
-          <w:rFonts w:ascii="Times New Roman" w:eastAsia="Times New Roman" w:hAnsi="Times New Roman" w:cs="Times New Roman"/>
-          <w:sz w:val="28"/>
-          <w:szCs w:val="28"/>
-        </w:rPr>
-        <w:t>Гурманские</w:t>
-      </w:r>
-      <w:r>
-        <w:rPr>
-          <w:rFonts w:ascii="Times New Roman" w:eastAsia="Times New Roman" w:hAnsi="Times New Roman" w:cs="Times New Roman"/>
-          <w:sz w:val="28"/>
-          <w:szCs w:val="28"/>
-        </w:rPr>
-        <w:t>»</w:t>
-      </w:r>
-      <w:r>
-        <w:rPr>
-          <w:rFonts w:ascii="Times New Roman" w:eastAsia="Times New Roman" w:hAnsi="Times New Roman" w:cs="Times New Roman"/>
-          <w:sz w:val="28"/>
-          <w:szCs w:val="28"/>
-        </w:rPr>
-        <w:t>,</w:t>
-      </w:r>
-      <w:r>
-        <w:rPr>
-          <w:rFonts w:ascii="Times New Roman" w:eastAsia="Times New Roman" w:hAnsi="Times New Roman" w:cs="Times New Roman"/>
-          <w:sz w:val="28"/>
-          <w:szCs w:val="28"/>
-        </w:rPr>
-        <w:t xml:space="preserve"> «</w:t>
-      </w:r>
-      <w:r>
-        <w:rPr>
-          <w:rFonts w:ascii="Times New Roman" w:eastAsia="Times New Roman" w:hAnsi="Times New Roman" w:cs="Times New Roman"/>
-          <w:sz w:val="28"/>
-          <w:szCs w:val="28"/>
-        </w:rPr>
-        <w:t>Цветочные</w:t>
-      </w:r>
-      <w:r>
-        <w:rPr>
-          <w:rFonts w:ascii="Times New Roman" w:eastAsia="Times New Roman" w:hAnsi="Times New Roman" w:cs="Times New Roman"/>
-          <w:sz w:val="28"/>
-          <w:szCs w:val="28"/>
-        </w:rPr>
-        <w:t>»</w:t>
-      </w:r>
-      <w:r>
-        <w:rPr>
-          <w:rFonts w:ascii="Times New Roman" w:eastAsia="Times New Roman" w:hAnsi="Times New Roman" w:cs="Times New Roman"/>
-          <w:sz w:val="28"/>
-          <w:szCs w:val="28"/>
-        </w:rPr>
-        <w:t xml:space="preserve">, </w:t>
-      </w:r>
-      <w:r>
-        <w:rPr>
-          <w:rFonts w:ascii="Times New Roman" w:eastAsia="Times New Roman" w:hAnsi="Times New Roman" w:cs="Times New Roman"/>
-          <w:sz w:val="28"/>
-          <w:szCs w:val="28"/>
-        </w:rPr>
-        <w:t>«</w:t>
-      </w:r>
-      <w:r>
-        <w:rPr>
-          <w:rFonts w:ascii="Times New Roman" w:eastAsia="Times New Roman" w:hAnsi="Times New Roman" w:cs="Times New Roman"/>
-          <w:sz w:val="28"/>
-          <w:szCs w:val="28"/>
-        </w:rPr>
-        <w:t>Древесные</w:t>
-      </w:r>
-      <w:r>
-        <w:rPr>
-          <w:rFonts w:ascii="Times New Roman" w:eastAsia="Times New Roman" w:hAnsi="Times New Roman" w:cs="Times New Roman"/>
-          <w:sz w:val="28"/>
-          <w:szCs w:val="28"/>
-        </w:rPr>
-        <w:t>»</w:t>
-      </w:r>
-      <w:r>
-        <w:rPr>
-          <w:rFonts w:ascii="Times New Roman" w:eastAsia="Times New Roman" w:hAnsi="Times New Roman" w:cs="Times New Roman"/>
-          <w:sz w:val="28"/>
-          <w:szCs w:val="28"/>
-        </w:rPr>
-        <w:t xml:space="preserve">, </w:t>
-      </w:r>
-      <w:r>
-        <w:rPr>
-          <w:rFonts w:ascii="Times New Roman" w:eastAsia="Times New Roman" w:hAnsi="Times New Roman" w:cs="Times New Roman"/>
-          <w:sz w:val="28"/>
-          <w:szCs w:val="28"/>
-        </w:rPr>
-        <w:t>«</w:t>
-      </w:r>
-      <w:r>
-        <w:rPr>
-          <w:rFonts w:ascii="Times New Roman" w:eastAsia="Times New Roman" w:hAnsi="Times New Roman" w:cs="Times New Roman"/>
-          <w:sz w:val="28"/>
-          <w:szCs w:val="28"/>
-        </w:rPr>
-        <w:t>Восточные</w:t>
-      </w:r>
-      <w:r>
-        <w:rPr>
-          <w:rFonts w:ascii="Times New Roman" w:eastAsia="Times New Roman" w:hAnsi="Times New Roman" w:cs="Times New Roman"/>
-          <w:sz w:val="28"/>
-          <w:szCs w:val="28"/>
-        </w:rPr>
-        <w:t>»</w:t>
+        <w:t>Изображения 6 случайных флаконов, изображения которых будут меняться при обновлении страницы</w:t>
+      </w:r>
+      <w:r>
+        <w:rPr>
+          <w:rFonts w:ascii="Times New Roman" w:eastAsia="Times New Roman" w:hAnsi="Times New Roman" w:cs="Times New Roman"/>
+          <w:sz w:val="28"/>
+          <w:szCs w:val="28"/>
+        </w:rPr>
+        <w:t>, каждое изображение имеет ссылку, которая будет предоставлять более подробную информацию о выбранном объекте</w:t>
       </w:r>
       <w:r>
         <w:rPr>
@@ -1577,7 +1899,7 @@
         <w:pStyle w:val="a3"/>
         <w:numPr>
           <w:ilvl w:val="0"/>
-          <w:numId w:val="15"/>
+          <w:numId w:val="33"/>
         </w:numPr>
         <w:spacing w:before="120" w:after="120" w:line="276" w:lineRule="auto"/>
         <w:rPr>
@@ -1592,23 +1914,47 @@
           <w:sz w:val="28"/>
           <w:szCs w:val="28"/>
         </w:rPr>
-        <w:t>Изображения 6 случайных флаконов, изображения которых будут меняться при обновлении страницы</w:t>
-      </w:r>
-      <w:r>
-        <w:rPr>
-          <w:rFonts w:ascii="Times New Roman" w:eastAsia="Times New Roman" w:hAnsi="Times New Roman" w:cs="Times New Roman"/>
-          <w:sz w:val="28"/>
-          <w:szCs w:val="28"/>
-        </w:rPr>
-        <w:t>, каждое изображение имеет ссылку, которая будет предоставлять более подробную информацию о выбранном объекте</w:t>
-      </w:r>
-      <w:r>
-        <w:rPr>
-          <w:rFonts w:ascii="Times New Roman" w:eastAsia="Times New Roman" w:hAnsi="Times New Roman" w:cs="Times New Roman"/>
-          <w:sz w:val="28"/>
-          <w:szCs w:val="28"/>
-        </w:rPr>
-        <w:t>;</w:t>
+        <w:t xml:space="preserve">Под изображениями с </w:t>
+      </w:r>
+      <w:r>
+        <w:rPr>
+          <w:rFonts w:ascii="Times New Roman" w:eastAsia="Times New Roman" w:hAnsi="Times New Roman" w:cs="Times New Roman"/>
+          <w:sz w:val="28"/>
+          <w:szCs w:val="28"/>
+        </w:rPr>
+        <w:t>флаконами располагаются</w:t>
+      </w:r>
+      <w:r>
+        <w:rPr>
+          <w:rFonts w:ascii="Times New Roman" w:eastAsia="Times New Roman" w:hAnsi="Times New Roman" w:cs="Times New Roman"/>
+          <w:sz w:val="28"/>
+          <w:szCs w:val="28"/>
+        </w:rPr>
+        <w:t xml:space="preserve"> отзывы от покупателей</w:t>
+      </w:r>
+      <w:r>
+        <w:rPr>
+          <w:rFonts w:ascii="Times New Roman" w:eastAsia="Times New Roman" w:hAnsi="Times New Roman" w:cs="Times New Roman"/>
+          <w:sz w:val="28"/>
+          <w:szCs w:val="28"/>
+        </w:rPr>
+        <w:t>.</w:t>
+      </w:r>
+      <w:r>
+        <w:rPr>
+          <w:rFonts w:ascii="Times New Roman" w:eastAsia="Times New Roman" w:hAnsi="Times New Roman" w:cs="Times New Roman"/>
+          <w:sz w:val="28"/>
+          <w:szCs w:val="28"/>
+        </w:rPr>
+        <w:t xml:space="preserve"> Предоставляется возможность перейти в профиль каждого зарегистрированного пользователя, который оставлял отзыв.</w:t>
+      </w:r>
+      <w:r>
+        <w:rPr>
+          <w:rFonts w:ascii="Times New Roman" w:eastAsia="Times New Roman" w:hAnsi="Times New Roman" w:cs="Times New Roman"/>
+          <w:sz w:val="28"/>
+          <w:szCs w:val="28"/>
+        </w:rPr>
+        <w:t xml:space="preserve"> На главной странице показываются три последних отзыва;</w:t>
       </w:r>
     </w:p>
     <w:p>
@@ -1616,70 +1962,7 @@
         <w:pStyle w:val="a3"/>
         <w:numPr>
           <w:ilvl w:val="0"/>
-          <w:numId w:val="15"/>
-        </w:numPr>
-        <w:spacing w:before="120" w:after="120" w:line="276" w:lineRule="auto"/>
-        <w:rPr>
-          <w:rFonts w:ascii="Times New Roman" w:eastAsia="Times New Roman" w:hAnsi="Times New Roman" w:cs="Times New Roman"/>
-          <w:sz w:val="28"/>
-          <w:szCs w:val="28"/>
-        </w:rPr>
-      </w:pPr>
-      <w:r>
-        <w:rPr>
-          <w:rFonts w:ascii="Times New Roman" w:eastAsia="Times New Roman" w:hAnsi="Times New Roman" w:cs="Times New Roman"/>
-          <w:sz w:val="28"/>
-          <w:szCs w:val="28"/>
-        </w:rPr>
-        <w:t xml:space="preserve">Под изображениями с </w:t>
-      </w:r>
-      <w:r>
-        <w:rPr>
-          <w:rFonts w:ascii="Times New Roman" w:eastAsia="Times New Roman" w:hAnsi="Times New Roman" w:cs="Times New Roman"/>
-          <w:sz w:val="28"/>
-          <w:szCs w:val="28"/>
-        </w:rPr>
-        <w:t>флаконами располагаются</w:t>
-      </w:r>
-      <w:r>
-        <w:rPr>
-          <w:rFonts w:ascii="Times New Roman" w:eastAsia="Times New Roman" w:hAnsi="Times New Roman" w:cs="Times New Roman"/>
-          <w:sz w:val="28"/>
-          <w:szCs w:val="28"/>
-        </w:rPr>
-        <w:t xml:space="preserve"> отзывы от покупателей</w:t>
-      </w:r>
-      <w:r>
-        <w:rPr>
-          <w:rFonts w:ascii="Times New Roman" w:eastAsia="Times New Roman" w:hAnsi="Times New Roman" w:cs="Times New Roman"/>
-          <w:sz w:val="28"/>
-          <w:szCs w:val="28"/>
-        </w:rPr>
-        <w:t>.</w:t>
-      </w:r>
-      <w:r>
-        <w:rPr>
-          <w:rFonts w:ascii="Times New Roman" w:eastAsia="Times New Roman" w:hAnsi="Times New Roman" w:cs="Times New Roman"/>
-          <w:sz w:val="28"/>
-          <w:szCs w:val="28"/>
-        </w:rPr>
-        <w:t xml:space="preserve"> Предоставляется возможность перейти в профиль каждого зарегистрированного пользователя, который оставлял отзыв.</w:t>
-      </w:r>
-      <w:r>
-        <w:rPr>
-          <w:rFonts w:ascii="Times New Roman" w:eastAsia="Times New Roman" w:hAnsi="Times New Roman" w:cs="Times New Roman"/>
-          <w:sz w:val="28"/>
-          <w:szCs w:val="28"/>
-        </w:rPr>
-        <w:t xml:space="preserve"> На главной странице показываются три последних отзыва;</w:t>
-      </w:r>
-    </w:p>
-    <w:p>
-      <w:pPr>
-        <w:pStyle w:val="a3"/>
-        <w:numPr>
-          <w:ilvl w:val="0"/>
-          <w:numId w:val="15"/>
+          <w:numId w:val="33"/>
         </w:numPr>
         <w:spacing w:before="120" w:after="120" w:line="276" w:lineRule="auto"/>
         <w:rPr>
@@ -1719,18 +2002,22 @@
     </w:p>
     <w:p>
       <w:pPr>
-        <w:pStyle w:val="a3"/>
-        <w:numPr>
-          <w:ilvl w:val="0"/>
-          <w:numId w:val="13"/>
-        </w:numPr>
         <w:spacing w:before="120" w:after="120" w:line="276" w:lineRule="auto"/>
-        <w:rPr>
-          <w:rFonts w:ascii="Times New Roman" w:eastAsia="Times New Roman" w:hAnsi="Times New Roman" w:cs="Times New Roman"/>
-          <w:sz w:val="28"/>
-          <w:szCs w:val="28"/>
-        </w:rPr>
-      </w:pPr>
+        <w:ind w:left="360"/>
+        <w:rPr>
+          <w:rFonts w:ascii="Times New Roman" w:eastAsia="Times New Roman" w:hAnsi="Times New Roman" w:cs="Times New Roman"/>
+          <w:sz w:val="28"/>
+          <w:szCs w:val="28"/>
+        </w:rPr>
+      </w:pPr>
+      <w:r>
+        <w:rPr>
+          <w:rFonts w:ascii="Times New Roman" w:eastAsia="Times New Roman" w:hAnsi="Times New Roman" w:cs="Times New Roman"/>
+          <w:sz w:val="28"/>
+          <w:szCs w:val="28"/>
+        </w:rPr>
+        <w:t xml:space="preserve">4.2 </w:t>
+      </w:r>
       <w:r>
         <w:rPr>
           <w:rFonts w:ascii="Times New Roman" w:eastAsia="Times New Roman" w:hAnsi="Times New Roman" w:cs="Times New Roman"/>
@@ -1753,7 +2040,23 @@
           <w:sz w:val="28"/>
           <w:szCs w:val="28"/>
         </w:rPr>
-        <w:t>Вверху указано имя пользователя, ниже – список товаров которые были добавлены. Отображается фото и название продукта, а также его цена и количество. Под списком выбранных товаров ряд кнопок: «Главное меню», «Удалить», «Оплатить заказ».</w:t>
+        <w:t xml:space="preserve">Вверху указано имя пользователя, ниже – </w:t>
+      </w:r>
+      <w:r>
+        <w:rPr>
+          <w:rFonts w:ascii="Times New Roman" w:eastAsia="Times New Roman" w:hAnsi="Times New Roman" w:cs="Times New Roman"/>
+          <w:sz w:val="28"/>
+          <w:szCs w:val="28"/>
+        </w:rPr>
+        <w:t>список товаров,</w:t>
+      </w:r>
+      <w:r>
+        <w:rPr>
+          <w:rFonts w:ascii="Times New Roman" w:eastAsia="Times New Roman" w:hAnsi="Times New Roman" w:cs="Times New Roman"/>
+          <w:sz w:val="28"/>
+          <w:szCs w:val="28"/>
+        </w:rPr>
+        <w:t xml:space="preserve"> которые были добавлены. Отображается фото и название продукта, а также его цена и количество. Под списком выбранных товаров ряд кнопок: «Главное меню», «Удалить», «Оплатить заказ».</w:t>
       </w:r>
     </w:p>
     <w:p>
@@ -1920,7 +2223,6 @@
     </w:p>
     <w:p>
       <w:pPr>
-        <w:pStyle w:val="a3"/>
         <w:spacing w:before="120" w:after="120" w:line="276" w:lineRule="auto"/>
         <w:rPr>
           <w:rFonts w:ascii="Times New Roman" w:eastAsia="Times New Roman" w:hAnsi="Times New Roman" w:cs="Times New Roman"/>
@@ -1938,21 +2240,30 @@
           <w:szCs w:val="28"/>
         </w:rPr>
       </w:pPr>
-    </w:p>
-    <w:p>
-      <w:pPr>
-        <w:pStyle w:val="a3"/>
-        <w:numPr>
-          <w:ilvl w:val="0"/>
-          <w:numId w:val="13"/>
-        </w:numPr>
-        <w:spacing w:before="120" w:after="120" w:line="276" w:lineRule="auto"/>
-        <w:rPr>
-          <w:rFonts w:ascii="Times New Roman" w:eastAsia="Times New Roman" w:hAnsi="Times New Roman" w:cs="Times New Roman"/>
-          <w:sz w:val="28"/>
-          <w:szCs w:val="28"/>
-        </w:rPr>
-      </w:pPr>
+      <w:r>
+        <w:rPr>
+          <w:rFonts w:ascii="Times New Roman" w:eastAsia="Times New Roman" w:hAnsi="Times New Roman" w:cs="Times New Roman"/>
+          <w:sz w:val="28"/>
+          <w:szCs w:val="28"/>
+        </w:rPr>
+        <w:t xml:space="preserve">     </w:t>
+      </w:r>
+      <w:r>
+        <w:rPr>
+          <w:rFonts w:ascii="Times New Roman" w:eastAsia="Times New Roman" w:hAnsi="Times New Roman" w:cs="Times New Roman"/>
+          <w:sz w:val="28"/>
+          <w:szCs w:val="28"/>
+        </w:rPr>
+        <w:t>4.3</w:t>
+      </w:r>
+      <w:r>
+        <w:rPr>
+          <w:rFonts w:ascii="Times New Roman" w:eastAsia="Times New Roman" w:hAnsi="Times New Roman" w:cs="Times New Roman"/>
+          <w:sz w:val="28"/>
+          <w:szCs w:val="28"/>
+        </w:rPr>
+        <w:t xml:space="preserve"> </w:t>
+      </w:r>
       <w:r>
         <w:rPr>
           <w:rFonts w:ascii="Times New Roman" w:eastAsia="Times New Roman" w:hAnsi="Times New Roman" w:cs="Times New Roman"/>
@@ -2422,131 +2733,6 @@
     <w:p>
       <w:pPr>
         <w:spacing w:before="120" w:after="120" w:line="240" w:lineRule="auto"/>
-        <w:rPr>
-          <w:rFonts w:ascii="Times New Roman" w:eastAsia="Times New Roman" w:hAnsi="Times New Roman" w:cs="Times New Roman"/>
-          <w:sz w:val="28"/>
-          <w:szCs w:val="28"/>
-        </w:rPr>
-      </w:pPr>
-    </w:p>
-    <w:p>
-      <w:pPr>
-        <w:spacing w:before="120" w:after="120" w:line="240" w:lineRule="auto"/>
-        <w:rPr>
-          <w:rFonts w:ascii="Times New Roman" w:eastAsia="Times New Roman" w:hAnsi="Times New Roman" w:cs="Times New Roman"/>
-          <w:sz w:val="28"/>
-          <w:szCs w:val="28"/>
-        </w:rPr>
-      </w:pPr>
-    </w:p>
-    <w:p>
-      <w:pPr>
-        <w:pStyle w:val="a3"/>
-        <w:spacing w:before="120" w:after="120" w:line="240" w:lineRule="auto"/>
-        <w:rPr>
-          <w:rFonts w:ascii="Times New Roman" w:eastAsia="Times New Roman" w:hAnsi="Times New Roman" w:cs="Times New Roman"/>
-          <w:sz w:val="28"/>
-          <w:szCs w:val="28"/>
-        </w:rPr>
-      </w:pPr>
-    </w:p>
-    <w:p>
-      <w:pPr>
-        <w:pStyle w:val="a3"/>
-        <w:spacing w:before="120" w:after="120" w:line="240" w:lineRule="auto"/>
-        <w:rPr>
-          <w:rFonts w:ascii="Times New Roman" w:eastAsia="Times New Roman" w:hAnsi="Times New Roman" w:cs="Times New Roman"/>
-          <w:sz w:val="28"/>
-          <w:szCs w:val="28"/>
-        </w:rPr>
-      </w:pPr>
-    </w:p>
-    <w:p>
-      <w:pPr>
-        <w:pStyle w:val="a3"/>
-        <w:spacing w:before="120" w:after="120" w:line="240" w:lineRule="auto"/>
-        <w:rPr>
-          <w:rFonts w:ascii="Times New Roman" w:eastAsia="Times New Roman" w:hAnsi="Times New Roman" w:cs="Times New Roman"/>
-          <w:sz w:val="28"/>
-          <w:szCs w:val="28"/>
-        </w:rPr>
-      </w:pPr>
-    </w:p>
-    <w:p>
-      <w:pPr>
-        <w:spacing w:before="120" w:after="120" w:line="240" w:lineRule="auto"/>
-        <w:rPr>
-          <w:rFonts w:ascii="Times New Roman" w:eastAsia="Times New Roman" w:hAnsi="Times New Roman" w:cs="Times New Roman"/>
-          <w:sz w:val="28"/>
-          <w:szCs w:val="28"/>
-        </w:rPr>
-      </w:pPr>
-    </w:p>
-    <w:p>
-      <w:pPr>
-        <w:spacing w:before="120" w:after="120" w:line="240" w:lineRule="auto"/>
-        <w:rPr>
-          <w:rFonts w:ascii="Times New Roman" w:eastAsia="Times New Roman" w:hAnsi="Times New Roman" w:cs="Times New Roman"/>
-          <w:sz w:val="28"/>
-          <w:szCs w:val="28"/>
-        </w:rPr>
-      </w:pPr>
-    </w:p>
-    <w:p>
-      <w:pPr>
-        <w:spacing w:before="120" w:after="120" w:line="240" w:lineRule="auto"/>
-        <w:rPr>
-          <w:rFonts w:ascii="Times New Roman" w:eastAsia="Times New Roman" w:hAnsi="Times New Roman" w:cs="Times New Roman"/>
-          <w:sz w:val="28"/>
-          <w:szCs w:val="28"/>
-        </w:rPr>
-      </w:pPr>
-    </w:p>
-    <w:p>
-      <w:pPr>
-        <w:spacing w:before="120" w:after="120" w:line="240" w:lineRule="auto"/>
-        <w:rPr>
-          <w:rFonts w:ascii="Times New Roman" w:eastAsia="Times New Roman" w:hAnsi="Times New Roman" w:cs="Times New Roman"/>
-          <w:sz w:val="28"/>
-          <w:szCs w:val="28"/>
-        </w:rPr>
-      </w:pPr>
-    </w:p>
-    <w:p>
-      <w:pPr>
-        <w:spacing w:before="120" w:after="120" w:line="240" w:lineRule="auto"/>
-        <w:rPr>
-          <w:rFonts w:ascii="Times New Roman" w:eastAsia="Times New Roman" w:hAnsi="Times New Roman" w:cs="Times New Roman"/>
-          <w:sz w:val="28"/>
-          <w:szCs w:val="28"/>
-        </w:rPr>
-      </w:pPr>
-    </w:p>
-    <w:p>
-      <w:pPr>
-        <w:spacing w:before="120" w:after="120" w:line="240" w:lineRule="auto"/>
-        <w:rPr>
-          <w:rFonts w:ascii="Times New Roman" w:eastAsia="Times New Roman" w:hAnsi="Times New Roman" w:cs="Times New Roman"/>
-          <w:sz w:val="28"/>
-          <w:szCs w:val="28"/>
-        </w:rPr>
-      </w:pPr>
-    </w:p>
-    <w:p>
-      <w:pPr>
-        <w:spacing w:before="120" w:after="120" w:line="240" w:lineRule="auto"/>
-        <w:ind w:left="348"/>
-        <w:rPr>
-          <w:rFonts w:ascii="Times New Roman" w:eastAsia="Times New Roman" w:hAnsi="Times New Roman" w:cs="Times New Roman"/>
-          <w:sz w:val="28"/>
-          <w:szCs w:val="28"/>
-        </w:rPr>
-      </w:pPr>
-    </w:p>
-    <w:p>
-      <w:pPr>
-        <w:spacing w:before="120" w:after="120" w:line="240" w:lineRule="auto"/>
-        <w:ind w:left="348"/>
         <w:rPr>
           <w:rFonts w:ascii="Times New Roman" w:eastAsia="Times New Roman" w:hAnsi="Times New Roman" w:cs="Times New Roman"/>
           <w:sz w:val="28"/>
@@ -2580,7 +2766,7 @@
 </file>
 
 <file path=word/endnotes.xml><?xml version="1.0" encoding="utf-8"?>
-<w:endnotes xmlns:wpc="http://schemas.microsoft.com/office/word/2010/wordprocessingCanvas" xmlns:cx="http://schemas.microsoft.com/office/drawing/2014/chartex" xmlns:cx1="http://schemas.microsoft.com/office/drawing/2015/9/8/chartex" xmlns:cx2="http://schemas.microsoft.com/office/drawing/2015/10/21/chartex" xmlns:cx3="http://schemas.microsoft.com/office/drawing/2016/5/9/chartex" xmlns:cx4="http://schemas.microsoft.com/office/drawing/2016/5/10/chartex" xmlns:cx5="http://schemas.microsoft.com/office/drawing/2016/5/11/chartex" xmlns:cx6="http://schemas.microsoft.com/office/drawing/2016/5/12/chartex" xmlns:cx7="http://schemas.microsoft.com/office/drawing/2016/5/13/chartex" xmlns:cx8="http://schemas.microsoft.com/office/drawing/2016/5/14/chartex" xmlns:mc="http://schemas.openxmlformats.org/markup-compatibility/2006" xmlns:aink="http://schemas.microsoft.com/office/drawing/2016/ink" xmlns:am3d="http://schemas.microsoft.com/office/drawing/2017/model3d" xmlns:o="urn:schemas-microsoft-com:office:office" xmlns:r="http://schemas.openxmlformats.org/officeDocument/2006/relationships" xmlns:m="http://schemas.openxmlformats.org/officeDocument/2006/math" xmlns:v="urn:schemas-microsoft-com:vml" xmlns:wp14="http://schemas.microsoft.com/office/word/2010/wordprocessingDrawing" xmlns:wp="http://schemas.openxmlformats.org/drawingml/2006/wordprocessingDrawing" xmlns:w10="urn:schemas-microsoft-com:office:word" xmlns:w="http://schemas.openxmlformats.org/wordprocessingml/2006/main" xmlns:w14="http://schemas.microsoft.com/office/word/2010/wordml" xmlns:w15="http://schemas.microsoft.com/office/word/2012/wordml" xmlns:w16cid="http://schemas.microsoft.com/office/word/2016/wordml/cid" xmlns:w16se="http://schemas.microsoft.com/office/word/2015/wordml/symex" xmlns:wpg="http://schemas.microsoft.com/office/word/2010/wordprocessingGroup" xmlns:wpi="http://schemas.microsoft.com/office/word/2010/wordprocessingInk" xmlns:wne="http://schemas.microsoft.com/office/word/2006/wordml" xmlns:wps="http://schemas.microsoft.com/office/word/2010/wordprocessingShape" mc:Ignorable="w14 w15 w16se w16cid wp14">
+<w:endnotes xmlns:wpc="http://schemas.microsoft.com/office/word/2010/wordprocessingCanvas" xmlns:cx="http://schemas.microsoft.com/office/drawing/2014/chartex" xmlns:cx1="http://schemas.microsoft.com/office/drawing/2015/9/8/chartex" xmlns:cx2="http://schemas.microsoft.com/office/drawing/2015/10/21/chartex" xmlns:cx3="http://schemas.microsoft.com/office/drawing/2016/5/9/chartex" xmlns:cx4="http://schemas.microsoft.com/office/drawing/2016/5/10/chartex" xmlns:cx5="http://schemas.microsoft.com/office/drawing/2016/5/11/chartex" xmlns:cx6="http://schemas.microsoft.com/office/drawing/2016/5/12/chartex" xmlns:cx7="http://schemas.microsoft.com/office/drawing/2016/5/13/chartex" xmlns:cx8="http://schemas.microsoft.com/office/drawing/2016/5/14/chartex" xmlns:mc="http://schemas.openxmlformats.org/markup-compatibility/2006" xmlns:aink="http://schemas.microsoft.com/office/drawing/2016/ink" xmlns:am3d="http://schemas.microsoft.com/office/drawing/2017/model3d" xmlns:o="urn:schemas-microsoft-com:office:office" xmlns:oel="http://schemas.microsoft.com/office/2019/extlst" xmlns:r="http://schemas.openxmlformats.org/officeDocument/2006/relationships" xmlns:m="http://schemas.openxmlformats.org/officeDocument/2006/math" xmlns:v="urn:schemas-microsoft-com:vml" xmlns:wp14="http://schemas.microsoft.com/office/word/2010/wordprocessingDrawing" xmlns:wp="http://schemas.openxmlformats.org/drawingml/2006/wordprocessingDrawing" xmlns:w10="urn:schemas-microsoft-com:office:word" xmlns:w="http://schemas.openxmlformats.org/wordprocessingml/2006/main" xmlns:w14="http://schemas.microsoft.com/office/word/2010/wordml" xmlns:w15="http://schemas.microsoft.com/office/word/2012/wordml" xmlns:w16cex="http://schemas.microsoft.com/office/word/2018/wordml/cex" xmlns:w16cid="http://schemas.microsoft.com/office/word/2016/wordml/cid" xmlns:w16="http://schemas.microsoft.com/office/word/2018/wordml" xmlns:w16sdtdh="http://schemas.microsoft.com/office/word/2020/wordml/sdtdatahash" xmlns:w16se="http://schemas.microsoft.com/office/word/2015/wordml/symex" xmlns:wpg="http://schemas.microsoft.com/office/word/2010/wordprocessingGroup" xmlns:wpi="http://schemas.microsoft.com/office/word/2010/wordprocessingInk" xmlns:wne="http://schemas.microsoft.com/office/word/2006/wordml" xmlns:wps="http://schemas.microsoft.com/office/word/2010/wordprocessingShape" mc:Ignorable="w14 w15 w16se w16cid w16 w16cex w16sdtdh wp14">
   <w:endnote w:type="separator" w:id="-1">
     <w:p>
       <w:pPr>
@@ -2605,7 +2791,7 @@
 </file>
 
 <file path=word/footer1.xml><?xml version="1.0" encoding="utf-8"?>
-<w:ftr xmlns:wpc="http://schemas.microsoft.com/office/word/2010/wordprocessingCanvas" xmlns:cx="http://schemas.microsoft.com/office/drawing/2014/chartex" xmlns:cx1="http://schemas.microsoft.com/office/drawing/2015/9/8/chartex" xmlns:cx2="http://schemas.microsoft.com/office/drawing/2015/10/21/chartex" xmlns:cx3="http://schemas.microsoft.com/office/drawing/2016/5/9/chartex" xmlns:cx4="http://schemas.microsoft.com/office/drawing/2016/5/10/chartex" xmlns:cx5="http://schemas.microsoft.com/office/drawing/2016/5/11/chartex" xmlns:cx6="http://schemas.microsoft.com/office/drawing/2016/5/12/chartex" xmlns:cx7="http://schemas.microsoft.com/office/drawing/2016/5/13/chartex" xmlns:cx8="http://schemas.microsoft.com/office/drawing/2016/5/14/chartex" xmlns:mc="http://schemas.openxmlformats.org/markup-compatibility/2006" xmlns:aink="http://schemas.microsoft.com/office/drawing/2016/ink" xmlns:am3d="http://schemas.microsoft.com/office/drawing/2017/model3d" xmlns:o="urn:schemas-microsoft-com:office:office" xmlns:r="http://schemas.openxmlformats.org/officeDocument/2006/relationships" xmlns:m="http://schemas.openxmlformats.org/officeDocument/2006/math" xmlns:v="urn:schemas-microsoft-com:vml" xmlns:wp14="http://schemas.microsoft.com/office/word/2010/wordprocessingDrawing" xmlns:wp="http://schemas.openxmlformats.org/drawingml/2006/wordprocessingDrawing" xmlns:w10="urn:schemas-microsoft-com:office:word" xmlns:w="http://schemas.openxmlformats.org/wordprocessingml/2006/main" xmlns:w14="http://schemas.microsoft.com/office/word/2010/wordml" xmlns:w15="http://schemas.microsoft.com/office/word/2012/wordml" xmlns:w16cid="http://schemas.microsoft.com/office/word/2016/wordml/cid" xmlns:w16se="http://schemas.microsoft.com/office/word/2015/wordml/symex" xmlns:wpg="http://schemas.microsoft.com/office/word/2010/wordprocessingGroup" xmlns:wpi="http://schemas.microsoft.com/office/word/2010/wordprocessingInk" xmlns:wne="http://schemas.microsoft.com/office/word/2006/wordml" xmlns:wps="http://schemas.microsoft.com/office/word/2010/wordprocessingShape" mc:Ignorable="w14 w15 w16se w16cid wp14">
+<w:ftr xmlns:wpc="http://schemas.microsoft.com/office/word/2010/wordprocessingCanvas" xmlns:cx="http://schemas.microsoft.com/office/drawing/2014/chartex" xmlns:cx1="http://schemas.microsoft.com/office/drawing/2015/9/8/chartex" xmlns:cx2="http://schemas.microsoft.com/office/drawing/2015/10/21/chartex" xmlns:cx3="http://schemas.microsoft.com/office/drawing/2016/5/9/chartex" xmlns:cx4="http://schemas.microsoft.com/office/drawing/2016/5/10/chartex" xmlns:cx5="http://schemas.microsoft.com/office/drawing/2016/5/11/chartex" xmlns:cx6="http://schemas.microsoft.com/office/drawing/2016/5/12/chartex" xmlns:cx7="http://schemas.microsoft.com/office/drawing/2016/5/13/chartex" xmlns:cx8="http://schemas.microsoft.com/office/drawing/2016/5/14/chartex" xmlns:mc="http://schemas.openxmlformats.org/markup-compatibility/2006" xmlns:aink="http://schemas.microsoft.com/office/drawing/2016/ink" xmlns:am3d="http://schemas.microsoft.com/office/drawing/2017/model3d" xmlns:o="urn:schemas-microsoft-com:office:office" xmlns:oel="http://schemas.microsoft.com/office/2019/extlst" xmlns:r="http://schemas.openxmlformats.org/officeDocument/2006/relationships" xmlns:m="http://schemas.openxmlformats.org/officeDocument/2006/math" xmlns:v="urn:schemas-microsoft-com:vml" xmlns:wp14="http://schemas.microsoft.com/office/word/2010/wordprocessingDrawing" xmlns:wp="http://schemas.openxmlformats.org/drawingml/2006/wordprocessingDrawing" xmlns:w10="urn:schemas-microsoft-com:office:word" xmlns:w="http://schemas.openxmlformats.org/wordprocessingml/2006/main" xmlns:w14="http://schemas.microsoft.com/office/word/2010/wordml" xmlns:w15="http://schemas.microsoft.com/office/word/2012/wordml" xmlns:w16cex="http://schemas.microsoft.com/office/word/2018/wordml/cex" xmlns:w16cid="http://schemas.microsoft.com/office/word/2016/wordml/cid" xmlns:w16="http://schemas.microsoft.com/office/word/2018/wordml" xmlns:w16sdtdh="http://schemas.microsoft.com/office/word/2020/wordml/sdtdatahash" xmlns:w16se="http://schemas.microsoft.com/office/word/2015/wordml/symex" xmlns:wpg="http://schemas.microsoft.com/office/word/2010/wordprocessingGroup" xmlns:wpi="http://schemas.microsoft.com/office/word/2010/wordprocessingInk" xmlns:wne="http://schemas.microsoft.com/office/word/2006/wordml" xmlns:wps="http://schemas.microsoft.com/office/word/2010/wordprocessingShape" mc:Ignorable="w14 w15 w16se w16cid w16 w16cex w16sdtdh wp14">
   <w:sdt>
     <w:sdtPr>
       <w:id w:val="1702440281"/>
@@ -2614,6 +2800,7 @@
         <w:docPartUnique/>
       </w:docPartObj>
     </w:sdtPr>
+    <w:sdtEndPr/>
     <w:sdtContent>
       <w:p>
         <w:pPr>
@@ -2647,7 +2834,7 @@
 </file>
 
 <file path=word/footer2.xml><?xml version="1.0" encoding="utf-8"?>
-<w:ftr xmlns:wpc="http://schemas.microsoft.com/office/word/2010/wordprocessingCanvas" xmlns:cx="http://schemas.microsoft.com/office/drawing/2014/chartex" xmlns:cx1="http://schemas.microsoft.com/office/drawing/2015/9/8/chartex" xmlns:cx2="http://schemas.microsoft.com/office/drawing/2015/10/21/chartex" xmlns:cx3="http://schemas.microsoft.com/office/drawing/2016/5/9/chartex" xmlns:cx4="http://schemas.microsoft.com/office/drawing/2016/5/10/chartex" xmlns:cx5="http://schemas.microsoft.com/office/drawing/2016/5/11/chartex" xmlns:cx6="http://schemas.microsoft.com/office/drawing/2016/5/12/chartex" xmlns:cx7="http://schemas.microsoft.com/office/drawing/2016/5/13/chartex" xmlns:cx8="http://schemas.microsoft.com/office/drawing/2016/5/14/chartex" xmlns:mc="http://schemas.openxmlformats.org/markup-compatibility/2006" xmlns:aink="http://schemas.microsoft.com/office/drawing/2016/ink" xmlns:am3d="http://schemas.microsoft.com/office/drawing/2017/model3d" xmlns:o="urn:schemas-microsoft-com:office:office" xmlns:r="http://schemas.openxmlformats.org/officeDocument/2006/relationships" xmlns:m="http://schemas.openxmlformats.org/officeDocument/2006/math" xmlns:v="urn:schemas-microsoft-com:vml" xmlns:wp14="http://schemas.microsoft.com/office/word/2010/wordprocessingDrawing" xmlns:wp="http://schemas.openxmlformats.org/drawingml/2006/wordprocessingDrawing" xmlns:w10="urn:schemas-microsoft-com:office:word" xmlns:w="http://schemas.openxmlformats.org/wordprocessingml/2006/main" xmlns:w14="http://schemas.microsoft.com/office/word/2010/wordml" xmlns:w15="http://schemas.microsoft.com/office/word/2012/wordml" xmlns:w16cid="http://schemas.microsoft.com/office/word/2016/wordml/cid" xmlns:w16se="http://schemas.microsoft.com/office/word/2015/wordml/symex" xmlns:wpg="http://schemas.microsoft.com/office/word/2010/wordprocessingGroup" xmlns:wpi="http://schemas.microsoft.com/office/word/2010/wordprocessingInk" xmlns:wne="http://schemas.microsoft.com/office/word/2006/wordml" xmlns:wps="http://schemas.microsoft.com/office/word/2010/wordprocessingShape" mc:Ignorable="w14 w15 w16se w16cid wp14">
+<w:ftr xmlns:wpc="http://schemas.microsoft.com/office/word/2010/wordprocessingCanvas" xmlns:cx="http://schemas.microsoft.com/office/drawing/2014/chartex" xmlns:cx1="http://schemas.microsoft.com/office/drawing/2015/9/8/chartex" xmlns:cx2="http://schemas.microsoft.com/office/drawing/2015/10/21/chartex" xmlns:cx3="http://schemas.microsoft.com/office/drawing/2016/5/9/chartex" xmlns:cx4="http://schemas.microsoft.com/office/drawing/2016/5/10/chartex" xmlns:cx5="http://schemas.microsoft.com/office/drawing/2016/5/11/chartex" xmlns:cx6="http://schemas.microsoft.com/office/drawing/2016/5/12/chartex" xmlns:cx7="http://schemas.microsoft.com/office/drawing/2016/5/13/chartex" xmlns:cx8="http://schemas.microsoft.com/office/drawing/2016/5/14/chartex" xmlns:mc="http://schemas.openxmlformats.org/markup-compatibility/2006" xmlns:aink="http://schemas.microsoft.com/office/drawing/2016/ink" xmlns:am3d="http://schemas.microsoft.com/office/drawing/2017/model3d" xmlns:o="urn:schemas-microsoft-com:office:office" xmlns:oel="http://schemas.microsoft.com/office/2019/extlst" xmlns:r="http://schemas.openxmlformats.org/officeDocument/2006/relationships" xmlns:m="http://schemas.openxmlformats.org/officeDocument/2006/math" xmlns:v="urn:schemas-microsoft-com:vml" xmlns:wp14="http://schemas.microsoft.com/office/word/2010/wordprocessingDrawing" xmlns:wp="http://schemas.openxmlformats.org/drawingml/2006/wordprocessingDrawing" xmlns:w10="urn:schemas-microsoft-com:office:word" xmlns:w="http://schemas.openxmlformats.org/wordprocessingml/2006/main" xmlns:w14="http://schemas.microsoft.com/office/word/2010/wordml" xmlns:w15="http://schemas.microsoft.com/office/word/2012/wordml" xmlns:w16cex="http://schemas.microsoft.com/office/word/2018/wordml/cex" xmlns:w16cid="http://schemas.microsoft.com/office/word/2016/wordml/cid" xmlns:w16="http://schemas.microsoft.com/office/word/2018/wordml" xmlns:w16sdtdh="http://schemas.microsoft.com/office/word/2020/wordml/sdtdatahash" xmlns:w16se="http://schemas.microsoft.com/office/word/2015/wordml/symex" xmlns:wpg="http://schemas.microsoft.com/office/word/2010/wordprocessingGroup" xmlns:wpi="http://schemas.microsoft.com/office/word/2010/wordprocessingInk" xmlns:wne="http://schemas.microsoft.com/office/word/2006/wordml" xmlns:wps="http://schemas.microsoft.com/office/word/2010/wordprocessingShape" mc:Ignorable="w14 w15 w16se w16cid w16 w16cex w16sdtdh wp14">
   <w:tbl>
     <w:tblPr>
       <w:tblW w:w="0" w:type="auto"/>
@@ -2705,7 +2892,7 @@
 </file>
 
 <file path=word/footnotes.xml><?xml version="1.0" encoding="utf-8"?>
-<w:footnotes xmlns:wpc="http://schemas.microsoft.com/office/word/2010/wordprocessingCanvas" xmlns:cx="http://schemas.microsoft.com/office/drawing/2014/chartex" xmlns:cx1="http://schemas.microsoft.com/office/drawing/2015/9/8/chartex" xmlns:cx2="http://schemas.microsoft.com/office/drawing/2015/10/21/chartex" xmlns:cx3="http://schemas.microsoft.com/office/drawing/2016/5/9/chartex" xmlns:cx4="http://schemas.microsoft.com/office/drawing/2016/5/10/chartex" xmlns:cx5="http://schemas.microsoft.com/office/drawing/2016/5/11/chartex" xmlns:cx6="http://schemas.microsoft.com/office/drawing/2016/5/12/chartex" xmlns:cx7="http://schemas.microsoft.com/office/drawing/2016/5/13/chartex" xmlns:cx8="http://schemas.microsoft.com/office/drawing/2016/5/14/chartex" xmlns:mc="http://schemas.openxmlformats.org/markup-compatibility/2006" xmlns:aink="http://schemas.microsoft.com/office/drawing/2016/ink" xmlns:am3d="http://schemas.microsoft.com/office/drawing/2017/model3d" xmlns:o="urn:schemas-microsoft-com:office:office" xmlns:r="http://schemas.openxmlformats.org/officeDocument/2006/relationships" xmlns:m="http://schemas.openxmlformats.org/officeDocument/2006/math" xmlns:v="urn:schemas-microsoft-com:vml" xmlns:wp14="http://schemas.microsoft.com/office/word/2010/wordprocessingDrawing" xmlns:wp="http://schemas.openxmlformats.org/drawingml/2006/wordprocessingDrawing" xmlns:w10="urn:schemas-microsoft-com:office:word" xmlns:w="http://schemas.openxmlformats.org/wordprocessingml/2006/main" xmlns:w14="http://schemas.microsoft.com/office/word/2010/wordml" xmlns:w15="http://schemas.microsoft.com/office/word/2012/wordml" xmlns:w16cid="http://schemas.microsoft.com/office/word/2016/wordml/cid" xmlns:w16se="http://schemas.microsoft.com/office/word/2015/wordml/symex" xmlns:wpg="http://schemas.microsoft.com/office/word/2010/wordprocessingGroup" xmlns:wpi="http://schemas.microsoft.com/office/word/2010/wordprocessingInk" xmlns:wne="http://schemas.microsoft.com/office/word/2006/wordml" xmlns:wps="http://schemas.microsoft.com/office/word/2010/wordprocessingShape" mc:Ignorable="w14 w15 w16se w16cid wp14">
+<w:footnotes xmlns:wpc="http://schemas.microsoft.com/office/word/2010/wordprocessingCanvas" xmlns:cx="http://schemas.microsoft.com/office/drawing/2014/chartex" xmlns:cx1="http://schemas.microsoft.com/office/drawing/2015/9/8/chartex" xmlns:cx2="http://schemas.microsoft.com/office/drawing/2015/10/21/chartex" xmlns:cx3="http://schemas.microsoft.com/office/drawing/2016/5/9/chartex" xmlns:cx4="http://schemas.microsoft.com/office/drawing/2016/5/10/chartex" xmlns:cx5="http://schemas.microsoft.com/office/drawing/2016/5/11/chartex" xmlns:cx6="http://schemas.microsoft.com/office/drawing/2016/5/12/chartex" xmlns:cx7="http://schemas.microsoft.com/office/drawing/2016/5/13/chartex" xmlns:cx8="http://schemas.microsoft.com/office/drawing/2016/5/14/chartex" xmlns:mc="http://schemas.openxmlformats.org/markup-compatibility/2006" xmlns:aink="http://schemas.microsoft.com/office/drawing/2016/ink" xmlns:am3d="http://schemas.microsoft.com/office/drawing/2017/model3d" xmlns:o="urn:schemas-microsoft-com:office:office" xmlns:oel="http://schemas.microsoft.com/office/2019/extlst" xmlns:r="http://schemas.openxmlformats.org/officeDocument/2006/relationships" xmlns:m="http://schemas.openxmlformats.org/officeDocument/2006/math" xmlns:v="urn:schemas-microsoft-com:vml" xmlns:wp14="http://schemas.microsoft.com/office/word/2010/wordprocessingDrawing" xmlns:wp="http://schemas.openxmlformats.org/drawingml/2006/wordprocessingDrawing" xmlns:w10="urn:schemas-microsoft-com:office:word" xmlns:w="http://schemas.openxmlformats.org/wordprocessingml/2006/main" xmlns:w14="http://schemas.microsoft.com/office/word/2010/wordml" xmlns:w15="http://schemas.microsoft.com/office/word/2012/wordml" xmlns:w16cex="http://schemas.microsoft.com/office/word/2018/wordml/cex" xmlns:w16cid="http://schemas.microsoft.com/office/word/2016/wordml/cid" xmlns:w16="http://schemas.microsoft.com/office/word/2018/wordml" xmlns:w16sdtdh="http://schemas.microsoft.com/office/word/2020/wordml/sdtdatahash" xmlns:w16se="http://schemas.microsoft.com/office/word/2015/wordml/symex" xmlns:wpg="http://schemas.microsoft.com/office/word/2010/wordprocessingGroup" xmlns:wpi="http://schemas.microsoft.com/office/word/2010/wordprocessingInk" xmlns:wne="http://schemas.microsoft.com/office/word/2006/wordml" xmlns:wps="http://schemas.microsoft.com/office/word/2010/wordprocessingShape" mc:Ignorable="w14 w15 w16se w16cid w16 w16cex w16sdtdh wp14">
   <w:footnote w:type="separator" w:id="-1">
     <w:p>
       <w:pPr>
@@ -2730,7 +2917,7 @@
 </file>
 
 <file path=word/header1.xml><?xml version="1.0" encoding="utf-8"?>
-<w:hdr xmlns:wpc="http://schemas.microsoft.com/office/word/2010/wordprocessingCanvas" xmlns:cx="http://schemas.microsoft.com/office/drawing/2014/chartex" xmlns:cx1="http://schemas.microsoft.com/office/drawing/2015/9/8/chartex" xmlns:cx2="http://schemas.microsoft.com/office/drawing/2015/10/21/chartex" xmlns:cx3="http://schemas.microsoft.com/office/drawing/2016/5/9/chartex" xmlns:cx4="http://schemas.microsoft.com/office/drawing/2016/5/10/chartex" xmlns:cx5="http://schemas.microsoft.com/office/drawing/2016/5/11/chartex" xmlns:cx6="http://schemas.microsoft.com/office/drawing/2016/5/12/chartex" xmlns:cx7="http://schemas.microsoft.com/office/drawing/2016/5/13/chartex" xmlns:cx8="http://schemas.microsoft.com/office/drawing/2016/5/14/chartex" xmlns:mc="http://schemas.openxmlformats.org/markup-compatibility/2006" xmlns:aink="http://schemas.microsoft.com/office/drawing/2016/ink" xmlns:am3d="http://schemas.microsoft.com/office/drawing/2017/model3d" xmlns:o="urn:schemas-microsoft-com:office:office" xmlns:r="http://schemas.openxmlformats.org/officeDocument/2006/relationships" xmlns:m="http://schemas.openxmlformats.org/officeDocument/2006/math" xmlns:v="urn:schemas-microsoft-com:vml" xmlns:wp14="http://schemas.microsoft.com/office/word/2010/wordprocessingDrawing" xmlns:wp="http://schemas.openxmlformats.org/drawingml/2006/wordprocessingDrawing" xmlns:w10="urn:schemas-microsoft-com:office:word" xmlns:w="http://schemas.openxmlformats.org/wordprocessingml/2006/main" xmlns:w14="http://schemas.microsoft.com/office/word/2010/wordml" xmlns:w15="http://schemas.microsoft.com/office/word/2012/wordml" xmlns:w16cid="http://schemas.microsoft.com/office/word/2016/wordml/cid" xmlns:w16se="http://schemas.microsoft.com/office/word/2015/wordml/symex" xmlns:wpg="http://schemas.microsoft.com/office/word/2010/wordprocessingGroup" xmlns:wpi="http://schemas.microsoft.com/office/word/2010/wordprocessingInk" xmlns:wne="http://schemas.microsoft.com/office/word/2006/wordml" xmlns:wps="http://schemas.microsoft.com/office/word/2010/wordprocessingShape" mc:Ignorable="w14 w15 w16se w16cid wp14">
+<w:hdr xmlns:wpc="http://schemas.microsoft.com/office/word/2010/wordprocessingCanvas" xmlns:cx="http://schemas.microsoft.com/office/drawing/2014/chartex" xmlns:cx1="http://schemas.microsoft.com/office/drawing/2015/9/8/chartex" xmlns:cx2="http://schemas.microsoft.com/office/drawing/2015/10/21/chartex" xmlns:cx3="http://schemas.microsoft.com/office/drawing/2016/5/9/chartex" xmlns:cx4="http://schemas.microsoft.com/office/drawing/2016/5/10/chartex" xmlns:cx5="http://schemas.microsoft.com/office/drawing/2016/5/11/chartex" xmlns:cx6="http://schemas.microsoft.com/office/drawing/2016/5/12/chartex" xmlns:cx7="http://schemas.microsoft.com/office/drawing/2016/5/13/chartex" xmlns:cx8="http://schemas.microsoft.com/office/drawing/2016/5/14/chartex" xmlns:mc="http://schemas.openxmlformats.org/markup-compatibility/2006" xmlns:aink="http://schemas.microsoft.com/office/drawing/2016/ink" xmlns:am3d="http://schemas.microsoft.com/office/drawing/2017/model3d" xmlns:o="urn:schemas-microsoft-com:office:office" xmlns:oel="http://schemas.microsoft.com/office/2019/extlst" xmlns:r="http://schemas.openxmlformats.org/officeDocument/2006/relationships" xmlns:m="http://schemas.openxmlformats.org/officeDocument/2006/math" xmlns:v="urn:schemas-microsoft-com:vml" xmlns:wp14="http://schemas.microsoft.com/office/word/2010/wordprocessingDrawing" xmlns:wp="http://schemas.openxmlformats.org/drawingml/2006/wordprocessingDrawing" xmlns:w10="urn:schemas-microsoft-com:office:word" xmlns:w="http://schemas.openxmlformats.org/wordprocessingml/2006/main" xmlns:w14="http://schemas.microsoft.com/office/word/2010/wordml" xmlns:w15="http://schemas.microsoft.com/office/word/2012/wordml" xmlns:w16cex="http://schemas.microsoft.com/office/word/2018/wordml/cex" xmlns:w16cid="http://schemas.microsoft.com/office/word/2016/wordml/cid" xmlns:w16="http://schemas.microsoft.com/office/word/2018/wordml" xmlns:w16sdtdh="http://schemas.microsoft.com/office/word/2020/wordml/sdtdatahash" xmlns:w16se="http://schemas.microsoft.com/office/word/2015/wordml/symex" xmlns:wpg="http://schemas.microsoft.com/office/word/2010/wordprocessingGroup" xmlns:wpi="http://schemas.microsoft.com/office/word/2010/wordprocessingInk" xmlns:wne="http://schemas.microsoft.com/office/word/2006/wordml" xmlns:wps="http://schemas.microsoft.com/office/word/2010/wordprocessingShape" mc:Ignorable="w14 w15 w16se w16cid w16 w16cex w16sdtdh wp14">
   <w:tbl>
     <w:tblPr>
       <w:tblW w:w="0" w:type="auto"/>
@@ -2788,7 +2975,7 @@
 </file>
 
 <file path=word/header2.xml><?xml version="1.0" encoding="utf-8"?>
-<w:hdr xmlns:wpc="http://schemas.microsoft.com/office/word/2010/wordprocessingCanvas" xmlns:cx="http://schemas.microsoft.com/office/drawing/2014/chartex" xmlns:cx1="http://schemas.microsoft.com/office/drawing/2015/9/8/chartex" xmlns:cx2="http://schemas.microsoft.com/office/drawing/2015/10/21/chartex" xmlns:cx3="http://schemas.microsoft.com/office/drawing/2016/5/9/chartex" xmlns:cx4="http://schemas.microsoft.com/office/drawing/2016/5/10/chartex" xmlns:cx5="http://schemas.microsoft.com/office/drawing/2016/5/11/chartex" xmlns:cx6="http://schemas.microsoft.com/office/drawing/2016/5/12/chartex" xmlns:cx7="http://schemas.microsoft.com/office/drawing/2016/5/13/chartex" xmlns:cx8="http://schemas.microsoft.com/office/drawing/2016/5/14/chartex" xmlns:mc="http://schemas.openxmlformats.org/markup-compatibility/2006" xmlns:aink="http://schemas.microsoft.com/office/drawing/2016/ink" xmlns:am3d="http://schemas.microsoft.com/office/drawing/2017/model3d" xmlns:o="urn:schemas-microsoft-com:office:office" xmlns:r="http://schemas.openxmlformats.org/officeDocument/2006/relationships" xmlns:m="http://schemas.openxmlformats.org/officeDocument/2006/math" xmlns:v="urn:schemas-microsoft-com:vml" xmlns:wp14="http://schemas.microsoft.com/office/word/2010/wordprocessingDrawing" xmlns:wp="http://schemas.openxmlformats.org/drawingml/2006/wordprocessingDrawing" xmlns:w10="urn:schemas-microsoft-com:office:word" xmlns:w="http://schemas.openxmlformats.org/wordprocessingml/2006/main" xmlns:w14="http://schemas.microsoft.com/office/word/2010/wordml" xmlns:w15="http://schemas.microsoft.com/office/word/2012/wordml" xmlns:w16cid="http://schemas.microsoft.com/office/word/2016/wordml/cid" xmlns:w16se="http://schemas.microsoft.com/office/word/2015/wordml/symex" xmlns:wpg="http://schemas.microsoft.com/office/word/2010/wordprocessingGroup" xmlns:wpi="http://schemas.microsoft.com/office/word/2010/wordprocessingInk" xmlns:wne="http://schemas.microsoft.com/office/word/2006/wordml" xmlns:wps="http://schemas.microsoft.com/office/word/2010/wordprocessingShape" mc:Ignorable="w14 w15 w16se w16cid wp14">
+<w:hdr xmlns:wpc="http://schemas.microsoft.com/office/word/2010/wordprocessingCanvas" xmlns:cx="http://schemas.microsoft.com/office/drawing/2014/chartex" xmlns:cx1="http://schemas.microsoft.com/office/drawing/2015/9/8/chartex" xmlns:cx2="http://schemas.microsoft.com/office/drawing/2015/10/21/chartex" xmlns:cx3="http://schemas.microsoft.com/office/drawing/2016/5/9/chartex" xmlns:cx4="http://schemas.microsoft.com/office/drawing/2016/5/10/chartex" xmlns:cx5="http://schemas.microsoft.com/office/drawing/2016/5/11/chartex" xmlns:cx6="http://schemas.microsoft.com/office/drawing/2016/5/12/chartex" xmlns:cx7="http://schemas.microsoft.com/office/drawing/2016/5/13/chartex" xmlns:cx8="http://schemas.microsoft.com/office/drawing/2016/5/14/chartex" xmlns:mc="http://schemas.openxmlformats.org/markup-compatibility/2006" xmlns:aink="http://schemas.microsoft.com/office/drawing/2016/ink" xmlns:am3d="http://schemas.microsoft.com/office/drawing/2017/model3d" xmlns:o="urn:schemas-microsoft-com:office:office" xmlns:oel="http://schemas.microsoft.com/office/2019/extlst" xmlns:r="http://schemas.openxmlformats.org/officeDocument/2006/relationships" xmlns:m="http://schemas.openxmlformats.org/officeDocument/2006/math" xmlns:v="urn:schemas-microsoft-com:vml" xmlns:wp14="http://schemas.microsoft.com/office/word/2010/wordprocessingDrawing" xmlns:wp="http://schemas.openxmlformats.org/drawingml/2006/wordprocessingDrawing" xmlns:w10="urn:schemas-microsoft-com:office:word" xmlns:w="http://schemas.openxmlformats.org/wordprocessingml/2006/main" xmlns:w14="http://schemas.microsoft.com/office/word/2010/wordml" xmlns:w15="http://schemas.microsoft.com/office/word/2012/wordml" xmlns:w16cex="http://schemas.microsoft.com/office/word/2018/wordml/cex" xmlns:w16cid="http://schemas.microsoft.com/office/word/2016/wordml/cid" xmlns:w16="http://schemas.microsoft.com/office/word/2018/wordml" xmlns:w16sdtdh="http://schemas.microsoft.com/office/word/2020/wordml/sdtdatahash" xmlns:w16se="http://schemas.microsoft.com/office/word/2015/wordml/symex" xmlns:wpg="http://schemas.microsoft.com/office/word/2010/wordprocessingGroup" xmlns:wpi="http://schemas.microsoft.com/office/word/2010/wordprocessingInk" xmlns:wne="http://schemas.microsoft.com/office/word/2006/wordml" xmlns:wps="http://schemas.microsoft.com/office/word/2010/wordprocessingShape" mc:Ignorable="w14 w15 w16se w16cid w16 w16cex w16sdtdh wp14">
   <w:tbl>
     <w:tblPr>
       <w:tblW w:w="0" w:type="auto"/>
@@ -2846,8 +3033,121 @@
 </file>
 
 <file path=word/numbering.xml><?xml version="1.0" encoding="utf-8"?>
-<w:numbering xmlns:wpc="http://schemas.microsoft.com/office/word/2010/wordprocessingCanvas" xmlns:cx="http://schemas.microsoft.com/office/drawing/2014/chartex" xmlns:cx1="http://schemas.microsoft.com/office/drawing/2015/9/8/chartex" xmlns:cx2="http://schemas.microsoft.com/office/drawing/2015/10/21/chartex" xmlns:cx3="http://schemas.microsoft.com/office/drawing/2016/5/9/chartex" xmlns:cx4="http://schemas.microsoft.com/office/drawing/2016/5/10/chartex" xmlns:cx5="http://schemas.microsoft.com/office/drawing/2016/5/11/chartex" xmlns:cx6="http://schemas.microsoft.com/office/drawing/2016/5/12/chartex" xmlns:cx7="http://schemas.microsoft.com/office/drawing/2016/5/13/chartex" xmlns:cx8="http://schemas.microsoft.com/office/drawing/2016/5/14/chartex" xmlns:mc="http://schemas.openxmlformats.org/markup-compatibility/2006" xmlns:aink="http://schemas.microsoft.com/office/drawing/2016/ink" xmlns:am3d="http://schemas.microsoft.com/office/drawing/2017/model3d" xmlns:o="urn:schemas-microsoft-com:office:office" xmlns:r="http://schemas.openxmlformats.org/officeDocument/2006/relationships" xmlns:m="http://schemas.openxmlformats.org/officeDocument/2006/math" xmlns:v="urn:schemas-microsoft-com:vml" xmlns:wp14="http://schemas.microsoft.com/office/word/2010/wordprocessingDrawing" xmlns:wp="http://schemas.openxmlformats.org/drawingml/2006/wordprocessingDrawing" xmlns:w10="urn:schemas-microsoft-com:office:word" xmlns:w="http://schemas.openxmlformats.org/wordprocessingml/2006/main" xmlns:w14="http://schemas.microsoft.com/office/word/2010/wordml" xmlns:w15="http://schemas.microsoft.com/office/word/2012/wordml" xmlns:w16cid="http://schemas.microsoft.com/office/word/2016/wordml/cid" xmlns:w16se="http://schemas.microsoft.com/office/word/2015/wordml/symex" xmlns:wpg="http://schemas.microsoft.com/office/word/2010/wordprocessingGroup" xmlns:wpi="http://schemas.microsoft.com/office/word/2010/wordprocessingInk" xmlns:wne="http://schemas.microsoft.com/office/word/2006/wordml" xmlns:wps="http://schemas.microsoft.com/office/word/2010/wordprocessingShape" mc:Ignorable="w14 w15 w16se w16cid wp14">
+<w:numbering xmlns:wpc="http://schemas.microsoft.com/office/word/2010/wordprocessingCanvas" xmlns:cx="http://schemas.microsoft.com/office/drawing/2014/chartex" xmlns:cx1="http://schemas.microsoft.com/office/drawing/2015/9/8/chartex" xmlns:cx2="http://schemas.microsoft.com/office/drawing/2015/10/21/chartex" xmlns:cx3="http://schemas.microsoft.com/office/drawing/2016/5/9/chartex" xmlns:cx4="http://schemas.microsoft.com/office/drawing/2016/5/10/chartex" xmlns:cx5="http://schemas.microsoft.com/office/drawing/2016/5/11/chartex" xmlns:cx6="http://schemas.microsoft.com/office/drawing/2016/5/12/chartex" xmlns:cx7="http://schemas.microsoft.com/office/drawing/2016/5/13/chartex" xmlns:cx8="http://schemas.microsoft.com/office/drawing/2016/5/14/chartex" xmlns:mc="http://schemas.openxmlformats.org/markup-compatibility/2006" xmlns:aink="http://schemas.microsoft.com/office/drawing/2016/ink" xmlns:am3d="http://schemas.microsoft.com/office/drawing/2017/model3d" xmlns:o="urn:schemas-microsoft-com:office:office" xmlns:oel="http://schemas.microsoft.com/office/2019/extlst" xmlns:r="http://schemas.openxmlformats.org/officeDocument/2006/relationships" xmlns:m="http://schemas.openxmlformats.org/officeDocument/2006/math" xmlns:v="urn:schemas-microsoft-com:vml" xmlns:wp14="http://schemas.microsoft.com/office/word/2010/wordprocessingDrawing" xmlns:wp="http://schemas.openxmlformats.org/drawingml/2006/wordprocessingDrawing" xmlns:w10="urn:schemas-microsoft-com:office:word" xmlns:w="http://schemas.openxmlformats.org/wordprocessingml/2006/main" xmlns:w14="http://schemas.microsoft.com/office/word/2010/wordml" xmlns:w15="http://schemas.microsoft.com/office/word/2012/wordml" xmlns:w16cex="http://schemas.microsoft.com/office/word/2018/wordml/cex" xmlns:w16cid="http://schemas.microsoft.com/office/word/2016/wordml/cid" xmlns:w16="http://schemas.microsoft.com/office/word/2018/wordml" xmlns:w16sdtdh="http://schemas.microsoft.com/office/word/2020/wordml/sdtdatahash" xmlns:w16se="http://schemas.microsoft.com/office/word/2015/wordml/symex" xmlns:wpg="http://schemas.microsoft.com/office/word/2010/wordprocessingGroup" xmlns:wpi="http://schemas.microsoft.com/office/word/2010/wordprocessingInk" xmlns:wne="http://schemas.microsoft.com/office/word/2006/wordml" xmlns:wps="http://schemas.microsoft.com/office/word/2010/wordprocessingShape" mc:Ignorable="w14 w15 w16se w16cid w16 w16cex w16sdtdh wp14">
   <w:abstractNum w:abstractNumId="0" w15:restartNumberingAfterBreak="0">
+    <w:nsid w:val="0334221A"/>
+    <w:multiLevelType w:val="hybridMultilevel"/>
+    <w:tmpl w:val="F4B44956"/>
+    <w:lvl w:ilvl="0" w:tplc="04190001">
+      <w:start w:val="1"/>
+      <w:numFmt w:val="bullet"/>
+      <w:lvlText w:val=""/>
+      <w:lvlJc w:val="left"/>
+      <w:pPr>
+        <w:ind w:left="720" w:hanging="360"/>
+      </w:pPr>
+      <w:rPr>
+        <w:rFonts w:ascii="Symbol" w:hAnsi="Symbol" w:hint="default"/>
+      </w:rPr>
+    </w:lvl>
+    <w:lvl w:ilvl="1" w:tplc="04190003" w:tentative="1">
+      <w:start w:val="1"/>
+      <w:numFmt w:val="bullet"/>
+      <w:lvlText w:val="o"/>
+      <w:lvlJc w:val="left"/>
+      <w:pPr>
+        <w:ind w:left="1440" w:hanging="360"/>
+      </w:pPr>
+      <w:rPr>
+        <w:rFonts w:ascii="Courier New" w:hAnsi="Courier New" w:cs="Courier New" w:hint="default"/>
+      </w:rPr>
+    </w:lvl>
+    <w:lvl w:ilvl="2" w:tplc="04190005" w:tentative="1">
+      <w:start w:val="1"/>
+      <w:numFmt w:val="bullet"/>
+      <w:lvlText w:val=""/>
+      <w:lvlJc w:val="left"/>
+      <w:pPr>
+        <w:ind w:left="2160" w:hanging="360"/>
+      </w:pPr>
+      <w:rPr>
+        <w:rFonts w:ascii="Wingdings" w:hAnsi="Wingdings" w:hint="default"/>
+      </w:rPr>
+    </w:lvl>
+    <w:lvl w:ilvl="3" w:tplc="04190001" w:tentative="1">
+      <w:start w:val="1"/>
+      <w:numFmt w:val="bullet"/>
+      <w:lvlText w:val=""/>
+      <w:lvlJc w:val="left"/>
+      <w:pPr>
+        <w:ind w:left="2880" w:hanging="360"/>
+      </w:pPr>
+      <w:rPr>
+        <w:rFonts w:ascii="Symbol" w:hAnsi="Symbol" w:hint="default"/>
+      </w:rPr>
+    </w:lvl>
+    <w:lvl w:ilvl="4" w:tplc="04190003" w:tentative="1">
+      <w:start w:val="1"/>
+      <w:numFmt w:val="bullet"/>
+      <w:lvlText w:val="o"/>
+      <w:lvlJc w:val="left"/>
+      <w:pPr>
+        <w:ind w:left="3600" w:hanging="360"/>
+      </w:pPr>
+      <w:rPr>
+        <w:rFonts w:ascii="Courier New" w:hAnsi="Courier New" w:cs="Courier New" w:hint="default"/>
+      </w:rPr>
+    </w:lvl>
+    <w:lvl w:ilvl="5" w:tplc="04190005" w:tentative="1">
+      <w:start w:val="1"/>
+      <w:numFmt w:val="bullet"/>
+      <w:lvlText w:val=""/>
+      <w:lvlJc w:val="left"/>
+      <w:pPr>
+        <w:ind w:left="4320" w:hanging="360"/>
+      </w:pPr>
+      <w:rPr>
+        <w:rFonts w:ascii="Wingdings" w:hAnsi="Wingdings" w:hint="default"/>
+      </w:rPr>
+    </w:lvl>
+    <w:lvl w:ilvl="6" w:tplc="04190001" w:tentative="1">
+      <w:start w:val="1"/>
+      <w:numFmt w:val="bullet"/>
+      <w:lvlText w:val=""/>
+      <w:lvlJc w:val="left"/>
+      <w:pPr>
+        <w:ind w:left="5040" w:hanging="360"/>
+      </w:pPr>
+      <w:rPr>
+        <w:rFonts w:ascii="Symbol" w:hAnsi="Symbol" w:hint="default"/>
+      </w:rPr>
+    </w:lvl>
+    <w:lvl w:ilvl="7" w:tplc="04190003" w:tentative="1">
+      <w:start w:val="1"/>
+      <w:numFmt w:val="bullet"/>
+      <w:lvlText w:val="o"/>
+      <w:lvlJc w:val="left"/>
+      <w:pPr>
+        <w:ind w:left="5760" w:hanging="360"/>
+      </w:pPr>
+      <w:rPr>
+        <w:rFonts w:ascii="Courier New" w:hAnsi="Courier New" w:cs="Courier New" w:hint="default"/>
+      </w:rPr>
+    </w:lvl>
+    <w:lvl w:ilvl="8" w:tplc="04190005" w:tentative="1">
+      <w:start w:val="1"/>
+      <w:numFmt w:val="bullet"/>
+      <w:lvlText w:val=""/>
+      <w:lvlJc w:val="left"/>
+      <w:pPr>
+        <w:ind w:left="6480" w:hanging="360"/>
+      </w:pPr>
+      <w:rPr>
+        <w:rFonts w:ascii="Wingdings" w:hAnsi="Wingdings" w:hint="default"/>
+      </w:rPr>
+    </w:lvl>
+  </w:abstractNum>
+  <w:abstractNum w:abstractNumId="1" w15:restartNumberingAfterBreak="0">
     <w:nsid w:val="07E22421"/>
     <w:multiLevelType w:val="hybridMultilevel"/>
     <w:tmpl w:val="94CE3926"/>
@@ -2857,7 +3157,7 @@
       <w:lvlText w:val=""/>
       <w:lvlJc w:val="left"/>
       <w:pPr>
-        <w:ind w:left="349" w:hanging="360"/>
+        <w:ind w:left="720" w:hanging="360"/>
       </w:pPr>
       <w:rPr>
         <w:rFonts w:ascii="Symbol" w:hAnsi="Symbol" w:hint="default"/>
@@ -2869,7 +3169,7 @@
       <w:lvlText w:val="o"/>
       <w:lvlJc w:val="left"/>
       <w:pPr>
-        <w:ind w:left="1069" w:hanging="360"/>
+        <w:ind w:left="1440" w:hanging="360"/>
       </w:pPr>
       <w:rPr>
         <w:rFonts w:ascii="Courier New" w:hAnsi="Courier New" w:cs="Courier New" w:hint="default"/>
@@ -2881,7 +3181,7 @@
       <w:lvlText w:val=""/>
       <w:lvlJc w:val="left"/>
       <w:pPr>
-        <w:ind w:left="1789" w:hanging="360"/>
+        <w:ind w:left="2160" w:hanging="360"/>
       </w:pPr>
       <w:rPr>
         <w:rFonts w:ascii="Wingdings" w:hAnsi="Wingdings" w:hint="default"/>
@@ -2893,7 +3193,7 @@
       <w:lvlText w:val=""/>
       <w:lvlJc w:val="left"/>
       <w:pPr>
-        <w:ind w:left="2509" w:hanging="360"/>
+        <w:ind w:left="2880" w:hanging="360"/>
       </w:pPr>
       <w:rPr>
         <w:rFonts w:ascii="Symbol" w:hAnsi="Symbol" w:hint="default"/>
@@ -2905,7 +3205,7 @@
       <w:lvlText w:val="o"/>
       <w:lvlJc w:val="left"/>
       <w:pPr>
-        <w:ind w:left="3229" w:hanging="360"/>
+        <w:ind w:left="3600" w:hanging="360"/>
       </w:pPr>
       <w:rPr>
         <w:rFonts w:ascii="Courier New" w:hAnsi="Courier New" w:cs="Courier New" w:hint="default"/>
@@ -2917,7 +3217,7 @@
       <w:lvlText w:val=""/>
       <w:lvlJc w:val="left"/>
       <w:pPr>
-        <w:ind w:left="3949" w:hanging="360"/>
+        <w:ind w:left="4320" w:hanging="360"/>
       </w:pPr>
       <w:rPr>
         <w:rFonts w:ascii="Wingdings" w:hAnsi="Wingdings" w:hint="default"/>
@@ -2929,7 +3229,7 @@
       <w:lvlText w:val=""/>
       <w:lvlJc w:val="left"/>
       <w:pPr>
-        <w:ind w:left="4669" w:hanging="360"/>
+        <w:ind w:left="5040" w:hanging="360"/>
       </w:pPr>
       <w:rPr>
         <w:rFonts w:ascii="Symbol" w:hAnsi="Symbol" w:hint="default"/>
@@ -2941,7 +3241,7 @@
       <w:lvlText w:val="o"/>
       <w:lvlJc w:val="left"/>
       <w:pPr>
-        <w:ind w:left="5389" w:hanging="360"/>
+        <w:ind w:left="5760" w:hanging="360"/>
       </w:pPr>
       <w:rPr>
         <w:rFonts w:ascii="Courier New" w:hAnsi="Courier New" w:cs="Courier New" w:hint="default"/>
@@ -2953,14 +3253,103 @@
       <w:lvlText w:val=""/>
       <w:lvlJc w:val="left"/>
       <w:pPr>
-        <w:ind w:left="6109" w:hanging="360"/>
+        <w:ind w:left="6480" w:hanging="360"/>
       </w:pPr>
       <w:rPr>
         <w:rFonts w:ascii="Wingdings" w:hAnsi="Wingdings" w:hint="default"/>
       </w:rPr>
     </w:lvl>
   </w:abstractNum>
-  <w:abstractNum w:abstractNumId="1" w15:restartNumberingAfterBreak="0">
+  <w:abstractNum w:abstractNumId="2" w15:restartNumberingAfterBreak="0">
+    <w:nsid w:val="0AAF1AB7"/>
+    <w:multiLevelType w:val="hybridMultilevel"/>
+    <w:tmpl w:val="780A795A"/>
+    <w:lvl w:ilvl="0" w:tplc="04190005">
+      <w:start w:val="1"/>
+      <w:numFmt w:val="bullet"/>
+      <w:lvlText w:val=""/>
+      <w:lvlJc w:val="left"/>
+      <w:pPr>
+        <w:ind w:left="1068" w:hanging="360"/>
+      </w:pPr>
+      <w:rPr>
+        <w:rFonts w:ascii="Wingdings" w:hAnsi="Wingdings" w:hint="default"/>
+      </w:rPr>
+    </w:lvl>
+    <w:lvl w:ilvl="1" w:tplc="FFFFFFFF">
+      <w:start w:val="1"/>
+      <w:numFmt w:val="lowerLetter"/>
+      <w:lvlText w:val="%2."/>
+      <w:lvlJc w:val="left"/>
+      <w:pPr>
+        <w:ind w:left="1788" w:hanging="360"/>
+      </w:pPr>
+    </w:lvl>
+    <w:lvl w:ilvl="2" w:tplc="FFFFFFFF">
+      <w:start w:val="1"/>
+      <w:numFmt w:val="lowerRoman"/>
+      <w:lvlText w:val="%3."/>
+      <w:lvlJc w:val="right"/>
+      <w:pPr>
+        <w:ind w:left="2508" w:hanging="180"/>
+      </w:pPr>
+    </w:lvl>
+    <w:lvl w:ilvl="3" w:tplc="FFFFFFFF">
+      <w:start w:val="1"/>
+      <w:numFmt w:val="decimal"/>
+      <w:lvlText w:val="%4."/>
+      <w:lvlJc w:val="left"/>
+      <w:pPr>
+        <w:ind w:left="3228" w:hanging="360"/>
+      </w:pPr>
+    </w:lvl>
+    <w:lvl w:ilvl="4" w:tplc="FFFFFFFF">
+      <w:start w:val="1"/>
+      <w:numFmt w:val="lowerLetter"/>
+      <w:lvlText w:val="%5."/>
+      <w:lvlJc w:val="left"/>
+      <w:pPr>
+        <w:ind w:left="3948" w:hanging="360"/>
+      </w:pPr>
+    </w:lvl>
+    <w:lvl w:ilvl="5" w:tplc="FFFFFFFF">
+      <w:start w:val="1"/>
+      <w:numFmt w:val="lowerRoman"/>
+      <w:lvlText w:val="%6."/>
+      <w:lvlJc w:val="right"/>
+      <w:pPr>
+        <w:ind w:left="4668" w:hanging="180"/>
+      </w:pPr>
+    </w:lvl>
+    <w:lvl w:ilvl="6" w:tplc="FFFFFFFF">
+      <w:start w:val="1"/>
+      <w:numFmt w:val="decimal"/>
+      <w:lvlText w:val="%7."/>
+      <w:lvlJc w:val="left"/>
+      <w:pPr>
+        <w:ind w:left="5388" w:hanging="360"/>
+      </w:pPr>
+    </w:lvl>
+    <w:lvl w:ilvl="7" w:tplc="FFFFFFFF">
+      <w:start w:val="1"/>
+      <w:numFmt w:val="lowerLetter"/>
+      <w:lvlText w:val="%8."/>
+      <w:lvlJc w:val="left"/>
+      <w:pPr>
+        <w:ind w:left="6108" w:hanging="360"/>
+      </w:pPr>
+    </w:lvl>
+    <w:lvl w:ilvl="8" w:tplc="FFFFFFFF">
+      <w:start w:val="1"/>
+      <w:numFmt w:val="lowerRoman"/>
+      <w:lvlText w:val="%9."/>
+      <w:lvlJc w:val="right"/>
+      <w:pPr>
+        <w:ind w:left="6828" w:hanging="180"/>
+      </w:pPr>
+    </w:lvl>
+  </w:abstractNum>
+  <w:abstractNum w:abstractNumId="3" w15:restartNumberingAfterBreak="0">
     <w:nsid w:val="0F956D73"/>
     <w:multiLevelType w:val="hybridMultilevel"/>
     <w:tmpl w:val="59EC1816"/>
@@ -2970,7 +3359,7 @@
       <w:lvlText w:val=""/>
       <w:lvlJc w:val="left"/>
       <w:pPr>
-        <w:ind w:left="1440" w:hanging="360"/>
+        <w:ind w:left="1776" w:hanging="360"/>
       </w:pPr>
       <w:rPr>
         <w:rFonts w:ascii="Symbol" w:hAnsi="Symbol" w:hint="default"/>
@@ -2982,7 +3371,7 @@
       <w:lvlText w:val="o"/>
       <w:lvlJc w:val="left"/>
       <w:pPr>
-        <w:ind w:left="2160" w:hanging="360"/>
+        <w:ind w:left="2496" w:hanging="360"/>
       </w:pPr>
       <w:rPr>
         <w:rFonts w:ascii="Courier New" w:hAnsi="Courier New" w:cs="Courier New" w:hint="default"/>
@@ -2994,7 +3383,7 @@
       <w:lvlText w:val=""/>
       <w:lvlJc w:val="left"/>
       <w:pPr>
-        <w:ind w:left="2880" w:hanging="360"/>
+        <w:ind w:left="3216" w:hanging="360"/>
       </w:pPr>
       <w:rPr>
         <w:rFonts w:ascii="Wingdings" w:hAnsi="Wingdings" w:hint="default"/>
@@ -3006,7 +3395,7 @@
       <w:lvlText w:val=""/>
       <w:lvlJc w:val="left"/>
       <w:pPr>
-        <w:ind w:left="3600" w:hanging="360"/>
+        <w:ind w:left="3936" w:hanging="360"/>
       </w:pPr>
       <w:rPr>
         <w:rFonts w:ascii="Symbol" w:hAnsi="Symbol" w:hint="default"/>
@@ -3018,7 +3407,7 @@
       <w:lvlText w:val="o"/>
       <w:lvlJc w:val="left"/>
       <w:pPr>
-        <w:ind w:left="4320" w:hanging="360"/>
+        <w:ind w:left="4656" w:hanging="360"/>
       </w:pPr>
       <w:rPr>
         <w:rFonts w:ascii="Courier New" w:hAnsi="Courier New" w:cs="Courier New" w:hint="default"/>
@@ -3030,7 +3419,7 @@
       <w:lvlText w:val=""/>
       <w:lvlJc w:val="left"/>
       <w:pPr>
-        <w:ind w:left="5040" w:hanging="360"/>
+        <w:ind w:left="5376" w:hanging="360"/>
       </w:pPr>
       <w:rPr>
         <w:rFonts w:ascii="Wingdings" w:hAnsi="Wingdings" w:hint="default"/>
@@ -3042,7 +3431,7 @@
       <w:lvlText w:val=""/>
       <w:lvlJc w:val="left"/>
       <w:pPr>
-        <w:ind w:left="5760" w:hanging="360"/>
+        <w:ind w:left="6096" w:hanging="360"/>
       </w:pPr>
       <w:rPr>
         <w:rFonts w:ascii="Symbol" w:hAnsi="Symbol" w:hint="default"/>
@@ -3054,7 +3443,7 @@
       <w:lvlText w:val="o"/>
       <w:lvlJc w:val="left"/>
       <w:pPr>
-        <w:ind w:left="6480" w:hanging="360"/>
+        <w:ind w:left="6816" w:hanging="360"/>
       </w:pPr>
       <w:rPr>
         <w:rFonts w:ascii="Courier New" w:hAnsi="Courier New" w:cs="Courier New" w:hint="default"/>
@@ -3066,14 +3455,14 @@
       <w:lvlText w:val=""/>
       <w:lvlJc w:val="left"/>
       <w:pPr>
-        <w:ind w:left="7200" w:hanging="360"/>
+        <w:ind w:left="7536" w:hanging="360"/>
       </w:pPr>
       <w:rPr>
         <w:rFonts w:ascii="Wingdings" w:hAnsi="Wingdings" w:hint="default"/>
       </w:rPr>
     </w:lvl>
   </w:abstractNum>
-  <w:abstractNum w:abstractNumId="2" w15:restartNumberingAfterBreak="0">
+  <w:abstractNum w:abstractNumId="4" w15:restartNumberingAfterBreak="0">
     <w:nsid w:val="0FE91282"/>
     <w:multiLevelType w:val="hybridMultilevel"/>
     <w:tmpl w:val="755CAA8E"/>
@@ -3186,7 +3575,7 @@
       </w:rPr>
     </w:lvl>
   </w:abstractNum>
-  <w:abstractNum w:abstractNumId="3" w15:restartNumberingAfterBreak="0">
+  <w:abstractNum w:abstractNumId="5" w15:restartNumberingAfterBreak="0">
     <w:nsid w:val="17A12419"/>
     <w:multiLevelType w:val="hybridMultilevel"/>
     <w:tmpl w:val="25847B5A"/>
@@ -3272,7 +3661,233 @@
       </w:pPr>
     </w:lvl>
   </w:abstractNum>
-  <w:abstractNum w:abstractNumId="4" w15:restartNumberingAfterBreak="0">
+  <w:abstractNum w:abstractNumId="6" w15:restartNumberingAfterBreak="0">
+    <w:nsid w:val="2358167E"/>
+    <w:multiLevelType w:val="hybridMultilevel"/>
+    <w:tmpl w:val="363C0904"/>
+    <w:lvl w:ilvl="0" w:tplc="04190001">
+      <w:start w:val="1"/>
+      <w:numFmt w:val="bullet"/>
+      <w:lvlText w:val=""/>
+      <w:lvlJc w:val="left"/>
+      <w:pPr>
+        <w:ind w:left="720" w:hanging="360"/>
+      </w:pPr>
+      <w:rPr>
+        <w:rFonts w:ascii="Symbol" w:hAnsi="Symbol" w:hint="default"/>
+      </w:rPr>
+    </w:lvl>
+    <w:lvl w:ilvl="1" w:tplc="04190003" w:tentative="1">
+      <w:start w:val="1"/>
+      <w:numFmt w:val="bullet"/>
+      <w:lvlText w:val="o"/>
+      <w:lvlJc w:val="left"/>
+      <w:pPr>
+        <w:ind w:left="1440" w:hanging="360"/>
+      </w:pPr>
+      <w:rPr>
+        <w:rFonts w:ascii="Courier New" w:hAnsi="Courier New" w:cs="Courier New" w:hint="default"/>
+      </w:rPr>
+    </w:lvl>
+    <w:lvl w:ilvl="2" w:tplc="04190005" w:tentative="1">
+      <w:start w:val="1"/>
+      <w:numFmt w:val="bullet"/>
+      <w:lvlText w:val=""/>
+      <w:lvlJc w:val="left"/>
+      <w:pPr>
+        <w:ind w:left="2160" w:hanging="360"/>
+      </w:pPr>
+      <w:rPr>
+        <w:rFonts w:ascii="Wingdings" w:hAnsi="Wingdings" w:hint="default"/>
+      </w:rPr>
+    </w:lvl>
+    <w:lvl w:ilvl="3" w:tplc="04190001" w:tentative="1">
+      <w:start w:val="1"/>
+      <w:numFmt w:val="bullet"/>
+      <w:lvlText w:val=""/>
+      <w:lvlJc w:val="left"/>
+      <w:pPr>
+        <w:ind w:left="2880" w:hanging="360"/>
+      </w:pPr>
+      <w:rPr>
+        <w:rFonts w:ascii="Symbol" w:hAnsi="Symbol" w:hint="default"/>
+      </w:rPr>
+    </w:lvl>
+    <w:lvl w:ilvl="4" w:tplc="04190003" w:tentative="1">
+      <w:start w:val="1"/>
+      <w:numFmt w:val="bullet"/>
+      <w:lvlText w:val="o"/>
+      <w:lvlJc w:val="left"/>
+      <w:pPr>
+        <w:ind w:left="3600" w:hanging="360"/>
+      </w:pPr>
+      <w:rPr>
+        <w:rFonts w:ascii="Courier New" w:hAnsi="Courier New" w:cs="Courier New" w:hint="default"/>
+      </w:rPr>
+    </w:lvl>
+    <w:lvl w:ilvl="5" w:tplc="04190005" w:tentative="1">
+      <w:start w:val="1"/>
+      <w:numFmt w:val="bullet"/>
+      <w:lvlText w:val=""/>
+      <w:lvlJc w:val="left"/>
+      <w:pPr>
+        <w:ind w:left="4320" w:hanging="360"/>
+      </w:pPr>
+      <w:rPr>
+        <w:rFonts w:ascii="Wingdings" w:hAnsi="Wingdings" w:hint="default"/>
+      </w:rPr>
+    </w:lvl>
+    <w:lvl w:ilvl="6" w:tplc="04190001" w:tentative="1">
+      <w:start w:val="1"/>
+      <w:numFmt w:val="bullet"/>
+      <w:lvlText w:val=""/>
+      <w:lvlJc w:val="left"/>
+      <w:pPr>
+        <w:ind w:left="5040" w:hanging="360"/>
+      </w:pPr>
+      <w:rPr>
+        <w:rFonts w:ascii="Symbol" w:hAnsi="Symbol" w:hint="default"/>
+      </w:rPr>
+    </w:lvl>
+    <w:lvl w:ilvl="7" w:tplc="04190003" w:tentative="1">
+      <w:start w:val="1"/>
+      <w:numFmt w:val="bullet"/>
+      <w:lvlText w:val="o"/>
+      <w:lvlJc w:val="left"/>
+      <w:pPr>
+        <w:ind w:left="5760" w:hanging="360"/>
+      </w:pPr>
+      <w:rPr>
+        <w:rFonts w:ascii="Courier New" w:hAnsi="Courier New" w:cs="Courier New" w:hint="default"/>
+      </w:rPr>
+    </w:lvl>
+    <w:lvl w:ilvl="8" w:tplc="04190005" w:tentative="1">
+      <w:start w:val="1"/>
+      <w:numFmt w:val="bullet"/>
+      <w:lvlText w:val=""/>
+      <w:lvlJc w:val="left"/>
+      <w:pPr>
+        <w:ind w:left="6480" w:hanging="360"/>
+      </w:pPr>
+      <w:rPr>
+        <w:rFonts w:ascii="Wingdings" w:hAnsi="Wingdings" w:hint="default"/>
+      </w:rPr>
+    </w:lvl>
+  </w:abstractNum>
+  <w:abstractNum w:abstractNumId="7" w15:restartNumberingAfterBreak="0">
+    <w:nsid w:val="26D87521"/>
+    <w:multiLevelType w:val="multilevel"/>
+    <w:tmpl w:val="5EA2F844"/>
+    <w:lvl w:ilvl="0">
+      <w:start w:val="1"/>
+      <w:numFmt w:val="bullet"/>
+      <w:lvlText w:val=""/>
+      <w:lvlJc w:val="left"/>
+      <w:pPr>
+        <w:ind w:left="720" w:hanging="360"/>
+      </w:pPr>
+      <w:rPr>
+        <w:rFonts w:ascii="Symbol" w:hAnsi="Symbol" w:hint="default"/>
+      </w:rPr>
+    </w:lvl>
+    <w:lvl w:ilvl="1">
+      <w:start w:val="1"/>
+      <w:numFmt w:val="bullet"/>
+      <w:lvlText w:val="o"/>
+      <w:lvlJc w:val="left"/>
+      <w:pPr>
+        <w:ind w:left="1440" w:hanging="360"/>
+      </w:pPr>
+      <w:rPr>
+        <w:rFonts w:ascii="Courier New" w:eastAsia="Courier New" w:hAnsi="Courier New" w:cs="Courier New"/>
+      </w:rPr>
+    </w:lvl>
+    <w:lvl w:ilvl="2">
+      <w:start w:val="1"/>
+      <w:numFmt w:val="bullet"/>
+      <w:lvlText w:val="▪"/>
+      <w:lvlJc w:val="left"/>
+      <w:pPr>
+        <w:ind w:left="2160" w:hanging="360"/>
+      </w:pPr>
+      <w:rPr>
+        <w:rFonts w:ascii="Noto Sans Symbols" w:eastAsia="Noto Sans Symbols" w:hAnsi="Noto Sans Symbols" w:cs="Noto Sans Symbols"/>
+      </w:rPr>
+    </w:lvl>
+    <w:lvl w:ilvl="3">
+      <w:start w:val="1"/>
+      <w:numFmt w:val="bullet"/>
+      <w:lvlText w:val="●"/>
+      <w:lvlJc w:val="left"/>
+      <w:pPr>
+        <w:ind w:left="2880" w:hanging="360"/>
+      </w:pPr>
+      <w:rPr>
+        <w:rFonts w:ascii="Noto Sans Symbols" w:eastAsia="Noto Sans Symbols" w:hAnsi="Noto Sans Symbols" w:cs="Noto Sans Symbols"/>
+      </w:rPr>
+    </w:lvl>
+    <w:lvl w:ilvl="4">
+      <w:start w:val="1"/>
+      <w:numFmt w:val="bullet"/>
+      <w:lvlText w:val="o"/>
+      <w:lvlJc w:val="left"/>
+      <w:pPr>
+        <w:ind w:left="3600" w:hanging="360"/>
+      </w:pPr>
+      <w:rPr>
+        <w:rFonts w:ascii="Courier New" w:eastAsia="Courier New" w:hAnsi="Courier New" w:cs="Courier New"/>
+      </w:rPr>
+    </w:lvl>
+    <w:lvl w:ilvl="5">
+      <w:start w:val="1"/>
+      <w:numFmt w:val="bullet"/>
+      <w:lvlText w:val="▪"/>
+      <w:lvlJc w:val="left"/>
+      <w:pPr>
+        <w:ind w:left="4320" w:hanging="360"/>
+      </w:pPr>
+      <w:rPr>
+        <w:rFonts w:ascii="Noto Sans Symbols" w:eastAsia="Noto Sans Symbols" w:hAnsi="Noto Sans Symbols" w:cs="Noto Sans Symbols"/>
+      </w:rPr>
+    </w:lvl>
+    <w:lvl w:ilvl="6">
+      <w:start w:val="1"/>
+      <w:numFmt w:val="bullet"/>
+      <w:lvlText w:val="●"/>
+      <w:lvlJc w:val="left"/>
+      <w:pPr>
+        <w:ind w:left="5040" w:hanging="360"/>
+      </w:pPr>
+      <w:rPr>
+        <w:rFonts w:ascii="Noto Sans Symbols" w:eastAsia="Noto Sans Symbols" w:hAnsi="Noto Sans Symbols" w:cs="Noto Sans Symbols"/>
+      </w:rPr>
+    </w:lvl>
+    <w:lvl w:ilvl="7">
+      <w:start w:val="1"/>
+      <w:numFmt w:val="bullet"/>
+      <w:lvlText w:val="o"/>
+      <w:lvlJc w:val="left"/>
+      <w:pPr>
+        <w:ind w:left="5760" w:hanging="360"/>
+      </w:pPr>
+      <w:rPr>
+        <w:rFonts w:ascii="Courier New" w:eastAsia="Courier New" w:hAnsi="Courier New" w:cs="Courier New"/>
+      </w:rPr>
+    </w:lvl>
+    <w:lvl w:ilvl="8">
+      <w:start w:val="1"/>
+      <w:numFmt w:val="bullet"/>
+      <w:lvlText w:val="▪"/>
+      <w:lvlJc w:val="left"/>
+      <w:pPr>
+        <w:ind w:left="6480" w:hanging="360"/>
+      </w:pPr>
+      <w:rPr>
+        <w:rFonts w:ascii="Noto Sans Symbols" w:eastAsia="Noto Sans Symbols" w:hAnsi="Noto Sans Symbols" w:cs="Noto Sans Symbols"/>
+      </w:rPr>
+    </w:lvl>
+  </w:abstractNum>
+  <w:abstractNum w:abstractNumId="8" w15:restartNumberingAfterBreak="0">
     <w:nsid w:val="297C21EC"/>
     <w:multiLevelType w:val="hybridMultilevel"/>
     <w:tmpl w:val="00949962"/>
@@ -3358,7 +3973,7 @@
       </w:pPr>
     </w:lvl>
   </w:abstractNum>
-  <w:abstractNum w:abstractNumId="5" w15:restartNumberingAfterBreak="0">
+  <w:abstractNum w:abstractNumId="9" w15:restartNumberingAfterBreak="0">
     <w:nsid w:val="2A692BCE"/>
     <w:multiLevelType w:val="hybridMultilevel"/>
     <w:tmpl w:val="8E1AEC8C"/>
@@ -3471,7 +4086,120 @@
       </w:rPr>
     </w:lvl>
   </w:abstractNum>
-  <w:abstractNum w:abstractNumId="6" w15:restartNumberingAfterBreak="0">
+  <w:abstractNum w:abstractNumId="10" w15:restartNumberingAfterBreak="0">
+    <w:nsid w:val="33D40891"/>
+    <w:multiLevelType w:val="hybridMultilevel"/>
+    <w:tmpl w:val="C052A3D4"/>
+    <w:lvl w:ilvl="0" w:tplc="04190001">
+      <w:start w:val="1"/>
+      <w:numFmt w:val="bullet"/>
+      <w:lvlText w:val=""/>
+      <w:lvlJc w:val="left"/>
+      <w:pPr>
+        <w:ind w:left="1080" w:hanging="360"/>
+      </w:pPr>
+      <w:rPr>
+        <w:rFonts w:ascii="Symbol" w:hAnsi="Symbol" w:hint="default"/>
+      </w:rPr>
+    </w:lvl>
+    <w:lvl w:ilvl="1" w:tplc="04190003" w:tentative="1">
+      <w:start w:val="1"/>
+      <w:numFmt w:val="bullet"/>
+      <w:lvlText w:val="o"/>
+      <w:lvlJc w:val="left"/>
+      <w:pPr>
+        <w:ind w:left="1800" w:hanging="360"/>
+      </w:pPr>
+      <w:rPr>
+        <w:rFonts w:ascii="Courier New" w:hAnsi="Courier New" w:cs="Courier New" w:hint="default"/>
+      </w:rPr>
+    </w:lvl>
+    <w:lvl w:ilvl="2" w:tplc="04190005" w:tentative="1">
+      <w:start w:val="1"/>
+      <w:numFmt w:val="bullet"/>
+      <w:lvlText w:val=""/>
+      <w:lvlJc w:val="left"/>
+      <w:pPr>
+        <w:ind w:left="2520" w:hanging="360"/>
+      </w:pPr>
+      <w:rPr>
+        <w:rFonts w:ascii="Wingdings" w:hAnsi="Wingdings" w:hint="default"/>
+      </w:rPr>
+    </w:lvl>
+    <w:lvl w:ilvl="3" w:tplc="04190001" w:tentative="1">
+      <w:start w:val="1"/>
+      <w:numFmt w:val="bullet"/>
+      <w:lvlText w:val=""/>
+      <w:lvlJc w:val="left"/>
+      <w:pPr>
+        <w:ind w:left="3240" w:hanging="360"/>
+      </w:pPr>
+      <w:rPr>
+        <w:rFonts w:ascii="Symbol" w:hAnsi="Symbol" w:hint="default"/>
+      </w:rPr>
+    </w:lvl>
+    <w:lvl w:ilvl="4" w:tplc="04190003" w:tentative="1">
+      <w:start w:val="1"/>
+      <w:numFmt w:val="bullet"/>
+      <w:lvlText w:val="o"/>
+      <w:lvlJc w:val="left"/>
+      <w:pPr>
+        <w:ind w:left="3960" w:hanging="360"/>
+      </w:pPr>
+      <w:rPr>
+        <w:rFonts w:ascii="Courier New" w:hAnsi="Courier New" w:cs="Courier New" w:hint="default"/>
+      </w:rPr>
+    </w:lvl>
+    <w:lvl w:ilvl="5" w:tplc="04190005" w:tentative="1">
+      <w:start w:val="1"/>
+      <w:numFmt w:val="bullet"/>
+      <w:lvlText w:val=""/>
+      <w:lvlJc w:val="left"/>
+      <w:pPr>
+        <w:ind w:left="4680" w:hanging="360"/>
+      </w:pPr>
+      <w:rPr>
+        <w:rFonts w:ascii="Wingdings" w:hAnsi="Wingdings" w:hint="default"/>
+      </w:rPr>
+    </w:lvl>
+    <w:lvl w:ilvl="6" w:tplc="04190001" w:tentative="1">
+      <w:start w:val="1"/>
+      <w:numFmt w:val="bullet"/>
+      <w:lvlText w:val=""/>
+      <w:lvlJc w:val="left"/>
+      <w:pPr>
+        <w:ind w:left="5400" w:hanging="360"/>
+      </w:pPr>
+      <w:rPr>
+        <w:rFonts w:ascii="Symbol" w:hAnsi="Symbol" w:hint="default"/>
+      </w:rPr>
+    </w:lvl>
+    <w:lvl w:ilvl="7" w:tplc="04190003" w:tentative="1">
+      <w:start w:val="1"/>
+      <w:numFmt w:val="bullet"/>
+      <w:lvlText w:val="o"/>
+      <w:lvlJc w:val="left"/>
+      <w:pPr>
+        <w:ind w:left="6120" w:hanging="360"/>
+      </w:pPr>
+      <w:rPr>
+        <w:rFonts w:ascii="Courier New" w:hAnsi="Courier New" w:cs="Courier New" w:hint="default"/>
+      </w:rPr>
+    </w:lvl>
+    <w:lvl w:ilvl="8" w:tplc="04190005" w:tentative="1">
+      <w:start w:val="1"/>
+      <w:numFmt w:val="bullet"/>
+      <w:lvlText w:val=""/>
+      <w:lvlJc w:val="left"/>
+      <w:pPr>
+        <w:ind w:left="6840" w:hanging="360"/>
+      </w:pPr>
+      <w:rPr>
+        <w:rFonts w:ascii="Wingdings" w:hAnsi="Wingdings" w:hint="default"/>
+      </w:rPr>
+    </w:lvl>
+  </w:abstractNum>
+  <w:abstractNum w:abstractNumId="11" w15:restartNumberingAfterBreak="0">
     <w:nsid w:val="40705BCA"/>
     <w:multiLevelType w:val="hybridMultilevel"/>
     <w:tmpl w:val="6044784C"/>
@@ -3584,7 +4312,7 @@
       </w:rPr>
     </w:lvl>
   </w:abstractNum>
-  <w:abstractNum w:abstractNumId="7" w15:restartNumberingAfterBreak="0">
+  <w:abstractNum w:abstractNumId="12" w15:restartNumberingAfterBreak="0">
     <w:nsid w:val="429757DB"/>
     <w:multiLevelType w:val="hybridMultilevel"/>
     <w:tmpl w:val="8A3C8390"/>
@@ -3697,7 +4425,7 @@
       </w:rPr>
     </w:lvl>
   </w:abstractNum>
-  <w:abstractNum w:abstractNumId="8" w15:restartNumberingAfterBreak="0">
+  <w:abstractNum w:abstractNumId="13" w15:restartNumberingAfterBreak="0">
     <w:nsid w:val="434B5E12"/>
     <w:multiLevelType w:val="hybridMultilevel"/>
     <w:tmpl w:val="34BED080"/>
@@ -3810,7 +4538,96 @@
       </w:rPr>
     </w:lvl>
   </w:abstractNum>
-  <w:abstractNum w:abstractNumId="9" w15:restartNumberingAfterBreak="0">
+  <w:abstractNum w:abstractNumId="14" w15:restartNumberingAfterBreak="0">
+    <w:nsid w:val="444A1841"/>
+    <w:multiLevelType w:val="hybridMultilevel"/>
+    <w:tmpl w:val="34BEAFBC"/>
+    <w:lvl w:ilvl="0" w:tplc="F44800D4">
+      <w:start w:val="1"/>
+      <w:numFmt w:val="decimal"/>
+      <w:lvlText w:val="%1)"/>
+      <w:lvlJc w:val="left"/>
+      <w:pPr>
+        <w:ind w:left="643" w:hanging="360"/>
+      </w:pPr>
+      <w:rPr>
+        <w:rFonts w:hint="default"/>
+      </w:rPr>
+    </w:lvl>
+    <w:lvl w:ilvl="1" w:tplc="04190019" w:tentative="1">
+      <w:start w:val="1"/>
+      <w:numFmt w:val="lowerLetter"/>
+      <w:lvlText w:val="%2."/>
+      <w:lvlJc w:val="left"/>
+      <w:pPr>
+        <w:ind w:left="1363" w:hanging="360"/>
+      </w:pPr>
+    </w:lvl>
+    <w:lvl w:ilvl="2" w:tplc="0419001B" w:tentative="1">
+      <w:start w:val="1"/>
+      <w:numFmt w:val="lowerRoman"/>
+      <w:lvlText w:val="%3."/>
+      <w:lvlJc w:val="right"/>
+      <w:pPr>
+        <w:ind w:left="2083" w:hanging="180"/>
+      </w:pPr>
+    </w:lvl>
+    <w:lvl w:ilvl="3" w:tplc="0419000F" w:tentative="1">
+      <w:start w:val="1"/>
+      <w:numFmt w:val="decimal"/>
+      <w:lvlText w:val="%4."/>
+      <w:lvlJc w:val="left"/>
+      <w:pPr>
+        <w:ind w:left="2803" w:hanging="360"/>
+      </w:pPr>
+    </w:lvl>
+    <w:lvl w:ilvl="4" w:tplc="04190019" w:tentative="1">
+      <w:start w:val="1"/>
+      <w:numFmt w:val="lowerLetter"/>
+      <w:lvlText w:val="%5."/>
+      <w:lvlJc w:val="left"/>
+      <w:pPr>
+        <w:ind w:left="3523" w:hanging="360"/>
+      </w:pPr>
+    </w:lvl>
+    <w:lvl w:ilvl="5" w:tplc="0419001B" w:tentative="1">
+      <w:start w:val="1"/>
+      <w:numFmt w:val="lowerRoman"/>
+      <w:lvlText w:val="%6."/>
+      <w:lvlJc w:val="right"/>
+      <w:pPr>
+        <w:ind w:left="4243" w:hanging="180"/>
+      </w:pPr>
+    </w:lvl>
+    <w:lvl w:ilvl="6" w:tplc="0419000F" w:tentative="1">
+      <w:start w:val="1"/>
+      <w:numFmt w:val="decimal"/>
+      <w:lvlText w:val="%7."/>
+      <w:lvlJc w:val="left"/>
+      <w:pPr>
+        <w:ind w:left="4963" w:hanging="360"/>
+      </w:pPr>
+    </w:lvl>
+    <w:lvl w:ilvl="7" w:tplc="04190019" w:tentative="1">
+      <w:start w:val="1"/>
+      <w:numFmt w:val="lowerLetter"/>
+      <w:lvlText w:val="%8."/>
+      <w:lvlJc w:val="left"/>
+      <w:pPr>
+        <w:ind w:left="5683" w:hanging="360"/>
+      </w:pPr>
+    </w:lvl>
+    <w:lvl w:ilvl="8" w:tplc="0419001B" w:tentative="1">
+      <w:start w:val="1"/>
+      <w:numFmt w:val="lowerRoman"/>
+      <w:lvlText w:val="%9."/>
+      <w:lvlJc w:val="right"/>
+      <w:pPr>
+        <w:ind w:left="6403" w:hanging="180"/>
+      </w:pPr>
+    </w:lvl>
+  </w:abstractNum>
+  <w:abstractNum w:abstractNumId="15" w15:restartNumberingAfterBreak="0">
     <w:nsid w:val="492E3B9E"/>
     <w:multiLevelType w:val="hybridMultilevel"/>
     <w:tmpl w:val="C8FC0FAA"/>
@@ -3923,7 +4740,7 @@
       </w:rPr>
     </w:lvl>
   </w:abstractNum>
-  <w:abstractNum w:abstractNumId="10" w15:restartNumberingAfterBreak="0">
+  <w:abstractNum w:abstractNumId="16" w15:restartNumberingAfterBreak="0">
     <w:nsid w:val="4E892CEC"/>
     <w:multiLevelType w:val="hybridMultilevel"/>
     <w:tmpl w:val="0E8A006C"/>
@@ -4009,7 +4826,7 @@
       </w:pPr>
     </w:lvl>
   </w:abstractNum>
-  <w:abstractNum w:abstractNumId="11" w15:restartNumberingAfterBreak="0">
+  <w:abstractNum w:abstractNumId="17" w15:restartNumberingAfterBreak="0">
     <w:nsid w:val="50C73480"/>
     <w:multiLevelType w:val="hybridMultilevel"/>
     <w:tmpl w:val="9BF8E6CA"/>
@@ -4019,7 +4836,7 @@
       <w:lvlText w:val=""/>
       <w:lvlJc w:val="left"/>
       <w:pPr>
-        <w:ind w:left="1068" w:hanging="360"/>
+        <w:ind w:left="1776" w:hanging="360"/>
       </w:pPr>
       <w:rPr>
         <w:rFonts w:ascii="Symbol" w:hAnsi="Symbol" w:hint="default"/>
@@ -4031,7 +4848,7 @@
       <w:lvlText w:val="o"/>
       <w:lvlJc w:val="left"/>
       <w:pPr>
-        <w:ind w:left="1788" w:hanging="360"/>
+        <w:ind w:left="2496" w:hanging="360"/>
       </w:pPr>
       <w:rPr>
         <w:rFonts w:ascii="Courier New" w:hAnsi="Courier New" w:cs="Courier New" w:hint="default"/>
@@ -4043,7 +4860,7 @@
       <w:lvlText w:val=""/>
       <w:lvlJc w:val="left"/>
       <w:pPr>
-        <w:ind w:left="2508" w:hanging="360"/>
+        <w:ind w:left="3216" w:hanging="360"/>
       </w:pPr>
       <w:rPr>
         <w:rFonts w:ascii="Wingdings" w:hAnsi="Wingdings" w:hint="default"/>
@@ -4055,7 +4872,7 @@
       <w:lvlText w:val=""/>
       <w:lvlJc w:val="left"/>
       <w:pPr>
-        <w:ind w:left="3228" w:hanging="360"/>
+        <w:ind w:left="3936" w:hanging="360"/>
       </w:pPr>
       <w:rPr>
         <w:rFonts w:ascii="Symbol" w:hAnsi="Symbol" w:hint="default"/>
@@ -4067,7 +4884,7 @@
       <w:lvlText w:val="o"/>
       <w:lvlJc w:val="left"/>
       <w:pPr>
-        <w:ind w:left="3948" w:hanging="360"/>
+        <w:ind w:left="4656" w:hanging="360"/>
       </w:pPr>
       <w:rPr>
         <w:rFonts w:ascii="Courier New" w:hAnsi="Courier New" w:cs="Courier New" w:hint="default"/>
@@ -4079,7 +4896,7 @@
       <w:lvlText w:val=""/>
       <w:lvlJc w:val="left"/>
       <w:pPr>
-        <w:ind w:left="4668" w:hanging="360"/>
+        <w:ind w:left="5376" w:hanging="360"/>
       </w:pPr>
       <w:rPr>
         <w:rFonts w:ascii="Wingdings" w:hAnsi="Wingdings" w:hint="default"/>
@@ -4091,7 +4908,7 @@
       <w:lvlText w:val=""/>
       <w:lvlJc w:val="left"/>
       <w:pPr>
-        <w:ind w:left="5388" w:hanging="360"/>
+        <w:ind w:left="6096" w:hanging="360"/>
       </w:pPr>
       <w:rPr>
         <w:rFonts w:ascii="Symbol" w:hAnsi="Symbol" w:hint="default"/>
@@ -4103,7 +4920,7 @@
       <w:lvlText w:val="o"/>
       <w:lvlJc w:val="left"/>
       <w:pPr>
-        <w:ind w:left="6108" w:hanging="360"/>
+        <w:ind w:left="6816" w:hanging="360"/>
       </w:pPr>
       <w:rPr>
         <w:rFonts w:ascii="Courier New" w:hAnsi="Courier New" w:cs="Courier New" w:hint="default"/>
@@ -4115,14 +4932,14 @@
       <w:lvlText w:val=""/>
       <w:lvlJc w:val="left"/>
       <w:pPr>
-        <w:ind w:left="6828" w:hanging="360"/>
+        <w:ind w:left="7536" w:hanging="360"/>
       </w:pPr>
       <w:rPr>
         <w:rFonts w:ascii="Wingdings" w:hAnsi="Wingdings" w:hint="default"/>
       </w:rPr>
     </w:lvl>
   </w:abstractNum>
-  <w:abstractNum w:abstractNumId="12" w15:restartNumberingAfterBreak="0">
+  <w:abstractNum w:abstractNumId="18" w15:restartNumberingAfterBreak="0">
     <w:nsid w:val="51805E26"/>
     <w:multiLevelType w:val="hybridMultilevel"/>
     <w:tmpl w:val="B6F20D06"/>
@@ -4211,7 +5028,7 @@
       </w:pPr>
     </w:lvl>
   </w:abstractNum>
-  <w:abstractNum w:abstractNumId="13" w15:restartNumberingAfterBreak="0">
+  <w:abstractNum w:abstractNumId="19" w15:restartNumberingAfterBreak="0">
     <w:nsid w:val="531C13AA"/>
     <w:multiLevelType w:val="hybridMultilevel"/>
     <w:tmpl w:val="D5D6FF48"/>
@@ -4300,7 +5117,7 @@
       </w:pPr>
     </w:lvl>
   </w:abstractNum>
-  <w:abstractNum w:abstractNumId="14" w15:restartNumberingAfterBreak="0">
+  <w:abstractNum w:abstractNumId="20" w15:restartNumberingAfterBreak="0">
     <w:nsid w:val="53B45873"/>
     <w:multiLevelType w:val="hybridMultilevel"/>
     <w:tmpl w:val="4300A5E4"/>
@@ -4389,7 +5206,7 @@
       </w:pPr>
     </w:lvl>
   </w:abstractNum>
-  <w:abstractNum w:abstractNumId="15" w15:restartNumberingAfterBreak="0">
+  <w:abstractNum w:abstractNumId="21" w15:restartNumberingAfterBreak="0">
     <w:nsid w:val="55A4473B"/>
     <w:multiLevelType w:val="hybridMultilevel"/>
     <w:tmpl w:val="CBA86D58"/>
@@ -4502,7 +5319,7 @@
       </w:rPr>
     </w:lvl>
   </w:abstractNum>
-  <w:abstractNum w:abstractNumId="16" w15:restartNumberingAfterBreak="0">
+  <w:abstractNum w:abstractNumId="22" w15:restartNumberingAfterBreak="0">
     <w:nsid w:val="55FC7DDD"/>
     <w:multiLevelType w:val="hybridMultilevel"/>
     <w:tmpl w:val="C2C24202"/>
@@ -4615,7 +5432,7 @@
       </w:rPr>
     </w:lvl>
   </w:abstractNum>
-  <w:abstractNum w:abstractNumId="17" w15:restartNumberingAfterBreak="0">
+  <w:abstractNum w:abstractNumId="23" w15:restartNumberingAfterBreak="0">
     <w:nsid w:val="592357BF"/>
     <w:multiLevelType w:val="hybridMultilevel"/>
     <w:tmpl w:val="03DA40BE"/>
@@ -4701,7 +5518,7 @@
       </w:pPr>
     </w:lvl>
   </w:abstractNum>
-  <w:abstractNum w:abstractNumId="18" w15:restartNumberingAfterBreak="0">
+  <w:abstractNum w:abstractNumId="24" w15:restartNumberingAfterBreak="0">
     <w:nsid w:val="5D49757C"/>
     <w:multiLevelType w:val="hybridMultilevel"/>
     <w:tmpl w:val="D9367EB2"/>
@@ -4814,7 +5631,7 @@
       </w:rPr>
     </w:lvl>
   </w:abstractNum>
-  <w:abstractNum w:abstractNumId="19" w15:restartNumberingAfterBreak="0">
+  <w:abstractNum w:abstractNumId="25" w15:restartNumberingAfterBreak="0">
     <w:nsid w:val="69D85ADB"/>
     <w:multiLevelType w:val="hybridMultilevel"/>
     <w:tmpl w:val="875C41DC"/>
@@ -4927,7 +5744,7 @@
       </w:rPr>
     </w:lvl>
   </w:abstractNum>
-  <w:abstractNum w:abstractNumId="20" w15:restartNumberingAfterBreak="0">
+  <w:abstractNum w:abstractNumId="26" w15:restartNumberingAfterBreak="0">
     <w:nsid w:val="6F1262EC"/>
     <w:multiLevelType w:val="hybridMultilevel"/>
     <w:tmpl w:val="6C42C134"/>
@@ -5040,7 +5857,209 @@
       </w:rPr>
     </w:lvl>
   </w:abstractNum>
-  <w:abstractNum w:abstractNumId="21" w15:restartNumberingAfterBreak="0">
+  <w:abstractNum w:abstractNumId="27" w15:restartNumberingAfterBreak="0">
+    <w:nsid w:val="75B2741C"/>
+    <w:multiLevelType w:val="multilevel"/>
+    <w:tmpl w:val="5EA2F844"/>
+    <w:lvl w:ilvl="0">
+      <w:start w:val="1"/>
+      <w:numFmt w:val="bullet"/>
+      <w:lvlText w:val=""/>
+      <w:lvlJc w:val="left"/>
+      <w:pPr>
+        <w:ind w:left="720" w:hanging="360"/>
+      </w:pPr>
+      <w:rPr>
+        <w:rFonts w:ascii="Symbol" w:hAnsi="Symbol" w:hint="default"/>
+      </w:rPr>
+    </w:lvl>
+    <w:lvl w:ilvl="1">
+      <w:start w:val="1"/>
+      <w:numFmt w:val="bullet"/>
+      <w:lvlText w:val="o"/>
+      <w:lvlJc w:val="left"/>
+      <w:pPr>
+        <w:ind w:left="1517" w:hanging="360"/>
+      </w:pPr>
+      <w:rPr>
+        <w:rFonts w:ascii="Courier New" w:eastAsia="Courier New" w:hAnsi="Courier New" w:cs="Courier New"/>
+      </w:rPr>
+    </w:lvl>
+    <w:lvl w:ilvl="2">
+      <w:start w:val="1"/>
+      <w:numFmt w:val="bullet"/>
+      <w:lvlText w:val="▪"/>
+      <w:lvlJc w:val="left"/>
+      <w:pPr>
+        <w:ind w:left="2237" w:hanging="360"/>
+      </w:pPr>
+      <w:rPr>
+        <w:rFonts w:ascii="Noto Sans Symbols" w:eastAsia="Noto Sans Symbols" w:hAnsi="Noto Sans Symbols" w:cs="Noto Sans Symbols"/>
+      </w:rPr>
+    </w:lvl>
+    <w:lvl w:ilvl="3">
+      <w:start w:val="1"/>
+      <w:numFmt w:val="bullet"/>
+      <w:lvlText w:val="●"/>
+      <w:lvlJc w:val="left"/>
+      <w:pPr>
+        <w:ind w:left="2957" w:hanging="360"/>
+      </w:pPr>
+      <w:rPr>
+        <w:rFonts w:ascii="Noto Sans Symbols" w:eastAsia="Noto Sans Symbols" w:hAnsi="Noto Sans Symbols" w:cs="Noto Sans Symbols"/>
+      </w:rPr>
+    </w:lvl>
+    <w:lvl w:ilvl="4">
+      <w:start w:val="1"/>
+      <w:numFmt w:val="bullet"/>
+      <w:lvlText w:val="o"/>
+      <w:lvlJc w:val="left"/>
+      <w:pPr>
+        <w:ind w:left="3677" w:hanging="360"/>
+      </w:pPr>
+      <w:rPr>
+        <w:rFonts w:ascii="Courier New" w:eastAsia="Courier New" w:hAnsi="Courier New" w:cs="Courier New"/>
+      </w:rPr>
+    </w:lvl>
+    <w:lvl w:ilvl="5">
+      <w:start w:val="1"/>
+      <w:numFmt w:val="bullet"/>
+      <w:lvlText w:val="▪"/>
+      <w:lvlJc w:val="left"/>
+      <w:pPr>
+        <w:ind w:left="4397" w:hanging="360"/>
+      </w:pPr>
+      <w:rPr>
+        <w:rFonts w:ascii="Noto Sans Symbols" w:eastAsia="Noto Sans Symbols" w:hAnsi="Noto Sans Symbols" w:cs="Noto Sans Symbols"/>
+      </w:rPr>
+    </w:lvl>
+    <w:lvl w:ilvl="6">
+      <w:start w:val="1"/>
+      <w:numFmt w:val="bullet"/>
+      <w:lvlText w:val="●"/>
+      <w:lvlJc w:val="left"/>
+      <w:pPr>
+        <w:ind w:left="5117" w:hanging="360"/>
+      </w:pPr>
+      <w:rPr>
+        <w:rFonts w:ascii="Noto Sans Symbols" w:eastAsia="Noto Sans Symbols" w:hAnsi="Noto Sans Symbols" w:cs="Noto Sans Symbols"/>
+      </w:rPr>
+    </w:lvl>
+    <w:lvl w:ilvl="7">
+      <w:start w:val="1"/>
+      <w:numFmt w:val="bullet"/>
+      <w:lvlText w:val="o"/>
+      <w:lvlJc w:val="left"/>
+      <w:pPr>
+        <w:ind w:left="5837" w:hanging="360"/>
+      </w:pPr>
+      <w:rPr>
+        <w:rFonts w:ascii="Courier New" w:eastAsia="Courier New" w:hAnsi="Courier New" w:cs="Courier New"/>
+      </w:rPr>
+    </w:lvl>
+    <w:lvl w:ilvl="8">
+      <w:start w:val="1"/>
+      <w:numFmt w:val="bullet"/>
+      <w:lvlText w:val="▪"/>
+      <w:lvlJc w:val="left"/>
+      <w:pPr>
+        <w:ind w:left="6557" w:hanging="360"/>
+      </w:pPr>
+      <w:rPr>
+        <w:rFonts w:ascii="Noto Sans Symbols" w:eastAsia="Noto Sans Symbols" w:hAnsi="Noto Sans Symbols" w:cs="Noto Sans Symbols"/>
+      </w:rPr>
+    </w:lvl>
+  </w:abstractNum>
+  <w:abstractNum w:abstractNumId="28" w15:restartNumberingAfterBreak="0">
+    <w:nsid w:val="776A5E22"/>
+    <w:multiLevelType w:val="hybridMultilevel"/>
+    <w:tmpl w:val="5D0E7E34"/>
+    <w:lvl w:ilvl="0" w:tplc="0419000F">
+      <w:start w:val="1"/>
+      <w:numFmt w:val="decimal"/>
+      <w:lvlText w:val="%1."/>
+      <w:lvlJc w:val="left"/>
+      <w:pPr>
+        <w:ind w:left="1800" w:hanging="360"/>
+      </w:pPr>
+      <w:rPr>
+        <w:rFonts w:hint="default"/>
+      </w:rPr>
+    </w:lvl>
+    <w:lvl w:ilvl="1" w:tplc="FFFFFFFF" w:tentative="1">
+      <w:start w:val="1"/>
+      <w:numFmt w:val="lowerLetter"/>
+      <w:lvlText w:val="%2."/>
+      <w:lvlJc w:val="left"/>
+      <w:pPr>
+        <w:ind w:left="2520" w:hanging="360"/>
+      </w:pPr>
+    </w:lvl>
+    <w:lvl w:ilvl="2" w:tplc="FFFFFFFF" w:tentative="1">
+      <w:start w:val="1"/>
+      <w:numFmt w:val="lowerRoman"/>
+      <w:lvlText w:val="%3."/>
+      <w:lvlJc w:val="right"/>
+      <w:pPr>
+        <w:ind w:left="3240" w:hanging="180"/>
+      </w:pPr>
+    </w:lvl>
+    <w:lvl w:ilvl="3" w:tplc="FFFFFFFF" w:tentative="1">
+      <w:start w:val="1"/>
+      <w:numFmt w:val="decimal"/>
+      <w:lvlText w:val="%4."/>
+      <w:lvlJc w:val="left"/>
+      <w:pPr>
+        <w:ind w:left="3960" w:hanging="360"/>
+      </w:pPr>
+    </w:lvl>
+    <w:lvl w:ilvl="4" w:tplc="FFFFFFFF" w:tentative="1">
+      <w:start w:val="1"/>
+      <w:numFmt w:val="lowerLetter"/>
+      <w:lvlText w:val="%5."/>
+      <w:lvlJc w:val="left"/>
+      <w:pPr>
+        <w:ind w:left="4680" w:hanging="360"/>
+      </w:pPr>
+    </w:lvl>
+    <w:lvl w:ilvl="5" w:tplc="FFFFFFFF" w:tentative="1">
+      <w:start w:val="1"/>
+      <w:numFmt w:val="lowerRoman"/>
+      <w:lvlText w:val="%6."/>
+      <w:lvlJc w:val="right"/>
+      <w:pPr>
+        <w:ind w:left="5400" w:hanging="180"/>
+      </w:pPr>
+    </w:lvl>
+    <w:lvl w:ilvl="6" w:tplc="FFFFFFFF" w:tentative="1">
+      <w:start w:val="1"/>
+      <w:numFmt w:val="decimal"/>
+      <w:lvlText w:val="%7."/>
+      <w:lvlJc w:val="left"/>
+      <w:pPr>
+        <w:ind w:left="6120" w:hanging="360"/>
+      </w:pPr>
+    </w:lvl>
+    <w:lvl w:ilvl="7" w:tplc="FFFFFFFF" w:tentative="1">
+      <w:start w:val="1"/>
+      <w:numFmt w:val="lowerLetter"/>
+      <w:lvlText w:val="%8."/>
+      <w:lvlJc w:val="left"/>
+      <w:pPr>
+        <w:ind w:left="6840" w:hanging="360"/>
+      </w:pPr>
+    </w:lvl>
+    <w:lvl w:ilvl="8" w:tplc="FFFFFFFF" w:tentative="1">
+      <w:start w:val="1"/>
+      <w:numFmt w:val="lowerRoman"/>
+      <w:lvlText w:val="%9."/>
+      <w:lvlJc w:val="right"/>
+      <w:pPr>
+        <w:ind w:left="7560" w:hanging="180"/>
+      </w:pPr>
+    </w:lvl>
+  </w:abstractNum>
+  <w:abstractNum w:abstractNumId="29" w15:restartNumberingAfterBreak="0">
     <w:nsid w:val="77CC1D51"/>
     <w:multiLevelType w:val="hybridMultilevel"/>
     <w:tmpl w:val="CA2A5196"/>
@@ -5153,7 +6172,96 @@
       </w:rPr>
     </w:lvl>
   </w:abstractNum>
-  <w:abstractNum w:abstractNumId="22" w15:restartNumberingAfterBreak="0">
+  <w:abstractNum w:abstractNumId="30" w15:restartNumberingAfterBreak="0">
+    <w:nsid w:val="78B86A64"/>
+    <w:multiLevelType w:val="hybridMultilevel"/>
+    <w:tmpl w:val="CC2EB4D4"/>
+    <w:lvl w:ilvl="0" w:tplc="04190005">
+      <w:start w:val="1"/>
+      <w:numFmt w:val="bullet"/>
+      <w:lvlText w:val=""/>
+      <w:lvlJc w:val="left"/>
+      <w:pPr>
+        <w:ind w:left="1800" w:hanging="360"/>
+      </w:pPr>
+      <w:rPr>
+        <w:rFonts w:ascii="Wingdings" w:hAnsi="Wingdings" w:hint="default"/>
+      </w:rPr>
+    </w:lvl>
+    <w:lvl w:ilvl="1" w:tplc="FFFFFFFF" w:tentative="1">
+      <w:start w:val="1"/>
+      <w:numFmt w:val="lowerLetter"/>
+      <w:lvlText w:val="%2."/>
+      <w:lvlJc w:val="left"/>
+      <w:pPr>
+        <w:ind w:left="2520" w:hanging="360"/>
+      </w:pPr>
+    </w:lvl>
+    <w:lvl w:ilvl="2" w:tplc="FFFFFFFF" w:tentative="1">
+      <w:start w:val="1"/>
+      <w:numFmt w:val="lowerRoman"/>
+      <w:lvlText w:val="%3."/>
+      <w:lvlJc w:val="right"/>
+      <w:pPr>
+        <w:ind w:left="3240" w:hanging="180"/>
+      </w:pPr>
+    </w:lvl>
+    <w:lvl w:ilvl="3" w:tplc="FFFFFFFF" w:tentative="1">
+      <w:start w:val="1"/>
+      <w:numFmt w:val="decimal"/>
+      <w:lvlText w:val="%4."/>
+      <w:lvlJc w:val="left"/>
+      <w:pPr>
+        <w:ind w:left="3960" w:hanging="360"/>
+      </w:pPr>
+    </w:lvl>
+    <w:lvl w:ilvl="4" w:tplc="FFFFFFFF" w:tentative="1">
+      <w:start w:val="1"/>
+      <w:numFmt w:val="lowerLetter"/>
+      <w:lvlText w:val="%5."/>
+      <w:lvlJc w:val="left"/>
+      <w:pPr>
+        <w:ind w:left="4680" w:hanging="360"/>
+      </w:pPr>
+    </w:lvl>
+    <w:lvl w:ilvl="5" w:tplc="FFFFFFFF" w:tentative="1">
+      <w:start w:val="1"/>
+      <w:numFmt w:val="lowerRoman"/>
+      <w:lvlText w:val="%6."/>
+      <w:lvlJc w:val="right"/>
+      <w:pPr>
+        <w:ind w:left="5400" w:hanging="180"/>
+      </w:pPr>
+    </w:lvl>
+    <w:lvl w:ilvl="6" w:tplc="FFFFFFFF" w:tentative="1">
+      <w:start w:val="1"/>
+      <w:numFmt w:val="decimal"/>
+      <w:lvlText w:val="%7."/>
+      <w:lvlJc w:val="left"/>
+      <w:pPr>
+        <w:ind w:left="6120" w:hanging="360"/>
+      </w:pPr>
+    </w:lvl>
+    <w:lvl w:ilvl="7" w:tplc="FFFFFFFF" w:tentative="1">
+      <w:start w:val="1"/>
+      <w:numFmt w:val="lowerLetter"/>
+      <w:lvlText w:val="%8."/>
+      <w:lvlJc w:val="left"/>
+      <w:pPr>
+        <w:ind w:left="6840" w:hanging="360"/>
+      </w:pPr>
+    </w:lvl>
+    <w:lvl w:ilvl="8" w:tplc="FFFFFFFF" w:tentative="1">
+      <w:start w:val="1"/>
+      <w:numFmt w:val="lowerRoman"/>
+      <w:lvlText w:val="%9."/>
+      <w:lvlJc w:val="right"/>
+      <w:pPr>
+        <w:ind w:left="7560" w:hanging="180"/>
+      </w:pPr>
+    </w:lvl>
+  </w:abstractNum>
+  <w:abstractNum w:abstractNumId="31" w15:restartNumberingAfterBreak="0">
     <w:nsid w:val="7B484159"/>
     <w:multiLevelType w:val="hybridMultilevel"/>
     <w:tmpl w:val="A4F2524E"/>
@@ -5242,7 +6350,7 @@
       </w:pPr>
     </w:lvl>
   </w:abstractNum>
-  <w:abstractNum w:abstractNumId="23" w15:restartNumberingAfterBreak="0">
+  <w:abstractNum w:abstractNumId="32" w15:restartNumberingAfterBreak="0">
     <w:nsid w:val="7EF42B12"/>
     <w:multiLevelType w:val="hybridMultilevel"/>
     <w:tmpl w:val="34DEADD0"/>
@@ -5355,83 +6463,128 @@
       </w:rPr>
     </w:lvl>
   </w:abstractNum>
-  <w:num w:numId="1">
+  <w:num w:numId="1" w16cid:durableId="355010743">
+    <w:abstractNumId w:val="5"/>
+  </w:num>
+  <w:num w:numId="2" w16cid:durableId="1460958493">
+    <w:abstractNumId w:val="22"/>
+  </w:num>
+  <w:num w:numId="3" w16cid:durableId="242837244">
+    <w:abstractNumId w:val="16"/>
+  </w:num>
+  <w:num w:numId="4" w16cid:durableId="323708433">
+    <w:abstractNumId w:val="21"/>
+  </w:num>
+  <w:num w:numId="5" w16cid:durableId="323975578">
+    <w:abstractNumId w:val="12"/>
+  </w:num>
+  <w:num w:numId="6" w16cid:durableId="32122741">
+    <w:abstractNumId w:val="9"/>
+  </w:num>
+  <w:num w:numId="7" w16cid:durableId="948044975">
+    <w:abstractNumId w:val="23"/>
+  </w:num>
+  <w:num w:numId="8" w16cid:durableId="61880251">
+    <w:abstractNumId w:val="13"/>
+  </w:num>
+  <w:num w:numId="9" w16cid:durableId="899754243">
+    <w:abstractNumId w:val="1"/>
+  </w:num>
+  <w:num w:numId="10" w16cid:durableId="2047900479">
+    <w:abstractNumId w:val="20"/>
+  </w:num>
+  <w:num w:numId="11" w16cid:durableId="1877741918">
+    <w:abstractNumId w:val="15"/>
+  </w:num>
+  <w:num w:numId="12" w16cid:durableId="1644656411">
+    <w:abstractNumId w:val="31"/>
+  </w:num>
+  <w:num w:numId="13" w16cid:durableId="255019080">
+    <w:abstractNumId w:val="19"/>
+  </w:num>
+  <w:num w:numId="14" w16cid:durableId="99836372">
+    <w:abstractNumId w:val="11"/>
+  </w:num>
+  <w:num w:numId="15" w16cid:durableId="963851439">
+    <w:abstractNumId w:val="18"/>
+  </w:num>
+  <w:num w:numId="16" w16cid:durableId="1094938280">
+    <w:abstractNumId w:val="29"/>
+  </w:num>
+  <w:num w:numId="17" w16cid:durableId="536550547">
+    <w:abstractNumId w:val="4"/>
+  </w:num>
+  <w:num w:numId="18" w16cid:durableId="1732389042">
+    <w:abstractNumId w:val="32"/>
+  </w:num>
+  <w:num w:numId="19" w16cid:durableId="988286960">
     <w:abstractNumId w:val="3"/>
   </w:num>
-  <w:num w:numId="2">
-    <w:abstractNumId w:val="16"/>
+  <w:num w:numId="20" w16cid:durableId="728917698">
+    <w:abstractNumId w:val="26"/>
   </w:num>
-  <w:num w:numId="3">
+  <w:num w:numId="21" w16cid:durableId="91518191">
+    <w:abstractNumId w:val="8"/>
+  </w:num>
+  <w:num w:numId="22" w16cid:durableId="1140465564">
+    <w:abstractNumId w:val="24"/>
+  </w:num>
+  <w:num w:numId="23" w16cid:durableId="1944537022">
+    <w:abstractNumId w:val="25"/>
+  </w:num>
+  <w:num w:numId="24" w16cid:durableId="1593582649">
+    <w:abstractNumId w:val="17"/>
+  </w:num>
+  <w:num w:numId="25" w16cid:durableId="1094203326">
+    <w:abstractNumId w:val="27"/>
+    <w:lvlOverride w:ilvl="0"/>
+    <w:lvlOverride w:ilvl="1"/>
+    <w:lvlOverride w:ilvl="2"/>
+    <w:lvlOverride w:ilvl="3"/>
+    <w:lvlOverride w:ilvl="4"/>
+    <w:lvlOverride w:ilvl="5"/>
+    <w:lvlOverride w:ilvl="6"/>
+    <w:lvlOverride w:ilvl="7"/>
+    <w:lvlOverride w:ilvl="8"/>
+  </w:num>
+  <w:num w:numId="26" w16cid:durableId="1700085890">
+    <w:abstractNumId w:val="7"/>
+    <w:lvlOverride w:ilvl="0"/>
+    <w:lvlOverride w:ilvl="1"/>
+    <w:lvlOverride w:ilvl="2"/>
+    <w:lvlOverride w:ilvl="3"/>
+    <w:lvlOverride w:ilvl="4"/>
+    <w:lvlOverride w:ilvl="5"/>
+    <w:lvlOverride w:ilvl="6"/>
+    <w:lvlOverride w:ilvl="7"/>
+    <w:lvlOverride w:ilvl="8"/>
+  </w:num>
+  <w:num w:numId="27" w16cid:durableId="2028746211">
+    <w:abstractNumId w:val="14"/>
+  </w:num>
+  <w:num w:numId="28" w16cid:durableId="747385075">
+    <w:abstractNumId w:val="6"/>
+  </w:num>
+  <w:num w:numId="29" w16cid:durableId="112747657">
+    <w:abstractNumId w:val="28"/>
+  </w:num>
+  <w:num w:numId="30" w16cid:durableId="167984616">
     <w:abstractNumId w:val="10"/>
   </w:num>
-  <w:num w:numId="4">
-    <w:abstractNumId w:val="15"/>
-  </w:num>
-  <w:num w:numId="5">
-    <w:abstractNumId w:val="7"/>
-  </w:num>
-  <w:num w:numId="6">
-    <w:abstractNumId w:val="5"/>
-  </w:num>
-  <w:num w:numId="7">
-    <w:abstractNumId w:val="17"/>
-  </w:num>
-  <w:num w:numId="8">
-    <w:abstractNumId w:val="8"/>
-  </w:num>
-  <w:num w:numId="9">
+  <w:num w:numId="31" w16cid:durableId="858784877">
     <w:abstractNumId w:val="0"/>
   </w:num>
-  <w:num w:numId="10">
-    <w:abstractNumId w:val="14"/>
-  </w:num>
-  <w:num w:numId="11">
-    <w:abstractNumId w:val="9"/>
-  </w:num>
-  <w:num w:numId="12">
-    <w:abstractNumId w:val="22"/>
-  </w:num>
-  <w:num w:numId="13">
-    <w:abstractNumId w:val="13"/>
-  </w:num>
-  <w:num w:numId="14">
-    <w:abstractNumId w:val="6"/>
-  </w:num>
-  <w:num w:numId="15">
-    <w:abstractNumId w:val="12"/>
-  </w:num>
-  <w:num w:numId="16">
-    <w:abstractNumId w:val="21"/>
-  </w:num>
-  <w:num w:numId="17">
+  <w:num w:numId="32" w16cid:durableId="276717412">
     <w:abstractNumId w:val="2"/>
   </w:num>
-  <w:num w:numId="18">
-    <w:abstractNumId w:val="23"/>
-  </w:num>
-  <w:num w:numId="19">
-    <w:abstractNumId w:val="1"/>
-  </w:num>
-  <w:num w:numId="20">
-    <w:abstractNumId w:val="20"/>
-  </w:num>
-  <w:num w:numId="21">
-    <w:abstractNumId w:val="4"/>
-  </w:num>
-  <w:num w:numId="22">
-    <w:abstractNumId w:val="18"/>
-  </w:num>
-  <w:num w:numId="23">
-    <w:abstractNumId w:val="19"/>
-  </w:num>
-  <w:num w:numId="24">
-    <w:abstractNumId w:val="11"/>
+  <w:num w:numId="33" w16cid:durableId="1081027986">
+    <w:abstractNumId w:val="30"/>
   </w:num>
 </w:numbering>
 </file>
 
 <file path=word/styles.xml><?xml version="1.0" encoding="utf-8"?>
-<w:styles xmlns:mc="http://schemas.openxmlformats.org/markup-compatibility/2006" xmlns:r="http://schemas.openxmlformats.org/officeDocument/2006/relationships" xmlns:w="http://schemas.openxmlformats.org/wordprocessingml/2006/main" xmlns:w14="http://schemas.microsoft.com/office/word/2010/wordml" xmlns:w15="http://schemas.microsoft.com/office/word/2012/wordml" xmlns:w16cid="http://schemas.microsoft.com/office/word/2016/wordml/cid" xmlns:w16se="http://schemas.microsoft.com/office/word/2015/wordml/symex" mc:Ignorable="w14 w15 w16se w16cid">
+<w:styles xmlns:mc="http://schemas.openxmlformats.org/markup-compatibility/2006" xmlns:r="http://schemas.openxmlformats.org/officeDocument/2006/relationships" xmlns:w="http://schemas.openxmlformats.org/wordprocessingml/2006/main" xmlns:w14="http://schemas.microsoft.com/office/word/2010/wordml" xmlns:w15="http://schemas.microsoft.com/office/word/2012/wordml" xmlns:w16cex="http://schemas.microsoft.com/office/word/2018/wordml/cex" xmlns:w16cid="http://schemas.microsoft.com/office/word/2016/wordml/cid" xmlns:w16="http://schemas.microsoft.com/office/word/2018/wordml" xmlns:w16sdtdh="http://schemas.microsoft.com/office/word/2020/wordml/sdtdatahash" xmlns:w16se="http://schemas.microsoft.com/office/word/2015/wordml/symex" mc:Ignorable="w14 w15 w16se w16cid w16 w16cex w16sdtdh">
   <w:docDefaults>
     <w:rPrDefault>
       <w:rPr>
@@ -5447,7 +6600,7 @@
       </w:pPr>
     </w:pPrDefault>
   </w:docDefaults>
-  <w:latentStyles w:defLockedState="0" w:defUIPriority="99" w:defSemiHidden="0" w:defUnhideWhenUsed="0" w:defQFormat="0" w:count="375">
+  <w:latentStyles w:defLockedState="0" w:defUIPriority="99" w:defSemiHidden="0" w:defUnhideWhenUsed="0" w:defQFormat="0" w:count="376">
     <w:lsdException w:name="Normal" w:uiPriority="0" w:qFormat="1"/>
     <w:lsdException w:name="heading 1" w:uiPriority="9" w:qFormat="1"/>
     <w:lsdException w:name="heading 2" w:semiHidden="1" w:uiPriority="9" w:unhideWhenUsed="1" w:qFormat="1"/>
@@ -5553,7 +6706,6 @@
     <w:lsdException w:name="HTML Sample" w:semiHidden="1" w:unhideWhenUsed="1"/>
     <w:lsdException w:name="HTML Typewriter" w:semiHidden="1" w:unhideWhenUsed="1"/>
     <w:lsdException w:name="HTML Variable" w:semiHidden="1" w:unhideWhenUsed="1"/>
-    <w:lsdException w:name="Normal Table" w:semiHidden="1" w:unhideWhenUsed="1"/>
     <w:lsdException w:name="annotation subject" w:semiHidden="1" w:unhideWhenUsed="1"/>
     <w:lsdException w:name="No List" w:semiHidden="1" w:unhideWhenUsed="1"/>
     <w:lsdException w:name="Outline List 1" w:semiHidden="1" w:unhideWhenUsed="1"/>
@@ -5600,10 +6752,8 @@
     <w:lsdException w:name="Table Subtle 2" w:semiHidden="1" w:unhideWhenUsed="1"/>
     <w:lsdException w:name="Table Web 1" w:semiHidden="1" w:unhideWhenUsed="1"/>
     <w:lsdException w:name="Table Web 2" w:semiHidden="1" w:unhideWhenUsed="1"/>
-    <w:lsdException w:name="Table Web 3" w:semiHidden="1" w:unhideWhenUsed="1"/>
     <w:lsdException w:name="Balloon Text" w:semiHidden="1" w:unhideWhenUsed="1"/>
     <w:lsdException w:name="Table Grid" w:uiPriority="39"/>
-    <w:lsdException w:name="Table Theme" w:semiHidden="1" w:unhideWhenUsed="1"/>
     <w:lsdException w:name="Placeholder Text" w:semiHidden="1"/>
     <w:lsdException w:name="No Spacing" w:uiPriority="1" w:qFormat="1"/>
     <w:lsdException w:name="Light Shading" w:uiPriority="60"/>
@@ -5823,6 +6973,7 @@
     <w:lsdException w:name="Smart Hyperlink" w:semiHidden="1" w:unhideWhenUsed="1"/>
     <w:lsdException w:name="Hashtag" w:semiHidden="1" w:unhideWhenUsed="1"/>
     <w:lsdException w:name="Unresolved Mention" w:semiHidden="1" w:unhideWhenUsed="1"/>
+    <w:lsdException w:name="Smart Link" w:semiHidden="1" w:unhideWhenUsed="1"/>
   </w:latentStyles>
   <w:style w:type="paragraph" w:default="1" w:styleId="a">
     <w:name w:val="Normal"/>
@@ -5831,7 +6982,6 @@
   <w:style w:type="character" w:default="1" w:styleId="a0">
     <w:name w:val="Default Paragraph Font"/>
     <w:uiPriority w:val="1"/>
-    <w:semiHidden/>
     <w:unhideWhenUsed/>
   </w:style>
   <w:style w:type="table" w:default="1" w:styleId="a1">

</xml_diff>

<commit_message>
add aim of the project
</commit_message>
<xml_diff>
--- a/ТЗ.docx
+++ b/ТЗ.docx
@@ -342,12 +342,8 @@
     </w:p>
     <w:p>
       <w:pPr>
-        <w:pStyle w:val="a3"/>
-        <w:numPr>
-          <w:ilvl w:val="0"/>
-          <w:numId w:val="27"/>
-        </w:numPr>
         <w:spacing w:line="276" w:lineRule="auto"/>
+        <w:ind w:left="283" w:firstLine="425"/>
         <w:rPr>
           <w:rFonts w:ascii="Times New Roman" w:eastAsia="Times New Roman" w:hAnsi="Times New Roman" w:cs="Times New Roman"/>
           <w:sz w:val="28"/>
@@ -362,6 +358,100 @@
           <w:szCs w:val="28"/>
         </w:rPr>
         <w:lastRenderedPageBreak/>
+        <w:t xml:space="preserve">Данный интернет-магазин парфюмерии был разработан с целью улучшения клиентского сервиса и предоставления качественного обслуживания. </w:t>
+      </w:r>
+      <w:r>
+        <w:rPr>
+          <w:rFonts w:ascii="Times New Roman" w:eastAsia="Times New Roman" w:hAnsi="Times New Roman" w:cs="Times New Roman"/>
+          <w:sz w:val="28"/>
+          <w:szCs w:val="28"/>
+        </w:rPr>
+        <w:t xml:space="preserve">Благодаря нашему сайту </w:t>
+      </w:r>
+      <w:r>
+        <w:rPr>
+          <w:rFonts w:ascii="Times New Roman" w:eastAsia="Times New Roman" w:hAnsi="Times New Roman" w:cs="Times New Roman"/>
+          <w:sz w:val="28"/>
+          <w:szCs w:val="28"/>
+        </w:rPr>
+        <w:t xml:space="preserve">клиент получит доступ на глобальный рынок, а также конкурентное </w:t>
+      </w:r>
+      <w:r>
+        <w:rPr>
+          <w:rFonts w:ascii="Times New Roman" w:eastAsia="Times New Roman" w:hAnsi="Times New Roman" w:cs="Times New Roman"/>
+          <w:sz w:val="28"/>
+          <w:szCs w:val="28"/>
+        </w:rPr>
+        <w:t xml:space="preserve">преимущество перед другими. Спроектированный интернет-магазин позволяет покупателям ознакомиться </w:t>
+      </w:r>
+      <w:r>
+        <w:rPr>
+          <w:rFonts w:ascii="Times New Roman" w:eastAsia="Times New Roman" w:hAnsi="Times New Roman" w:cs="Times New Roman"/>
+          <w:sz w:val="28"/>
+          <w:szCs w:val="28"/>
+        </w:rPr>
+        <w:t>с товарами</w:t>
+      </w:r>
+      <w:r>
+        <w:rPr>
+          <w:rFonts w:ascii="Times New Roman" w:eastAsia="Times New Roman" w:hAnsi="Times New Roman" w:cs="Times New Roman"/>
+          <w:sz w:val="28"/>
+          <w:szCs w:val="28"/>
+        </w:rPr>
+        <w:t xml:space="preserve"> и их описанием</w:t>
+      </w:r>
+      <w:r>
+        <w:rPr>
+          <w:rFonts w:ascii="Times New Roman" w:eastAsia="Times New Roman" w:hAnsi="Times New Roman" w:cs="Times New Roman"/>
+          <w:sz w:val="28"/>
+          <w:szCs w:val="28"/>
+        </w:rPr>
+        <w:t>, использовать фильтрацию и добавлять понравившиеся продукты в корзину. Отзывы на товары помогут сделать правильный выбор и составить мнение о них. Процесс заказа мы постарались сделать максимально простым, быстрым и понятным для клиентов. Уверены, что наш сайт будет хорошим дополнительным методом для рекламы вашего бизнеса</w:t>
+      </w:r>
+      <w:r>
+        <w:rPr>
+          <w:rFonts w:ascii="Times New Roman" w:eastAsia="Times New Roman" w:hAnsi="Times New Roman" w:cs="Times New Roman"/>
+          <w:sz w:val="28"/>
+          <w:szCs w:val="28"/>
+        </w:rPr>
+        <w:t xml:space="preserve"> и привлечения новой клиентуры.</w:t>
+      </w:r>
+    </w:p>
+    <w:p>
+      <w:pPr>
+        <w:spacing w:line="276" w:lineRule="auto"/>
+        <w:ind w:left="283"/>
+        <w:rPr>
+          <w:rFonts w:ascii="Times New Roman" w:eastAsia="Times New Roman" w:hAnsi="Times New Roman" w:cs="Times New Roman"/>
+          <w:sz w:val="28"/>
+          <w:szCs w:val="28"/>
+        </w:rPr>
+      </w:pPr>
+    </w:p>
+    <w:p>
+      <w:pPr>
+        <w:spacing w:line="276" w:lineRule="auto"/>
+        <w:ind w:left="283"/>
+        <w:rPr>
+          <w:rFonts w:ascii="Times New Roman" w:eastAsia="Times New Roman" w:hAnsi="Times New Roman" w:cs="Times New Roman"/>
+          <w:sz w:val="28"/>
+          <w:szCs w:val="28"/>
+        </w:rPr>
+      </w:pPr>
+      <w:r>
+        <w:rPr>
+          <w:rFonts w:ascii="Times New Roman" w:eastAsia="Times New Roman" w:hAnsi="Times New Roman" w:cs="Times New Roman"/>
+          <w:sz w:val="28"/>
+          <w:szCs w:val="28"/>
+        </w:rPr>
+        <w:t>1)</w:t>
+      </w:r>
+      <w:r>
+        <w:rPr>
+          <w:rFonts w:ascii="Times New Roman" w:eastAsia="Times New Roman" w:hAnsi="Times New Roman" w:cs="Times New Roman"/>
+          <w:sz w:val="28"/>
+          <w:szCs w:val="28"/>
+        </w:rPr>
         <w:t xml:space="preserve">Цели разработки </w:t>
       </w:r>
       <w:bookmarkEnd w:id="0"/>
@@ -415,7 +505,7 @@
           <w:sz w:val="28"/>
           <w:szCs w:val="28"/>
         </w:rPr>
-        <w:t>развитие имиджа компании за счет наличия полезных инструментов взаимодействия с клиентом;</w:t>
+        <w:t>привлечение новых клиентов компании;</w:t>
       </w:r>
     </w:p>
     <w:p>
@@ -438,9 +528,10 @@
           <w:sz w:val="28"/>
           <w:szCs w:val="28"/>
         </w:rPr>
-        <w:t>привлечение новых клиентов компании;</w:t>
-      </w:r>
-    </w:p>
+        <w:t xml:space="preserve">повышение лояльности к бренду; </w:t>
+      </w:r>
+    </w:p>
+    <w:bookmarkEnd w:id="1"/>
     <w:p>
       <w:pPr>
         <w:pStyle w:val="a3"/>
@@ -461,7 +552,15 @@
           <w:sz w:val="28"/>
           <w:szCs w:val="28"/>
         </w:rPr>
-        <w:t>предоставление информации по всем направлениям деятельности компании;</w:t>
+        <w:t>предоставление клиентам возможности быстро заказать интересующий их продукт</w:t>
+      </w:r>
+      <w:r>
+        <w:rPr>
+          <w:rFonts w:ascii="Times New Roman" w:eastAsia="Times New Roman" w:hAnsi="Times New Roman" w:cs="Times New Roman"/>
+          <w:sz w:val="28"/>
+          <w:szCs w:val="28"/>
+        </w:rPr>
+        <w:t>;</w:t>
       </w:r>
     </w:p>
     <w:p>
@@ -484,77 +583,7 @@
           <w:sz w:val="28"/>
           <w:szCs w:val="28"/>
         </w:rPr>
-        <w:t>осуществление обратной связи с клиентами и партнерами;</w:t>
-      </w:r>
-    </w:p>
-    <w:p>
-      <w:pPr>
-        <w:pStyle w:val="a3"/>
-        <w:numPr>
-          <w:ilvl w:val="0"/>
-          <w:numId w:val="31"/>
-        </w:numPr>
-        <w:spacing w:line="276" w:lineRule="auto"/>
-        <w:rPr>
-          <w:rFonts w:ascii="Times New Roman" w:eastAsia="Times New Roman" w:hAnsi="Times New Roman" w:cs="Times New Roman"/>
-          <w:sz w:val="28"/>
-          <w:szCs w:val="28"/>
-        </w:rPr>
-      </w:pPr>
-      <w:r>
-        <w:rPr>
-          <w:rFonts w:ascii="Times New Roman" w:eastAsia="Times New Roman" w:hAnsi="Times New Roman" w:cs="Times New Roman"/>
-          <w:sz w:val="28"/>
-          <w:szCs w:val="28"/>
-        </w:rPr>
-        <w:t xml:space="preserve">повышение лояльности к бренду; </w:t>
-      </w:r>
-    </w:p>
-    <w:p>
-      <w:pPr>
-        <w:pStyle w:val="a3"/>
-        <w:numPr>
-          <w:ilvl w:val="0"/>
-          <w:numId w:val="31"/>
-        </w:numPr>
-        <w:spacing w:line="276" w:lineRule="auto"/>
-        <w:rPr>
-          <w:rFonts w:ascii="Times New Roman" w:eastAsia="Times New Roman" w:hAnsi="Times New Roman" w:cs="Times New Roman"/>
-          <w:sz w:val="28"/>
-          <w:szCs w:val="28"/>
-        </w:rPr>
-      </w:pPr>
-      <w:r>
-        <w:rPr>
-          <w:rFonts w:ascii="Times New Roman" w:eastAsia="Times New Roman" w:hAnsi="Times New Roman" w:cs="Times New Roman"/>
-          <w:sz w:val="28"/>
-          <w:szCs w:val="28"/>
-        </w:rPr>
-        <w:t>привлечение сотрудников;</w:t>
-      </w:r>
-    </w:p>
-    <w:bookmarkEnd w:id="1"/>
-    <w:p>
-      <w:pPr>
-        <w:pStyle w:val="a3"/>
-        <w:numPr>
-          <w:ilvl w:val="0"/>
-          <w:numId w:val="31"/>
-        </w:numPr>
-        <w:spacing w:line="276" w:lineRule="auto"/>
-        <w:rPr>
-          <w:rFonts w:ascii="Times New Roman" w:eastAsia="Times New Roman" w:hAnsi="Times New Roman" w:cs="Times New Roman"/>
-          <w:sz w:val="28"/>
-          <w:szCs w:val="28"/>
-        </w:rPr>
-      </w:pPr>
-      <w:r>
-        <w:rPr>
-          <w:rFonts w:ascii="Times New Roman" w:eastAsia="Times New Roman" w:hAnsi="Times New Roman" w:cs="Times New Roman"/>
-          <w:sz w:val="28"/>
-          <w:szCs w:val="28"/>
-        </w:rPr>
-        <w:t>предоставление клиентам возможности быстро заказать интересующий их продукт.</w:t>
+        <w:t>создание гибкого инструмента продаж.</w:t>
       </w:r>
     </w:p>
     <w:p>
@@ -847,6 +876,7 @@
           <w:sz w:val="28"/>
           <w:szCs w:val="28"/>
         </w:rPr>
+        <w:lastRenderedPageBreak/>
         <w:t>Демонстрация 6 случайных изображений с флаконами (с возможностью получить подробную информацию о каждом из них), а также предоставление основной информации о сайте (контакты, время работы).</w:t>
       </w:r>
     </w:p>
@@ -947,7 +977,6 @@
           <w:sz w:val="28"/>
           <w:szCs w:val="28"/>
         </w:rPr>
-        <w:lastRenderedPageBreak/>
         <w:t xml:space="preserve">“Отзывы” - показывает </w:t>
       </w:r>
       <w:r>
@@ -1875,6 +1904,7 @@
           <w:sz w:val="28"/>
           <w:szCs w:val="28"/>
         </w:rPr>
+        <w:lastRenderedPageBreak/>
         <w:t>Изображения 6 случайных флаконов, изображения которых будут меняться при обновлении страницы</w:t>
       </w:r>
       <w:r>
@@ -2663,92 +2693,6 @@
         </w:rPr>
         <w:t>.</w:t>
       </w:r>
-    </w:p>
-    <w:p>
-      <w:pPr>
-        <w:spacing w:before="120" w:after="120" w:line="240" w:lineRule="auto"/>
-        <w:ind w:left="708"/>
-        <w:rPr>
-          <w:rFonts w:ascii="Times New Roman" w:eastAsia="Times New Roman" w:hAnsi="Times New Roman" w:cs="Times New Roman"/>
-          <w:sz w:val="28"/>
-          <w:szCs w:val="28"/>
-        </w:rPr>
-      </w:pPr>
-    </w:p>
-    <w:p>
-      <w:pPr>
-        <w:spacing w:before="120" w:after="120" w:line="240" w:lineRule="auto"/>
-        <w:rPr>
-          <w:rFonts w:ascii="Times New Roman" w:eastAsia="Times New Roman" w:hAnsi="Times New Roman" w:cs="Times New Roman"/>
-          <w:sz w:val="28"/>
-          <w:szCs w:val="28"/>
-        </w:rPr>
-      </w:pPr>
-    </w:p>
-    <w:p>
-      <w:pPr>
-        <w:spacing w:before="120" w:after="120" w:line="240" w:lineRule="auto"/>
-        <w:rPr>
-          <w:rFonts w:ascii="Times New Roman" w:eastAsia="Times New Roman" w:hAnsi="Times New Roman" w:cs="Times New Roman"/>
-          <w:sz w:val="28"/>
-          <w:szCs w:val="28"/>
-        </w:rPr>
-      </w:pPr>
-    </w:p>
-    <w:p>
-      <w:pPr>
-        <w:pStyle w:val="a3"/>
-        <w:spacing w:before="120" w:after="120" w:line="240" w:lineRule="auto"/>
-        <w:ind w:left="1440"/>
-        <w:rPr>
-          <w:rFonts w:ascii="Times New Roman" w:eastAsia="Times New Roman" w:hAnsi="Times New Roman" w:cs="Times New Roman"/>
-          <w:sz w:val="28"/>
-          <w:szCs w:val="28"/>
-        </w:rPr>
-      </w:pPr>
-    </w:p>
-    <w:p>
-      <w:pPr>
-        <w:spacing w:before="120" w:after="120" w:line="240" w:lineRule="auto"/>
-        <w:ind w:left="360"/>
-        <w:rPr>
-          <w:rFonts w:ascii="Times New Roman" w:eastAsia="Times New Roman" w:hAnsi="Times New Roman" w:cs="Times New Roman"/>
-          <w:sz w:val="28"/>
-          <w:szCs w:val="28"/>
-        </w:rPr>
-      </w:pPr>
-    </w:p>
-    <w:p>
-      <w:pPr>
-        <w:pStyle w:val="a3"/>
-        <w:spacing w:before="120" w:after="120" w:line="240" w:lineRule="auto"/>
-        <w:ind w:left="1800"/>
-        <w:rPr>
-          <w:rFonts w:ascii="Times New Roman" w:eastAsia="Times New Roman" w:hAnsi="Times New Roman" w:cs="Times New Roman"/>
-          <w:sz w:val="28"/>
-          <w:szCs w:val="28"/>
-        </w:rPr>
-      </w:pPr>
-    </w:p>
-    <w:p>
-      <w:pPr>
-        <w:spacing w:before="120" w:after="120" w:line="240" w:lineRule="auto"/>
-        <w:rPr>
-          <w:rFonts w:ascii="Times New Roman" w:eastAsia="Times New Roman" w:hAnsi="Times New Roman" w:cs="Times New Roman"/>
-          <w:sz w:val="28"/>
-          <w:szCs w:val="28"/>
-        </w:rPr>
-      </w:pPr>
-    </w:p>
-    <w:p>
-      <w:pPr>
-        <w:spacing w:before="120" w:after="120" w:line="240" w:lineRule="auto"/>
-        <w:rPr>
-          <w:rFonts w:ascii="Times New Roman" w:eastAsia="Times New Roman" w:hAnsi="Times New Roman" w:cs="Times New Roman"/>
-          <w:sz w:val="28"/>
-          <w:szCs w:val="28"/>
-        </w:rPr>
-      </w:pPr>
     </w:p>
     <w:sectPr>
       <w:headerReference w:type="default" r:id="rId8"/>
@@ -6537,27 +6481,9 @@
   </w:num>
   <w:num w:numId="25" w16cid:durableId="1094203326">
     <w:abstractNumId w:val="27"/>
-    <w:lvlOverride w:ilvl="0"/>
-    <w:lvlOverride w:ilvl="1"/>
-    <w:lvlOverride w:ilvl="2"/>
-    <w:lvlOverride w:ilvl="3"/>
-    <w:lvlOverride w:ilvl="4"/>
-    <w:lvlOverride w:ilvl="5"/>
-    <w:lvlOverride w:ilvl="6"/>
-    <w:lvlOverride w:ilvl="7"/>
-    <w:lvlOverride w:ilvl="8"/>
   </w:num>
   <w:num w:numId="26" w16cid:durableId="1700085890">
     <w:abstractNumId w:val="7"/>
-    <w:lvlOverride w:ilvl="0"/>
-    <w:lvlOverride w:ilvl="1"/>
-    <w:lvlOverride w:ilvl="2"/>
-    <w:lvlOverride w:ilvl="3"/>
-    <w:lvlOverride w:ilvl="4"/>
-    <w:lvlOverride w:ilvl="5"/>
-    <w:lvlOverride w:ilvl="6"/>
-    <w:lvlOverride w:ilvl="7"/>
-    <w:lvlOverride w:ilvl="8"/>
   </w:num>
   <w:num w:numId="27" w16cid:durableId="2028746211">
     <w:abstractNumId w:val="14"/>
@@ -6706,6 +6632,7 @@
     <w:lsdException w:name="HTML Sample" w:semiHidden="1" w:unhideWhenUsed="1"/>
     <w:lsdException w:name="HTML Typewriter" w:semiHidden="1" w:unhideWhenUsed="1"/>
     <w:lsdException w:name="HTML Variable" w:semiHidden="1" w:unhideWhenUsed="1"/>
+    <w:lsdException w:name="Normal Table" w:semiHidden="1" w:unhideWhenUsed="1"/>
     <w:lsdException w:name="annotation subject" w:semiHidden="1" w:unhideWhenUsed="1"/>
     <w:lsdException w:name="No List" w:semiHidden="1" w:unhideWhenUsed="1"/>
     <w:lsdException w:name="Outline List 1" w:semiHidden="1" w:unhideWhenUsed="1"/>
@@ -6752,8 +6679,10 @@
     <w:lsdException w:name="Table Subtle 2" w:semiHidden="1" w:unhideWhenUsed="1"/>
     <w:lsdException w:name="Table Web 1" w:semiHidden="1" w:unhideWhenUsed="1"/>
     <w:lsdException w:name="Table Web 2" w:semiHidden="1" w:unhideWhenUsed="1"/>
+    <w:lsdException w:name="Table Web 3" w:semiHidden="1" w:unhideWhenUsed="1"/>
     <w:lsdException w:name="Balloon Text" w:semiHidden="1" w:unhideWhenUsed="1"/>
     <w:lsdException w:name="Table Grid" w:uiPriority="39"/>
+    <w:lsdException w:name="Table Theme" w:semiHidden="1" w:unhideWhenUsed="1"/>
     <w:lsdException w:name="Placeholder Text" w:semiHidden="1"/>
     <w:lsdException w:name="No Spacing" w:uiPriority="1" w:qFormat="1"/>
     <w:lsdException w:name="Light Shading" w:uiPriority="60"/>
@@ -6982,6 +6911,7 @@
   <w:style w:type="character" w:default="1" w:styleId="a0">
     <w:name w:val="Default Paragraph Font"/>
     <w:uiPriority w:val="1"/>
+    <w:semiHidden/>
     <w:unhideWhenUsed/>
   </w:style>
   <w:style w:type="table" w:default="1" w:styleId="a1">

</xml_diff>